<commit_message>
aws data analytics day 1
</commit_message>
<xml_diff>
--- a/posts.docx
+++ b/posts.docx
@@ -74,7 +74,21 @@
     <w:p/>
     <w:p>
       <w:bookmarkStart w:id="0" w:name="_GoBack"/>
-      <w:bookmarkEnd w:id="0"/>
+      <w:r>
+        <w:rPr>
+          <w:rFonts w:ascii="Segoe UI Emoji" w:hAnsi="Segoe UI Emoji" w:cs="Segoe UI Emoji"/>
+        </w:rPr>
+        <w:t>🔔</w:t>
+      </w:r>
+      <w:r>
+        <w:t xml:space="preserve"> </w:t>
+      </w:r>
+      <w:r>
+        <w:rPr>
+          <w:rStyle w:val="Strong"/>
+        </w:rPr>
+        <w:t>Follow along as I share my journey in mastering AWS and Data Analytics!</w:t>
+      </w:r>
     </w:p>
     <w:p>
       <w:r>
@@ -214,6 +228,7 @@
       </w:r>
       <w:proofErr w:type="spellEnd"/>
     </w:p>
+    <w:bookmarkEnd w:id="0"/>
     <w:p>
       <w:pPr>
         <w:spacing w:before="100" w:beforeAutospacing="1" w:after="100" w:afterAutospacing="1" w:line="240" w:lineRule="auto"/>

</xml_diff>

<commit_message>
day 4 Data Analytics
</commit_message>
<xml_diff>
--- a/posts.docx
+++ b/posts.docx
@@ -248,18 +248,71 @@
           <w:szCs w:val="24"/>
         </w:rPr>
       </w:pPr>
+      <w:r>
+        <w:rPr>
+          <w:rFonts w:ascii="Times New Roman" w:eastAsia="Times New Roman" w:hAnsi="Times New Roman" w:cs="Times New Roman"/>
+          <w:sz w:val="24"/>
+          <w:szCs w:val="24"/>
+        </w:rPr>
+        <w:pict w14:anchorId="75F0905F">
+          <v:rect id="_x0000_i1026" style="width:0;height:1.5pt" o:hralign="center" o:hrstd="t" o:hr="t" fillcolor="#a0a0a0" stroked="f"/>
+        </w:pict>
+      </w:r>
+    </w:p>
+    <w:p>
+      <w:pPr>
+        <w:spacing w:before="100" w:beforeAutospacing="1" w:after="100" w:afterAutospacing="1" w:line="240" w:lineRule="auto"/>
+        <w:outlineLvl w:val="2"/>
+        <w:rPr>
+          <w:rFonts w:ascii="Times New Roman" w:eastAsia="Times New Roman" w:hAnsi="Times New Roman" w:cs="Times New Roman"/>
+          <w:b/>
+          <w:bCs/>
+          <w:sz w:val="27"/>
+          <w:szCs w:val="27"/>
+        </w:rPr>
+      </w:pPr>
+      <w:r>
+        <w:rPr>
+          <w:rFonts w:ascii="Segoe UI Emoji" w:eastAsia="Times New Roman" w:hAnsi="Segoe UI Emoji" w:cs="Segoe UI Emoji"/>
+          <w:b/>
+          <w:bCs/>
+          <w:sz w:val="27"/>
+          <w:szCs w:val="27"/>
+        </w:rPr>
+        <w:t>🚀</w:t>
+      </w:r>
+      <w:r>
+        <w:rPr>
+          <w:rFonts w:ascii="Times New Roman" w:eastAsia="Times New Roman" w:hAnsi="Times New Roman" w:cs="Times New Roman"/>
+          <w:b/>
+          <w:bCs/>
+          <w:sz w:val="27"/>
+          <w:szCs w:val="27"/>
+        </w:rPr>
+        <w:t xml:space="preserve"> Day 4: Amazon Simple Queue Service (SQS) – What I Learned Today </w:t>
+      </w:r>
+      <w:r>
+        <w:rPr>
+          <w:rFonts w:ascii="Segoe UI Emoji" w:eastAsia="Times New Roman" w:hAnsi="Segoe UI Emoji" w:cs="Segoe UI Emoji"/>
+          <w:b/>
+          <w:bCs/>
+          <w:sz w:val="27"/>
+          <w:szCs w:val="27"/>
+        </w:rPr>
+        <w:t>🚀</w:t>
+      </w:r>
+    </w:p>
+    <w:p>
+      <w:pPr>
+        <w:spacing w:after="0" w:line="240" w:lineRule="auto"/>
+        <w:rPr>
+          <w:rFonts w:ascii="Times New Roman" w:eastAsia="Times New Roman" w:hAnsi="Times New Roman" w:cs="Times New Roman"/>
+          <w:sz w:val="24"/>
+          <w:szCs w:val="24"/>
+        </w:rPr>
+      </w:pPr>
       <w:bookmarkStart w:id="0" w:name="_GoBack"/>
       <w:bookmarkEnd w:id="0"/>
-      <w:r>
-        <w:rPr>
-          <w:rFonts w:ascii="Times New Roman" w:eastAsia="Times New Roman" w:hAnsi="Times New Roman" w:cs="Times New Roman"/>
-          <w:sz w:val="24"/>
-          <w:szCs w:val="24"/>
-        </w:rPr>
-        <w:pict w14:anchorId="75F0905F">
-          <v:rect id="_x0000_i1027" style="width:0;height:1.5pt" o:hralign="center" o:hrstd="t" o:hr="t" fillcolor="#a0a0a0" stroked="f"/>
-        </w:pict>
-      </w:r>
     </w:p>
     <w:p>
       <w:pPr>
@@ -291,7 +344,7 @@
           <w:sz w:val="27"/>
           <w:szCs w:val="27"/>
         </w:rPr>
-        <w:t xml:space="preserve"> Day 4: Amazon Simple Queue Service (SQS) – What I Learned Today </w:t>
+        <w:t xml:space="preserve"> Day 5: AWS IoT Core – What I Learned Today </w:t>
       </w:r>
       <w:r>
         <w:rPr>
@@ -337,452 +390,6 @@
           <w:sz w:val="24"/>
           <w:szCs w:val="24"/>
         </w:rPr>
-        <w:t>Overview: Building Scalable Applications with Amazon SQS</w:t>
-      </w:r>
-      <w:r>
-        <w:rPr>
-          <w:rFonts w:ascii="Times New Roman" w:eastAsia="Times New Roman" w:hAnsi="Times New Roman" w:cs="Times New Roman"/>
-          <w:sz w:val="24"/>
-          <w:szCs w:val="24"/>
-        </w:rPr>
-        <w:t xml:space="preserve"> </w:t>
-      </w:r>
-      <w:r>
-        <w:rPr>
-          <w:rFonts w:ascii="Segoe UI Emoji" w:eastAsia="Times New Roman" w:hAnsi="Segoe UI Emoji" w:cs="Segoe UI Emoji"/>
-          <w:sz w:val="24"/>
-          <w:szCs w:val="24"/>
-        </w:rPr>
-        <w:t>🌟</w:t>
-      </w:r>
-      <w:r>
-        <w:rPr>
-          <w:rFonts w:ascii="Times New Roman" w:eastAsia="Times New Roman" w:hAnsi="Times New Roman" w:cs="Times New Roman"/>
-          <w:sz w:val="24"/>
-          <w:szCs w:val="24"/>
-        </w:rPr>
-        <w:br/>
-        <w:t xml:space="preserve">Today, I dove into </w:t>
-      </w:r>
-      <w:r>
-        <w:rPr>
-          <w:rFonts w:ascii="Times New Roman" w:eastAsia="Times New Roman" w:hAnsi="Times New Roman" w:cs="Times New Roman"/>
-          <w:b/>
-          <w:bCs/>
-          <w:sz w:val="24"/>
-          <w:szCs w:val="24"/>
-        </w:rPr>
-        <w:t>Amazon SQS</w:t>
-      </w:r>
-      <w:r>
-        <w:rPr>
-          <w:rFonts w:ascii="Times New Roman" w:eastAsia="Times New Roman" w:hAnsi="Times New Roman" w:cs="Times New Roman"/>
-          <w:sz w:val="24"/>
-          <w:szCs w:val="24"/>
-        </w:rPr>
-        <w:t>, a fully managed message queue service designed to decouple and scale distributed applications. SQS is an essential service for handling asynchronous tasks and ensuring smooth communication between different application components.</w:t>
-      </w:r>
-    </w:p>
-    <w:p>
-      <w:pPr>
-        <w:spacing w:before="100" w:beforeAutospacing="1" w:after="100" w:afterAutospacing="1" w:line="240" w:lineRule="auto"/>
-        <w:rPr>
-          <w:rFonts w:ascii="Times New Roman" w:eastAsia="Times New Roman" w:hAnsi="Times New Roman" w:cs="Times New Roman"/>
-          <w:sz w:val="24"/>
-          <w:szCs w:val="24"/>
-        </w:rPr>
-      </w:pPr>
-      <w:r>
-        <w:rPr>
-          <w:rFonts w:ascii="Times New Roman" w:eastAsia="Times New Roman" w:hAnsi="Times New Roman" w:cs="Times New Roman"/>
-          <w:b/>
-          <w:bCs/>
-          <w:sz w:val="24"/>
-          <w:szCs w:val="24"/>
-        </w:rPr>
-        <w:t>Key Takeaways:</w:t>
-      </w:r>
-    </w:p>
-    <w:p>
-      <w:pPr>
-        <w:numPr>
-          <w:ilvl w:val="0"/>
-          <w:numId w:val="5"/>
-        </w:numPr>
-        <w:spacing w:before="100" w:beforeAutospacing="1" w:after="100" w:afterAutospacing="1" w:line="240" w:lineRule="auto"/>
-        <w:rPr>
-          <w:rFonts w:ascii="Times New Roman" w:eastAsia="Times New Roman" w:hAnsi="Times New Roman" w:cs="Times New Roman"/>
-          <w:sz w:val="24"/>
-          <w:szCs w:val="24"/>
-        </w:rPr>
-      </w:pPr>
-      <w:r>
-        <w:rPr>
-          <w:rFonts w:ascii="Times New Roman" w:eastAsia="Times New Roman" w:hAnsi="Times New Roman" w:cs="Times New Roman"/>
-          <w:b/>
-          <w:bCs/>
-          <w:sz w:val="24"/>
-          <w:szCs w:val="24"/>
-        </w:rPr>
-        <w:t>Standard Queue:</w:t>
-      </w:r>
-      <w:r>
-        <w:rPr>
-          <w:rFonts w:ascii="Times New Roman" w:eastAsia="Times New Roman" w:hAnsi="Times New Roman" w:cs="Times New Roman"/>
-          <w:sz w:val="24"/>
-          <w:szCs w:val="24"/>
-        </w:rPr>
-        <w:t xml:space="preserve"> Unlimited throughput and </w:t>
-      </w:r>
-      <w:r>
-        <w:rPr>
-          <w:rFonts w:ascii="Times New Roman" w:eastAsia="Times New Roman" w:hAnsi="Times New Roman" w:cs="Times New Roman"/>
-          <w:b/>
-          <w:bCs/>
-          <w:sz w:val="24"/>
-          <w:szCs w:val="24"/>
-        </w:rPr>
-        <w:t>at-least-once delivery</w:t>
-      </w:r>
-      <w:r>
-        <w:rPr>
-          <w:rFonts w:ascii="Times New Roman" w:eastAsia="Times New Roman" w:hAnsi="Times New Roman" w:cs="Times New Roman"/>
-          <w:sz w:val="24"/>
-          <w:szCs w:val="24"/>
-        </w:rPr>
-        <w:t xml:space="preserve"> guarantee.</w:t>
-      </w:r>
-    </w:p>
-    <w:p>
-      <w:pPr>
-        <w:numPr>
-          <w:ilvl w:val="0"/>
-          <w:numId w:val="5"/>
-        </w:numPr>
-        <w:spacing w:before="100" w:beforeAutospacing="1" w:after="100" w:afterAutospacing="1" w:line="240" w:lineRule="auto"/>
-        <w:rPr>
-          <w:rFonts w:ascii="Times New Roman" w:eastAsia="Times New Roman" w:hAnsi="Times New Roman" w:cs="Times New Roman"/>
-          <w:sz w:val="24"/>
-          <w:szCs w:val="24"/>
-        </w:rPr>
-      </w:pPr>
-      <w:r>
-        <w:rPr>
-          <w:rFonts w:ascii="Times New Roman" w:eastAsia="Times New Roman" w:hAnsi="Times New Roman" w:cs="Times New Roman"/>
-          <w:b/>
-          <w:bCs/>
-          <w:sz w:val="24"/>
-          <w:szCs w:val="24"/>
-        </w:rPr>
-        <w:t>FIFO Queue:</w:t>
-      </w:r>
-      <w:r>
-        <w:rPr>
-          <w:rFonts w:ascii="Times New Roman" w:eastAsia="Times New Roman" w:hAnsi="Times New Roman" w:cs="Times New Roman"/>
-          <w:sz w:val="24"/>
-          <w:szCs w:val="24"/>
-        </w:rPr>
-        <w:t xml:space="preserve"> Ensures </w:t>
-      </w:r>
-      <w:r>
-        <w:rPr>
-          <w:rFonts w:ascii="Times New Roman" w:eastAsia="Times New Roman" w:hAnsi="Times New Roman" w:cs="Times New Roman"/>
-          <w:b/>
-          <w:bCs/>
-          <w:sz w:val="24"/>
-          <w:szCs w:val="24"/>
-        </w:rPr>
-        <w:t>exactly-once</w:t>
-      </w:r>
-      <w:r>
-        <w:rPr>
-          <w:rFonts w:ascii="Times New Roman" w:eastAsia="Times New Roman" w:hAnsi="Times New Roman" w:cs="Times New Roman"/>
-          <w:sz w:val="24"/>
-          <w:szCs w:val="24"/>
-        </w:rPr>
-        <w:t xml:space="preserve"> message delivery and guarantees order.</w:t>
-      </w:r>
-    </w:p>
-    <w:p>
-      <w:pPr>
-        <w:numPr>
-          <w:ilvl w:val="0"/>
-          <w:numId w:val="5"/>
-        </w:numPr>
-        <w:spacing w:before="100" w:beforeAutospacing="1" w:after="100" w:afterAutospacing="1" w:line="240" w:lineRule="auto"/>
-        <w:rPr>
-          <w:rFonts w:ascii="Times New Roman" w:eastAsia="Times New Roman" w:hAnsi="Times New Roman" w:cs="Times New Roman"/>
-          <w:sz w:val="24"/>
-          <w:szCs w:val="24"/>
-        </w:rPr>
-      </w:pPr>
-      <w:r>
-        <w:rPr>
-          <w:rFonts w:ascii="Times New Roman" w:eastAsia="Times New Roman" w:hAnsi="Times New Roman" w:cs="Times New Roman"/>
-          <w:b/>
-          <w:bCs/>
-          <w:sz w:val="24"/>
-          <w:szCs w:val="24"/>
-        </w:rPr>
-        <w:t>Dead Letter Queues:</w:t>
-      </w:r>
-      <w:r>
-        <w:rPr>
-          <w:rFonts w:ascii="Times New Roman" w:eastAsia="Times New Roman" w:hAnsi="Times New Roman" w:cs="Times New Roman"/>
-          <w:sz w:val="24"/>
-          <w:szCs w:val="24"/>
-        </w:rPr>
-        <w:t xml:space="preserve"> Use for isolating problematic messages for later analysis.</w:t>
-      </w:r>
-    </w:p>
-    <w:p>
-      <w:pPr>
-        <w:spacing w:before="100" w:beforeAutospacing="1" w:after="100" w:afterAutospacing="1" w:line="240" w:lineRule="auto"/>
-        <w:rPr>
-          <w:rFonts w:ascii="Times New Roman" w:eastAsia="Times New Roman" w:hAnsi="Times New Roman" w:cs="Times New Roman"/>
-          <w:sz w:val="24"/>
-          <w:szCs w:val="24"/>
-        </w:rPr>
-      </w:pPr>
-      <w:r>
-        <w:rPr>
-          <w:rFonts w:ascii="Segoe UI Emoji" w:eastAsia="Times New Roman" w:hAnsi="Segoe UI Emoji" w:cs="Segoe UI Emoji"/>
-          <w:sz w:val="24"/>
-          <w:szCs w:val="24"/>
-        </w:rPr>
-        <w:t>🔍</w:t>
-      </w:r>
-      <w:r>
-        <w:rPr>
-          <w:rFonts w:ascii="Times New Roman" w:eastAsia="Times New Roman" w:hAnsi="Times New Roman" w:cs="Times New Roman"/>
-          <w:sz w:val="24"/>
-          <w:szCs w:val="24"/>
-        </w:rPr>
-        <w:t xml:space="preserve"> </w:t>
-      </w:r>
-      <w:r>
-        <w:rPr>
-          <w:rFonts w:ascii="Times New Roman" w:eastAsia="Times New Roman" w:hAnsi="Times New Roman" w:cs="Times New Roman"/>
-          <w:b/>
-          <w:bCs/>
-          <w:sz w:val="24"/>
-          <w:szCs w:val="24"/>
-        </w:rPr>
-        <w:t>Key Insight:</w:t>
-      </w:r>
-      <w:r>
-        <w:rPr>
-          <w:rFonts w:ascii="Times New Roman" w:eastAsia="Times New Roman" w:hAnsi="Times New Roman" w:cs="Times New Roman"/>
-          <w:sz w:val="24"/>
-          <w:szCs w:val="24"/>
-        </w:rPr>
-        <w:t xml:space="preserve"> SQS enables decoupling of application components, allowing for better scalability and fault tolerance in distributed systems.</w:t>
-      </w:r>
-    </w:p>
-    <w:p>
-      <w:pPr>
-        <w:spacing w:before="100" w:beforeAutospacing="1" w:after="100" w:afterAutospacing="1" w:line="240" w:lineRule="auto"/>
-        <w:rPr>
-          <w:rFonts w:ascii="Times New Roman" w:eastAsia="Times New Roman" w:hAnsi="Times New Roman" w:cs="Times New Roman"/>
-          <w:sz w:val="24"/>
-          <w:szCs w:val="24"/>
-        </w:rPr>
-      </w:pPr>
-      <w:r>
-        <w:rPr>
-          <w:rFonts w:ascii="Segoe UI Emoji" w:eastAsia="Times New Roman" w:hAnsi="Segoe UI Emoji" w:cs="Segoe UI Emoji"/>
-          <w:sz w:val="24"/>
-          <w:szCs w:val="24"/>
-        </w:rPr>
-        <w:t>💡</w:t>
-      </w:r>
-      <w:r>
-        <w:rPr>
-          <w:rFonts w:ascii="Times New Roman" w:eastAsia="Times New Roman" w:hAnsi="Times New Roman" w:cs="Times New Roman"/>
-          <w:sz w:val="24"/>
-          <w:szCs w:val="24"/>
-        </w:rPr>
-        <w:t xml:space="preserve"> </w:t>
-      </w:r>
-      <w:r>
-        <w:rPr>
-          <w:rFonts w:ascii="Times New Roman" w:eastAsia="Times New Roman" w:hAnsi="Times New Roman" w:cs="Times New Roman"/>
-          <w:b/>
-          <w:bCs/>
-          <w:sz w:val="24"/>
-          <w:szCs w:val="24"/>
-        </w:rPr>
-        <w:t>Real-World Example:</w:t>
-      </w:r>
-      <w:r>
-        <w:rPr>
-          <w:rFonts w:ascii="Times New Roman" w:eastAsia="Times New Roman" w:hAnsi="Times New Roman" w:cs="Times New Roman"/>
-          <w:sz w:val="24"/>
-          <w:szCs w:val="24"/>
-        </w:rPr>
-        <w:br/>
-        <w:t xml:space="preserve">An </w:t>
-      </w:r>
-      <w:r>
-        <w:rPr>
-          <w:rFonts w:ascii="Times New Roman" w:eastAsia="Times New Roman" w:hAnsi="Times New Roman" w:cs="Times New Roman"/>
-          <w:b/>
-          <w:bCs/>
-          <w:sz w:val="24"/>
-          <w:szCs w:val="24"/>
-        </w:rPr>
-        <w:t>e-commerce platform</w:t>
-      </w:r>
-      <w:r>
-        <w:rPr>
-          <w:rFonts w:ascii="Times New Roman" w:eastAsia="Times New Roman" w:hAnsi="Times New Roman" w:cs="Times New Roman"/>
-          <w:sz w:val="24"/>
-          <w:szCs w:val="24"/>
-        </w:rPr>
-        <w:t xml:space="preserve"> uses SQS to queue order processing tasks, ensuring that each order is processed in sequence without losing any data, even if part of the system fails temporarily.</w:t>
-      </w:r>
-    </w:p>
-    <w:p>
-      <w:pPr>
-        <w:spacing w:before="100" w:beforeAutospacing="1" w:after="100" w:afterAutospacing="1" w:line="240" w:lineRule="auto"/>
-        <w:rPr>
-          <w:rFonts w:ascii="Times New Roman" w:eastAsia="Times New Roman" w:hAnsi="Times New Roman" w:cs="Times New Roman"/>
-          <w:sz w:val="24"/>
-          <w:szCs w:val="24"/>
-        </w:rPr>
-      </w:pPr>
-      <w:r>
-        <w:rPr>
-          <w:rFonts w:ascii="Segoe UI Emoji" w:eastAsia="Times New Roman" w:hAnsi="Segoe UI Emoji" w:cs="Segoe UI Emoji"/>
-          <w:sz w:val="24"/>
-          <w:szCs w:val="24"/>
-        </w:rPr>
-        <w:t>🔔</w:t>
-      </w:r>
-      <w:r>
-        <w:rPr>
-          <w:rFonts w:ascii="Times New Roman" w:eastAsia="Times New Roman" w:hAnsi="Times New Roman" w:cs="Times New Roman"/>
-          <w:sz w:val="24"/>
-          <w:szCs w:val="24"/>
-        </w:rPr>
-        <w:t xml:space="preserve"> </w:t>
-      </w:r>
-      <w:r>
-        <w:rPr>
-          <w:rFonts w:ascii="Times New Roman" w:eastAsia="Times New Roman" w:hAnsi="Times New Roman" w:cs="Times New Roman"/>
-          <w:b/>
-          <w:bCs/>
-          <w:sz w:val="24"/>
-          <w:szCs w:val="24"/>
-        </w:rPr>
-        <w:t>Why This Matters:</w:t>
-      </w:r>
-      <w:r>
-        <w:rPr>
-          <w:rFonts w:ascii="Times New Roman" w:eastAsia="Times New Roman" w:hAnsi="Times New Roman" w:cs="Times New Roman"/>
-          <w:sz w:val="24"/>
-          <w:szCs w:val="24"/>
-        </w:rPr>
-        <w:br/>
-        <w:t>SQS is vital for building highly available and scalable applications, ensuring that they can handle variable loads and recover quickly from failures.</w:t>
-      </w:r>
-    </w:p>
-    <w:p>
-      <w:pPr>
-        <w:spacing w:after="0" w:line="240" w:lineRule="auto"/>
-        <w:rPr>
-          <w:rFonts w:ascii="Times New Roman" w:eastAsia="Times New Roman" w:hAnsi="Times New Roman" w:cs="Times New Roman"/>
-          <w:sz w:val="24"/>
-          <w:szCs w:val="24"/>
-        </w:rPr>
-      </w:pPr>
-      <w:r>
-        <w:rPr>
-          <w:rFonts w:ascii="Times New Roman" w:eastAsia="Times New Roman" w:hAnsi="Times New Roman" w:cs="Times New Roman"/>
-          <w:sz w:val="24"/>
-          <w:szCs w:val="24"/>
-        </w:rPr>
-        <w:pict w14:anchorId="28DF7C28">
-          <v:rect id="_x0000_i1028" style="width:0;height:1.5pt" o:hralign="center" o:hrstd="t" o:hr="t" fillcolor="#a0a0a0" stroked="f"/>
-        </w:pict>
-      </w:r>
-    </w:p>
-    <w:p>
-      <w:pPr>
-        <w:spacing w:before="100" w:beforeAutospacing="1" w:after="100" w:afterAutospacing="1" w:line="240" w:lineRule="auto"/>
-        <w:outlineLvl w:val="2"/>
-        <w:rPr>
-          <w:rFonts w:ascii="Times New Roman" w:eastAsia="Times New Roman" w:hAnsi="Times New Roman" w:cs="Times New Roman"/>
-          <w:b/>
-          <w:bCs/>
-          <w:sz w:val="27"/>
-          <w:szCs w:val="27"/>
-        </w:rPr>
-      </w:pPr>
-      <w:r>
-        <w:rPr>
-          <w:rFonts w:ascii="Segoe UI Emoji" w:eastAsia="Times New Roman" w:hAnsi="Segoe UI Emoji" w:cs="Segoe UI Emoji"/>
-          <w:b/>
-          <w:bCs/>
-          <w:sz w:val="27"/>
-          <w:szCs w:val="27"/>
-        </w:rPr>
-        <w:t>🚀</w:t>
-      </w:r>
-      <w:r>
-        <w:rPr>
-          <w:rFonts w:ascii="Times New Roman" w:eastAsia="Times New Roman" w:hAnsi="Times New Roman" w:cs="Times New Roman"/>
-          <w:b/>
-          <w:bCs/>
-          <w:sz w:val="27"/>
-          <w:szCs w:val="27"/>
-        </w:rPr>
-        <w:t xml:space="preserve"> Day 5: AWS IoT Core – What I Learned Today </w:t>
-      </w:r>
-      <w:r>
-        <w:rPr>
-          <w:rFonts w:ascii="Segoe UI Emoji" w:eastAsia="Times New Roman" w:hAnsi="Segoe UI Emoji" w:cs="Segoe UI Emoji"/>
-          <w:b/>
-          <w:bCs/>
-          <w:sz w:val="27"/>
-          <w:szCs w:val="27"/>
-        </w:rPr>
-        <w:t>🚀</w:t>
-      </w:r>
-    </w:p>
-    <w:p>
-      <w:pPr>
-        <w:spacing w:before="100" w:beforeAutospacing="1" w:after="100" w:afterAutospacing="1" w:line="240" w:lineRule="auto"/>
-        <w:rPr>
-          <w:rFonts w:ascii="Times New Roman" w:eastAsia="Times New Roman" w:hAnsi="Times New Roman" w:cs="Times New Roman"/>
-          <w:sz w:val="24"/>
-          <w:szCs w:val="24"/>
-        </w:rPr>
-      </w:pPr>
-      <w:r>
-        <w:rPr>
-          <w:rFonts w:ascii="Segoe UI Emoji" w:eastAsia="Times New Roman" w:hAnsi="Segoe UI Emoji" w:cs="Segoe UI Emoji"/>
-          <w:sz w:val="24"/>
-          <w:szCs w:val="24"/>
-        </w:rPr>
-        <w:t>🌟</w:t>
-      </w:r>
-      <w:r>
-        <w:rPr>
-          <w:rFonts w:ascii="Times New Roman" w:eastAsia="Times New Roman" w:hAnsi="Times New Roman" w:cs="Times New Roman"/>
-          <w:sz w:val="24"/>
-          <w:szCs w:val="24"/>
-        </w:rPr>
-        <w:t xml:space="preserve"> </w:t>
-      </w:r>
-      <w:r>
-        <w:rPr>
-          <w:rFonts w:ascii="Times New Roman" w:eastAsia="Times New Roman" w:hAnsi="Times New Roman" w:cs="Times New Roman"/>
-          <w:b/>
-          <w:bCs/>
-          <w:sz w:val="24"/>
-          <w:szCs w:val="24"/>
-        </w:rPr>
         <w:t>Overview: Connecting and Managing IoT Devices with AWS IoT Core</w:t>
       </w:r>
       <w:r>
@@ -826,16 +433,7 @@
           <w:sz w:val="24"/>
           <w:szCs w:val="24"/>
         </w:rPr>
-        <w:t xml:space="preserve">, a managed cloud service that allows secure </w:t>
-      </w:r>
-      <w:r>
-        <w:rPr>
-          <w:rFonts w:ascii="Times New Roman" w:eastAsia="Times New Roman" w:hAnsi="Times New Roman" w:cs="Times New Roman"/>
-          <w:sz w:val="24"/>
-          <w:szCs w:val="24"/>
-        </w:rPr>
-        <w:lastRenderedPageBreak/>
-        <w:t>communication between IoT devices and AWS. It enables efficient management of device fleets, real-time data processing, and seamless integration with AWS services like Lambda, DynamoDB, and more.</w:t>
+        <w:t>, a managed cloud service that allows secure communication between IoT devices and AWS. It enables efficient management of device fleets, real-time data processing, and seamless integration with AWS services like Lambda, DynamoDB, and more.</w:t>
       </w:r>
     </w:p>
     <w:p>
@@ -1140,7 +738,7 @@
           <w:szCs w:val="24"/>
         </w:rPr>
         <w:pict w14:anchorId="20AAD6E3">
-          <v:rect id="_x0000_i1029" style="width:0;height:1.5pt" o:hralign="center" o:hrstd="t" o:hr="t" fillcolor="#a0a0a0" stroked="f"/>
+          <v:rect id="_x0000_i1028" style="width:0;height:1.5pt" o:hralign="center" o:hrstd="t" o:hr="t" fillcolor="#a0a0a0" stroked="f"/>
         </w:pict>
       </w:r>
     </w:p>
@@ -1164,6 +762,7 @@
           <w:sz w:val="27"/>
           <w:szCs w:val="27"/>
         </w:rPr>
+        <w:lastRenderedPageBreak/>
         <w:t>🚀</w:t>
       </w:r>
       <w:r>
@@ -1483,7 +1082,6 @@
           <w:sz w:val="24"/>
           <w:szCs w:val="24"/>
         </w:rPr>
-        <w:lastRenderedPageBreak/>
         <w:t>💡</w:t>
       </w:r>
       <w:r>
@@ -1629,7 +1227,7 @@
           <w:szCs w:val="24"/>
         </w:rPr>
         <w:pict w14:anchorId="55027976">
-          <v:rect id="_x0000_i1030" style="width:0;height:1.5pt" o:hralign="center" o:hrstd="t" o:hr="t" fillcolor="#a0a0a0" stroked="f"/>
+          <v:rect id="_x0000_i1029" style="width:0;height:1.5pt" o:hralign="center" o:hrstd="t" o:hr="t" fillcolor="#a0a0a0" stroked="f"/>
         </w:pict>
       </w:r>
     </w:p>
@@ -1934,6 +1532,7 @@
           <w:sz w:val="24"/>
           <w:szCs w:val="24"/>
         </w:rPr>
+        <w:lastRenderedPageBreak/>
         <w:t>🔍</w:t>
       </w:r>
       <w:r>
@@ -2210,16 +1809,7 @@
           <w:sz w:val="24"/>
           <w:szCs w:val="24"/>
         </w:rPr>
-        <w:t xml:space="preserve">, a fully managed service that simplifies the deployment and management of Apache Kafka, a popular stream-processing platform. MSK allows you to build </w:t>
-      </w:r>
-      <w:r>
-        <w:rPr>
-          <w:rFonts w:ascii="Times New Roman" w:eastAsia="Times New Roman" w:hAnsi="Times New Roman" w:cs="Times New Roman"/>
-          <w:sz w:val="24"/>
-          <w:szCs w:val="24"/>
-        </w:rPr>
-        <w:lastRenderedPageBreak/>
-        <w:t>real-time data pipelines for applications like data analytics, monitoring, and event-driven architecture.</w:t>
+        <w:t>, a fully managed service that simplifies the deployment and management of Apache Kafka, a popular stream-processing platform. MSK allows you to build real-time data pipelines for applications like data analytics, monitoring, and event-driven architecture.</w:t>
       </w:r>
     </w:p>
     <w:p>
@@ -2578,7 +2168,7 @@
           <w:szCs w:val="24"/>
         </w:rPr>
         <w:pict w14:anchorId="318D536E">
-          <v:rect id="_x0000_i1031" style="width:0;height:1.5pt" o:hralign="center" o:hrstd="t" o:hr="t" fillcolor="#a0a0a0" stroked="f"/>
+          <v:rect id="_x0000_i1030" style="width:0;height:1.5pt" o:hralign="center" o:hrstd="t" o:hr="t" fillcolor="#a0a0a0" stroked="f"/>
         </w:pict>
       </w:r>
     </w:p>
@@ -2602,6 +2192,7 @@
           <w:sz w:val="27"/>
           <w:szCs w:val="27"/>
         </w:rPr>
+        <w:lastRenderedPageBreak/>
         <w:t>🚀</w:t>
       </w:r>
       <w:r>
@@ -2959,7 +2550,6 @@
           <w:sz w:val="24"/>
           <w:szCs w:val="24"/>
         </w:rPr>
-        <w:lastRenderedPageBreak/>
         <w:t>🔍</w:t>
       </w:r>
       <w:r>
@@ -3131,7 +2721,7 @@
           <w:szCs w:val="24"/>
         </w:rPr>
         <w:pict w14:anchorId="15C66CFE">
-          <v:rect id="_x0000_i1032" style="width:0;height:1.5pt" o:hralign="center" o:hrstd="t" o:hr="t" fillcolor="#a0a0a0" stroked="f"/>
+          <v:rect id="_x0000_i1031" style="width:0;height:1.5pt" o:hralign="center" o:hrstd="t" o:hr="t" fillcolor="#a0a0a0" stroked="f"/>
         </w:pict>
       </w:r>
     </w:p>
@@ -3390,6 +2980,7 @@
           <w:sz w:val="24"/>
           <w:szCs w:val="24"/>
         </w:rPr>
+        <w:lastRenderedPageBreak/>
         <w:t>Read Capacity Units (RCU):</w:t>
       </w:r>
       <w:r>
@@ -3665,7 +3256,7 @@
           <w:szCs w:val="24"/>
         </w:rPr>
         <w:pict w14:anchorId="7850116E">
-          <v:rect id="_x0000_i1033" style="width:0;height:1.5pt" o:hralign="center" o:hrstd="t" o:hr="t" fillcolor="#a0a0a0" stroked="f"/>
+          <v:rect id="_x0000_i1032" style="width:0;height:1.5pt" o:hralign="center" o:hrstd="t" o:hr="t" fillcolor="#a0a0a0" stroked="f"/>
         </w:pict>
       </w:r>
     </w:p>
@@ -3727,7 +3318,6 @@
           <w:sz w:val="24"/>
           <w:szCs w:val="24"/>
         </w:rPr>
-        <w:lastRenderedPageBreak/>
         <w:t>🌟</w:t>
       </w:r>
       <w:r>
@@ -4110,6 +3700,7 @@
           <w:sz w:val="24"/>
           <w:szCs w:val="24"/>
         </w:rPr>
+        <w:lastRenderedPageBreak/>
         <w:t>🔔</w:t>
       </w:r>
       <w:r>
@@ -4156,7 +3747,7 @@
           <w:szCs w:val="24"/>
         </w:rPr>
         <w:pict w14:anchorId="32B99BE7">
-          <v:rect id="_x0000_i1034" style="width:0;height:1.5pt" o:hralign="center" o:hrstd="t" o:hr="t" fillcolor="#a0a0a0" stroked="f"/>
+          <v:rect id="_x0000_i1033" style="width:0;height:1.5pt" o:hralign="center" o:hrstd="t" o:hr="t" fillcolor="#a0a0a0" stroked="f"/>
         </w:pict>
       </w:r>
     </w:p>
@@ -4481,7 +4072,6 @@
           <w:sz w:val="24"/>
           <w:szCs w:val="24"/>
         </w:rPr>
-        <w:lastRenderedPageBreak/>
         <w:t>🔍</w:t>
       </w:r>
       <w:r>
@@ -4653,7 +4243,7 @@
           <w:szCs w:val="24"/>
         </w:rPr>
         <w:pict w14:anchorId="159EB8F9">
-          <v:rect id="_x0000_i1035" style="width:0;height:1.5pt" o:hralign="center" o:hrstd="t" o:hr="t" fillcolor="#a0a0a0" stroked="f"/>
+          <v:rect id="_x0000_i1034" style="width:0;height:1.5pt" o:hralign="center" o:hrstd="t" o:hr="t" fillcolor="#a0a0a0" stroked="f"/>
         </w:pict>
       </w:r>
     </w:p>
@@ -4820,6 +4410,7 @@
           <w:sz w:val="24"/>
           <w:szCs w:val="24"/>
         </w:rPr>
+        <w:lastRenderedPageBreak/>
         <w:t>Seamless Integration with S3:</w:t>
       </w:r>
       <w:r>
@@ -5185,16 +4776,7 @@
           <w:sz w:val="24"/>
           <w:szCs w:val="24"/>
         </w:rPr>
-        <w:t xml:space="preserve">, which provides fully managed search and </w:t>
-      </w:r>
-      <w:r>
-        <w:rPr>
-          <w:rFonts w:ascii="Times New Roman" w:eastAsia="Times New Roman" w:hAnsi="Times New Roman" w:cs="Times New Roman"/>
-          <w:sz w:val="24"/>
-          <w:szCs w:val="24"/>
-        </w:rPr>
-        <w:lastRenderedPageBreak/>
-        <w:t xml:space="preserve">analytics capabilities for large volumes of data. It’s based on the open-source </w:t>
+        <w:t xml:space="preserve">, which provides fully managed search and analytics capabilities for large volumes of data. It’s based on the open-source </w:t>
       </w:r>
       <w:r>
         <w:rPr>
@@ -5517,7 +5099,7 @@
           <w:szCs w:val="24"/>
         </w:rPr>
         <w:pict w14:anchorId="1C844013">
-          <v:rect id="_x0000_i1036" style="width:0;height:1.5pt" o:hralign="center" o:hrstd="t" o:hr="t" fillcolor="#a0a0a0" stroked="f"/>
+          <v:rect id="_x0000_i1035" style="width:0;height:1.5pt" o:hralign="center" o:hrstd="t" o:hr="t" fillcolor="#a0a0a0" stroked="f"/>
         </w:pict>
       </w:r>
     </w:p>
@@ -5541,6 +5123,7 @@
           <w:sz w:val="27"/>
           <w:szCs w:val="27"/>
         </w:rPr>
+        <w:lastRenderedPageBreak/>
         <w:t>🚀</w:t>
       </w:r>
       <w:r>
@@ -5935,7 +5518,6 @@
           <w:sz w:val="24"/>
           <w:szCs w:val="24"/>
         </w:rPr>
-        <w:lastRenderedPageBreak/>
         <w:t>🔔</w:t>
       </w:r>
       <w:r>
@@ -5982,7 +5564,7 @@
           <w:szCs w:val="24"/>
         </w:rPr>
         <w:pict w14:anchorId="189AE2B6">
-          <v:rect id="_x0000_i1037" style="width:0;height:1.5pt" o:hralign="center" o:hrstd="t" o:hr="t" fillcolor="#a0a0a0" stroked="f"/>
+          <v:rect id="_x0000_i1036" style="width:0;height:1.5pt" o:hralign="center" o:hrstd="t" o:hr="t" fillcolor="#a0a0a0" stroked="f"/>
         </w:pict>
       </w:r>
     </w:p>
@@ -6257,6 +5839,7 @@
           <w:sz w:val="24"/>
           <w:szCs w:val="24"/>
         </w:rPr>
+        <w:lastRenderedPageBreak/>
         <w:t>🔍</w:t>
       </w:r>
       <w:r>
@@ -6410,7 +5993,7 @@
           <w:szCs w:val="24"/>
         </w:rPr>
         <w:pict w14:anchorId="08F81060">
-          <v:rect id="_x0000_i1038" style="width:0;height:1.5pt" o:hralign="center" o:hrstd="t" o:hr="t" fillcolor="#a0a0a0" stroked="f"/>
+          <v:rect id="_x0000_i1037" style="width:0;height:1.5pt" o:hralign="center" o:hrstd="t" o:hr="t" fillcolor="#a0a0a0" stroked="f"/>
         </w:pict>
       </w:r>
     </w:p>
@@ -6659,7 +6242,6 @@
           <w:sz w:val="24"/>
           <w:szCs w:val="24"/>
         </w:rPr>
-        <w:lastRenderedPageBreak/>
         <w:t>Simple Setup:</w:t>
       </w:r>
       <w:r>
@@ -6956,7 +6538,7 @@
           <w:szCs w:val="24"/>
         </w:rPr>
         <w:pict w14:anchorId="2F98E574">
-          <v:rect id="_x0000_i1039" style="width:0;height:1.5pt" o:hralign="center" o:hrstd="t" o:hr="t" fillcolor="#a0a0a0" stroked="f"/>
+          <v:rect id="_x0000_i1038" style="width:0;height:1.5pt" o:hralign="center" o:hrstd="t" o:hr="t" fillcolor="#a0a0a0" stroked="f"/>
         </w:pict>
       </w:r>
     </w:p>
@@ -7018,6 +6600,7 @@
           <w:sz w:val="24"/>
           <w:szCs w:val="24"/>
         </w:rPr>
+        <w:lastRenderedPageBreak/>
         <w:t>🌟</w:t>
       </w:r>
       <w:r>
@@ -7338,7 +6921,6 @@
           <w:sz w:val="24"/>
           <w:szCs w:val="24"/>
         </w:rPr>
-        <w:lastRenderedPageBreak/>
         <w:t>🔔</w:t>
       </w:r>
       <w:r>
@@ -7766,6 +7348,7 @@
           <w:sz w:val="24"/>
           <w:szCs w:val="24"/>
         </w:rPr>
+        <w:lastRenderedPageBreak/>
         <w:t>💡</w:t>
       </w:r>
       <w:r>
@@ -7910,7 +7493,7 @@
           <w:szCs w:val="24"/>
         </w:rPr>
         <w:pict w14:anchorId="7A3018B6">
-          <v:rect id="_x0000_i1040" style="width:0;height:1.5pt" o:hralign="center" o:hrstd="t" o:hr="t" fillcolor="#a0a0a0" stroked="f"/>
+          <v:rect id="_x0000_i1039" style="width:0;height:1.5pt" o:hralign="center" o:hrstd="t" o:hr="t" fillcolor="#a0a0a0" stroked="f"/>
         </w:pict>
       </w:r>
     </w:p>
@@ -8095,7 +7678,6 @@
           <w:sz w:val="24"/>
           <w:szCs w:val="24"/>
         </w:rPr>
-        <w:lastRenderedPageBreak/>
         <w:t>In-Memory Caching:</w:t>
       </w:r>
       <w:r>
@@ -8339,7 +7921,7 @@
           <w:szCs w:val="24"/>
         </w:rPr>
         <w:pict w14:anchorId="223100CB">
-          <v:rect id="_x0000_i1041" style="width:0;height:1.5pt" o:hralign="center" o:hrstd="t" o:hr="t" fillcolor="#a0a0a0" stroked="f"/>
+          <v:rect id="_x0000_i1040" style="width:0;height:1.5pt" o:hralign="center" o:hrstd="t" o:hr="t" fillcolor="#a0a0a0" stroked="f"/>
         </w:pict>
       </w:r>
     </w:p>
@@ -8462,7 +8044,16 @@
           <w:sz w:val="24"/>
           <w:szCs w:val="24"/>
         </w:rPr>
-        <w:t>, a service that allows you to securely control access to AWS services and resources. IAM is essential for managing user permissions and securing resources within your AWS environment.</w:t>
+        <w:t xml:space="preserve">, a service that allows you </w:t>
+      </w:r>
+      <w:r>
+        <w:rPr>
+          <w:rFonts w:ascii="Times New Roman" w:eastAsia="Times New Roman" w:hAnsi="Times New Roman" w:cs="Times New Roman"/>
+          <w:sz w:val="24"/>
+          <w:szCs w:val="24"/>
+        </w:rPr>
+        <w:lastRenderedPageBreak/>
+        <w:t>to securely control access to AWS services and resources. IAM is essential for managing user permissions and securing resources within your AWS environment.</w:t>
       </w:r>
     </w:p>
     <w:p>
@@ -8748,9 +8339,8 @@
           <w:sz w:val="24"/>
           <w:szCs w:val="24"/>
         </w:rPr>
-        <w:lastRenderedPageBreak/>
         <w:pict w14:anchorId="4CF83D31">
-          <v:rect id="_x0000_i1042" style="width:0;height:1.5pt" o:hralign="center" o:hrstd="t" o:hr="t" fillcolor="#a0a0a0" stroked="f"/>
+          <v:rect id="_x0000_i1041" style="width:0;height:1.5pt" o:hralign="center" o:hrstd="t" o:hr="t" fillcolor="#a0a0a0" stroked="f"/>
         </w:pict>
       </w:r>
     </w:p>
@@ -9204,6 +8794,7 @@
           <w:sz w:val="24"/>
           <w:szCs w:val="24"/>
         </w:rPr>
+        <w:lastRenderedPageBreak/>
         <w:t>🔔</w:t>
       </w:r>
       <w:r>
@@ -9250,7 +8841,7 @@
           <w:szCs w:val="24"/>
         </w:rPr>
         <w:pict w14:anchorId="6A506BA5">
-          <v:rect id="_x0000_i1043" style="width:0;height:1.5pt" o:hralign="center" o:hrstd="t" o:hr="t" fillcolor="#a0a0a0" stroked="f"/>
+          <v:rect id="_x0000_i1042" style="width:0;height:1.5pt" o:hralign="center" o:hrstd="t" o:hr="t" fillcolor="#a0a0a0" stroked="f"/>
         </w:pict>
       </w:r>
     </w:p>
@@ -9507,7 +9098,6 @@
           <w:sz w:val="24"/>
           <w:szCs w:val="24"/>
         </w:rPr>
-        <w:lastRenderedPageBreak/>
         <w:t>🔍</w:t>
       </w:r>
       <w:r>
@@ -9661,7 +9251,7 @@
           <w:szCs w:val="24"/>
         </w:rPr>
         <w:pict w14:anchorId="2A3E99E5">
-          <v:rect id="_x0000_i1044" style="width:0;height:1.5pt" o:hralign="center" o:hrstd="t" o:hr="t" fillcolor="#a0a0a0" stroked="f"/>
+          <v:rect id="_x0000_i1043" style="width:0;height:1.5pt" o:hralign="center" o:hrstd="t" o:hr="t" fillcolor="#a0a0a0" stroked="f"/>
         </w:pict>
       </w:r>
     </w:p>
@@ -9828,6 +9418,7 @@
           <w:sz w:val="24"/>
           <w:szCs w:val="24"/>
         </w:rPr>
+        <w:lastRenderedPageBreak/>
         <w:t>Simplified Deployment:</w:t>
       </w:r>
       <w:r>

</xml_diff>

<commit_message>
day 11  Data Analytics post replace
</commit_message>
<xml_diff>
--- a/posts.docx
+++ b/posts.docx
@@ -346,6 +346,26 @@
     </w:p>
     <w:p>
       <w:pPr>
+        <w:spacing w:after="0" w:line="240" w:lineRule="auto"/>
+        <w:rPr>
+          <w:rFonts w:ascii="Times New Roman" w:eastAsia="Times New Roman" w:hAnsi="Times New Roman" w:cs="Times New Roman"/>
+          <w:sz w:val="24"/>
+          <w:szCs w:val="24"/>
+        </w:rPr>
+      </w:pPr>
+      <w:r>
+        <w:rPr>
+          <w:rFonts w:ascii="Times New Roman" w:eastAsia="Times New Roman" w:hAnsi="Times New Roman" w:cs="Times New Roman"/>
+          <w:sz w:val="24"/>
+          <w:szCs w:val="24"/>
+        </w:rPr>
+        <w:pict w14:anchorId="32B99BE7">
+          <v:rect id="_x0000_i1029" style="width:0;height:1.5pt" o:hralign="center" o:hrstd="t" o:hr="t" fillcolor="#a0a0a0" stroked="f"/>
+        </w:pict>
+      </w:r>
+    </w:p>
+    <w:p>
+      <w:pPr>
         <w:spacing w:before="100" w:beforeAutospacing="1" w:after="100" w:afterAutospacing="1" w:line="240" w:lineRule="auto"/>
         <w:outlineLvl w:val="2"/>
         <w:rPr>
@@ -356,607 +376,124 @@
           <w:szCs w:val="27"/>
         </w:rPr>
       </w:pPr>
+      <w:r>
+        <w:rPr>
+          <w:rFonts w:ascii="Segoe UI Emoji" w:eastAsia="Times New Roman" w:hAnsi="Segoe UI Emoji" w:cs="Segoe UI Emoji"/>
+          <w:b/>
+          <w:bCs/>
+          <w:sz w:val="27"/>
+          <w:szCs w:val="27"/>
+        </w:rPr>
+        <w:t>🚀</w:t>
+      </w:r>
+      <w:r>
+        <w:rPr>
+          <w:rFonts w:ascii="Times New Roman" w:eastAsia="Times New Roman" w:hAnsi="Times New Roman" w:cs="Times New Roman"/>
+          <w:b/>
+          <w:bCs/>
+          <w:sz w:val="27"/>
+          <w:szCs w:val="27"/>
+        </w:rPr>
+        <w:t xml:space="preserve"> Day 12: Amazon EMR – What I Learned Today </w:t>
+      </w:r>
+      <w:r>
+        <w:rPr>
+          <w:rFonts w:ascii="Segoe UI Emoji" w:eastAsia="Times New Roman" w:hAnsi="Segoe UI Emoji" w:cs="Segoe UI Emoji"/>
+          <w:b/>
+          <w:bCs/>
+          <w:sz w:val="27"/>
+          <w:szCs w:val="27"/>
+        </w:rPr>
+        <w:t>🚀</w:t>
+      </w:r>
+    </w:p>
+    <w:p>
+      <w:pPr>
+        <w:spacing w:before="100" w:beforeAutospacing="1" w:after="100" w:afterAutospacing="1" w:line="240" w:lineRule="auto"/>
+        <w:rPr>
+          <w:rFonts w:ascii="Times New Roman" w:eastAsia="Times New Roman" w:hAnsi="Times New Roman" w:cs="Times New Roman"/>
+          <w:sz w:val="24"/>
+          <w:szCs w:val="24"/>
+        </w:rPr>
+      </w:pPr>
+      <w:r>
+        <w:rPr>
+          <w:rFonts w:ascii="Segoe UI Emoji" w:eastAsia="Times New Roman" w:hAnsi="Segoe UI Emoji" w:cs="Segoe UI Emoji"/>
+          <w:sz w:val="24"/>
+          <w:szCs w:val="24"/>
+        </w:rPr>
+        <w:t>🌟</w:t>
+      </w:r>
+      <w:r>
+        <w:rPr>
+          <w:rFonts w:ascii="Times New Roman" w:eastAsia="Times New Roman" w:hAnsi="Times New Roman" w:cs="Times New Roman"/>
+          <w:sz w:val="24"/>
+          <w:szCs w:val="24"/>
+        </w:rPr>
+        <w:t xml:space="preserve"> </w:t>
+      </w:r>
+      <w:r>
+        <w:rPr>
+          <w:rFonts w:ascii="Times New Roman" w:eastAsia="Times New Roman" w:hAnsi="Times New Roman" w:cs="Times New Roman"/>
+          <w:b/>
+          <w:bCs/>
+          <w:sz w:val="24"/>
+          <w:szCs w:val="24"/>
+        </w:rPr>
+        <w:t>Overview: Big Data Processing with Amazon EMR</w:t>
+      </w:r>
+      <w:r>
+        <w:rPr>
+          <w:rFonts w:ascii="Times New Roman" w:eastAsia="Times New Roman" w:hAnsi="Times New Roman" w:cs="Times New Roman"/>
+          <w:sz w:val="24"/>
+          <w:szCs w:val="24"/>
+        </w:rPr>
+        <w:t xml:space="preserve"> </w:t>
+      </w:r>
+      <w:r>
+        <w:rPr>
+          <w:rFonts w:ascii="Segoe UI Emoji" w:eastAsia="Times New Roman" w:hAnsi="Segoe UI Emoji" w:cs="Segoe UI Emoji"/>
+          <w:sz w:val="24"/>
+          <w:szCs w:val="24"/>
+        </w:rPr>
+        <w:t>🌟</w:t>
+      </w:r>
+      <w:r>
+        <w:rPr>
+          <w:rFonts w:ascii="Times New Roman" w:eastAsia="Times New Roman" w:hAnsi="Times New Roman" w:cs="Times New Roman"/>
+          <w:sz w:val="24"/>
+          <w:szCs w:val="24"/>
+        </w:rPr>
+        <w:br/>
+        <w:t xml:space="preserve">Today, I learned about </w:t>
+      </w:r>
+      <w:r>
+        <w:rPr>
+          <w:rFonts w:ascii="Times New Roman" w:eastAsia="Times New Roman" w:hAnsi="Times New Roman" w:cs="Times New Roman"/>
+          <w:b/>
+          <w:bCs/>
+          <w:sz w:val="24"/>
+          <w:szCs w:val="24"/>
+        </w:rPr>
+        <w:t>Amazon EMR</w:t>
+      </w:r>
+      <w:r>
+        <w:rPr>
+          <w:rFonts w:ascii="Times New Roman" w:eastAsia="Times New Roman" w:hAnsi="Times New Roman" w:cs="Times New Roman"/>
+          <w:sz w:val="24"/>
+          <w:szCs w:val="24"/>
+        </w:rPr>
+        <w:t xml:space="preserve"> (Elastic MapReduce), a cloud-native big data platform designed for running distributed frameworks like Had</w:t>
+      </w:r>
       <w:bookmarkStart w:id="0" w:name="_GoBack"/>
       <w:bookmarkEnd w:id="0"/>
       <w:r>
         <w:rPr>
-          <w:rFonts w:ascii="Segoe UI Emoji" w:eastAsia="Times New Roman" w:hAnsi="Segoe UI Emoji" w:cs="Segoe UI Emoji"/>
-          <w:b/>
-          <w:bCs/>
-          <w:sz w:val="27"/>
-          <w:szCs w:val="27"/>
-        </w:rPr>
-        <w:t>🚀</w:t>
-      </w:r>
-      <w:r>
-        <w:rPr>
-          <w:rFonts w:ascii="Times New Roman" w:eastAsia="Times New Roman" w:hAnsi="Times New Roman" w:cs="Times New Roman"/>
-          <w:b/>
-          <w:bCs/>
-          <w:sz w:val="27"/>
-          <w:szCs w:val="27"/>
-        </w:rPr>
-        <w:t xml:space="preserve"> Day 11: AWS Glue – What I Learned Today </w:t>
-      </w:r>
-      <w:r>
-        <w:rPr>
-          <w:rFonts w:ascii="Segoe UI Emoji" w:eastAsia="Times New Roman" w:hAnsi="Segoe UI Emoji" w:cs="Segoe UI Emoji"/>
-          <w:b/>
-          <w:bCs/>
-          <w:sz w:val="27"/>
-          <w:szCs w:val="27"/>
-        </w:rPr>
-        <w:t>🚀</w:t>
-      </w:r>
-    </w:p>
-    <w:p>
-      <w:pPr>
-        <w:spacing w:before="100" w:beforeAutospacing="1" w:after="100" w:afterAutospacing="1" w:line="240" w:lineRule="auto"/>
-        <w:rPr>
-          <w:rFonts w:ascii="Times New Roman" w:eastAsia="Times New Roman" w:hAnsi="Times New Roman" w:cs="Times New Roman"/>
-          <w:sz w:val="24"/>
-          <w:szCs w:val="24"/>
-        </w:rPr>
-      </w:pPr>
-      <w:r>
-        <w:rPr>
-          <w:rFonts w:ascii="Segoe UI Emoji" w:eastAsia="Times New Roman" w:hAnsi="Segoe UI Emoji" w:cs="Segoe UI Emoji"/>
-          <w:sz w:val="24"/>
-          <w:szCs w:val="24"/>
-        </w:rPr>
-        <w:t>🌟</w:t>
-      </w:r>
-      <w:r>
-        <w:rPr>
-          <w:rFonts w:ascii="Times New Roman" w:eastAsia="Times New Roman" w:hAnsi="Times New Roman" w:cs="Times New Roman"/>
-          <w:sz w:val="24"/>
-          <w:szCs w:val="24"/>
-        </w:rPr>
-        <w:t xml:space="preserve"> </w:t>
-      </w:r>
-      <w:r>
-        <w:rPr>
-          <w:rFonts w:ascii="Times New Roman" w:eastAsia="Times New Roman" w:hAnsi="Times New Roman" w:cs="Times New Roman"/>
-          <w:b/>
-          <w:bCs/>
-          <w:sz w:val="24"/>
-          <w:szCs w:val="24"/>
-        </w:rPr>
-        <w:t>Overview: Data Integration with AWS Glue</w:t>
-      </w:r>
-      <w:r>
-        <w:rPr>
-          <w:rFonts w:ascii="Times New Roman" w:eastAsia="Times New Roman" w:hAnsi="Times New Roman" w:cs="Times New Roman"/>
-          <w:sz w:val="24"/>
-          <w:szCs w:val="24"/>
-        </w:rPr>
-        <w:t xml:space="preserve"> </w:t>
-      </w:r>
-      <w:r>
-        <w:rPr>
-          <w:rFonts w:ascii="Segoe UI Emoji" w:eastAsia="Times New Roman" w:hAnsi="Segoe UI Emoji" w:cs="Segoe UI Emoji"/>
-          <w:sz w:val="24"/>
-          <w:szCs w:val="24"/>
-        </w:rPr>
-        <w:t>🌟</w:t>
-      </w:r>
-      <w:r>
-        <w:rPr>
-          <w:rFonts w:ascii="Times New Roman" w:eastAsia="Times New Roman" w:hAnsi="Times New Roman" w:cs="Times New Roman"/>
-          <w:sz w:val="24"/>
-          <w:szCs w:val="24"/>
-        </w:rPr>
-        <w:br/>
-        <w:t xml:space="preserve">Today, I explored </w:t>
-      </w:r>
-      <w:r>
-        <w:rPr>
-          <w:rFonts w:ascii="Times New Roman" w:eastAsia="Times New Roman" w:hAnsi="Times New Roman" w:cs="Times New Roman"/>
-          <w:b/>
-          <w:bCs/>
-          <w:sz w:val="24"/>
-          <w:szCs w:val="24"/>
-        </w:rPr>
-        <w:t>AWS Glue</w:t>
-      </w:r>
-      <w:r>
-        <w:rPr>
-          <w:rFonts w:ascii="Times New Roman" w:eastAsia="Times New Roman" w:hAnsi="Times New Roman" w:cs="Times New Roman"/>
-          <w:sz w:val="24"/>
-          <w:szCs w:val="24"/>
-        </w:rPr>
-        <w:t>, a serverless ETL service that simplifies data preparation for analytics and machine learning. Glue enables seamless integration between various data stores like Amazon S3, Redshift, and DynamoDB.</w:t>
-      </w:r>
-    </w:p>
-    <w:p>
-      <w:pPr>
-        <w:spacing w:before="100" w:beforeAutospacing="1" w:after="100" w:afterAutospacing="1" w:line="240" w:lineRule="auto"/>
-        <w:rPr>
-          <w:rFonts w:ascii="Times New Roman" w:eastAsia="Times New Roman" w:hAnsi="Times New Roman" w:cs="Times New Roman"/>
-          <w:sz w:val="24"/>
-          <w:szCs w:val="24"/>
-        </w:rPr>
-      </w:pPr>
-      <w:r>
-        <w:rPr>
-          <w:rFonts w:ascii="Times New Roman" w:eastAsia="Times New Roman" w:hAnsi="Times New Roman" w:cs="Times New Roman"/>
-          <w:b/>
-          <w:bCs/>
-          <w:sz w:val="24"/>
-          <w:szCs w:val="24"/>
-        </w:rPr>
-        <w:t>Key Takeaways:</w:t>
-      </w:r>
-    </w:p>
-    <w:p>
-      <w:pPr>
-        <w:numPr>
-          <w:ilvl w:val="0"/>
-          <w:numId w:val="12"/>
-        </w:numPr>
-        <w:spacing w:before="100" w:beforeAutospacing="1" w:after="100" w:afterAutospacing="1" w:line="240" w:lineRule="auto"/>
-        <w:rPr>
-          <w:rFonts w:ascii="Times New Roman" w:eastAsia="Times New Roman" w:hAnsi="Times New Roman" w:cs="Times New Roman"/>
-          <w:sz w:val="24"/>
-          <w:szCs w:val="24"/>
-        </w:rPr>
-      </w:pPr>
-      <w:r>
-        <w:rPr>
-          <w:rFonts w:ascii="Times New Roman" w:eastAsia="Times New Roman" w:hAnsi="Times New Roman" w:cs="Times New Roman"/>
-          <w:b/>
-          <w:bCs/>
-          <w:sz w:val="24"/>
-          <w:szCs w:val="24"/>
-        </w:rPr>
-        <w:t>ETL Workflows:</w:t>
-      </w:r>
-      <w:r>
-        <w:rPr>
-          <w:rFonts w:ascii="Times New Roman" w:eastAsia="Times New Roman" w:hAnsi="Times New Roman" w:cs="Times New Roman"/>
-          <w:sz w:val="24"/>
-          <w:szCs w:val="24"/>
-        </w:rPr>
-        <w:t xml:space="preserve"> Glue makes data transformations, cleaning, and loading into analytics systems effortless.</w:t>
-      </w:r>
-    </w:p>
-    <w:p>
-      <w:pPr>
-        <w:numPr>
-          <w:ilvl w:val="0"/>
-          <w:numId w:val="12"/>
-        </w:numPr>
-        <w:spacing w:before="100" w:beforeAutospacing="1" w:after="100" w:afterAutospacing="1" w:line="240" w:lineRule="auto"/>
-        <w:rPr>
-          <w:rFonts w:ascii="Times New Roman" w:eastAsia="Times New Roman" w:hAnsi="Times New Roman" w:cs="Times New Roman"/>
-          <w:sz w:val="24"/>
-          <w:szCs w:val="24"/>
-        </w:rPr>
-      </w:pPr>
-      <w:proofErr w:type="spellStart"/>
-      <w:r>
-        <w:rPr>
-          <w:rFonts w:ascii="Times New Roman" w:eastAsia="Times New Roman" w:hAnsi="Times New Roman" w:cs="Times New Roman"/>
-          <w:b/>
-          <w:bCs/>
-          <w:sz w:val="24"/>
-          <w:szCs w:val="24"/>
-        </w:rPr>
-        <w:t>DynamicFrames</w:t>
-      </w:r>
-      <w:proofErr w:type="spellEnd"/>
-      <w:r>
-        <w:rPr>
-          <w:rFonts w:ascii="Times New Roman" w:eastAsia="Times New Roman" w:hAnsi="Times New Roman" w:cs="Times New Roman"/>
-          <w:b/>
-          <w:bCs/>
-          <w:sz w:val="24"/>
-          <w:szCs w:val="24"/>
-        </w:rPr>
-        <w:t>:</w:t>
-      </w:r>
-      <w:r>
-        <w:rPr>
-          <w:rFonts w:ascii="Times New Roman" w:eastAsia="Times New Roman" w:hAnsi="Times New Roman" w:cs="Times New Roman"/>
-          <w:sz w:val="24"/>
-          <w:szCs w:val="24"/>
-        </w:rPr>
-        <w:t xml:space="preserve"> Handles semi-structured and nested data, which is a challenge for traditional </w:t>
-      </w:r>
-      <w:proofErr w:type="spellStart"/>
-      <w:r>
-        <w:rPr>
-          <w:rFonts w:ascii="Times New Roman" w:eastAsia="Times New Roman" w:hAnsi="Times New Roman" w:cs="Times New Roman"/>
-          <w:sz w:val="24"/>
-          <w:szCs w:val="24"/>
-        </w:rPr>
-        <w:t>DataFrames</w:t>
-      </w:r>
-      <w:proofErr w:type="spellEnd"/>
-      <w:r>
-        <w:rPr>
-          <w:rFonts w:ascii="Times New Roman" w:eastAsia="Times New Roman" w:hAnsi="Times New Roman" w:cs="Times New Roman"/>
-          <w:sz w:val="24"/>
-          <w:szCs w:val="24"/>
-        </w:rPr>
-        <w:t>.</w:t>
-      </w:r>
-    </w:p>
-    <w:p>
-      <w:pPr>
-        <w:numPr>
-          <w:ilvl w:val="0"/>
-          <w:numId w:val="12"/>
-        </w:numPr>
-        <w:spacing w:before="100" w:beforeAutospacing="1" w:after="100" w:afterAutospacing="1" w:line="240" w:lineRule="auto"/>
-        <w:rPr>
-          <w:rFonts w:ascii="Times New Roman" w:eastAsia="Times New Roman" w:hAnsi="Times New Roman" w:cs="Times New Roman"/>
-          <w:sz w:val="24"/>
-          <w:szCs w:val="24"/>
-        </w:rPr>
-      </w:pPr>
-      <w:r>
-        <w:rPr>
-          <w:rFonts w:ascii="Times New Roman" w:eastAsia="Times New Roman" w:hAnsi="Times New Roman" w:cs="Times New Roman"/>
-          <w:b/>
-          <w:bCs/>
-          <w:sz w:val="24"/>
-          <w:szCs w:val="24"/>
-        </w:rPr>
-        <w:t>Glue Studio:</w:t>
-      </w:r>
-      <w:r>
-        <w:rPr>
-          <w:rFonts w:ascii="Times New Roman" w:eastAsia="Times New Roman" w:hAnsi="Times New Roman" w:cs="Times New Roman"/>
-          <w:sz w:val="24"/>
-          <w:szCs w:val="24"/>
-        </w:rPr>
-        <w:t xml:space="preserve"> A drag-and-drop interface to design and monitor ETL jobs without writing code.</w:t>
-      </w:r>
-    </w:p>
-    <w:p>
-      <w:pPr>
-        <w:numPr>
-          <w:ilvl w:val="0"/>
-          <w:numId w:val="12"/>
-        </w:numPr>
-        <w:spacing w:before="100" w:beforeAutospacing="1" w:after="100" w:afterAutospacing="1" w:line="240" w:lineRule="auto"/>
-        <w:rPr>
-          <w:rFonts w:ascii="Times New Roman" w:eastAsia="Times New Roman" w:hAnsi="Times New Roman" w:cs="Times New Roman"/>
-          <w:sz w:val="24"/>
-          <w:szCs w:val="24"/>
-        </w:rPr>
-      </w:pPr>
-      <w:r>
-        <w:rPr>
-          <w:rFonts w:ascii="Times New Roman" w:eastAsia="Times New Roman" w:hAnsi="Times New Roman" w:cs="Times New Roman"/>
-          <w:b/>
-          <w:bCs/>
-          <w:sz w:val="24"/>
-          <w:szCs w:val="24"/>
-        </w:rPr>
-        <w:t>Glue Data Catalog:</w:t>
-      </w:r>
-      <w:r>
-        <w:rPr>
-          <w:rFonts w:ascii="Times New Roman" w:eastAsia="Times New Roman" w:hAnsi="Times New Roman" w:cs="Times New Roman"/>
-          <w:sz w:val="24"/>
-          <w:szCs w:val="24"/>
-        </w:rPr>
-        <w:t xml:space="preserve"> Centralized metadata management for efficient data discovery.</w:t>
-      </w:r>
-    </w:p>
-    <w:p>
-      <w:pPr>
-        <w:spacing w:before="100" w:beforeAutospacing="1" w:after="100" w:afterAutospacing="1" w:line="240" w:lineRule="auto"/>
-        <w:rPr>
-          <w:rFonts w:ascii="Times New Roman" w:eastAsia="Times New Roman" w:hAnsi="Times New Roman" w:cs="Times New Roman"/>
-          <w:sz w:val="24"/>
-          <w:szCs w:val="24"/>
-        </w:rPr>
-      </w:pPr>
-      <w:r>
-        <w:rPr>
-          <w:rFonts w:ascii="Segoe UI Emoji" w:eastAsia="Times New Roman" w:hAnsi="Segoe UI Emoji" w:cs="Segoe UI Emoji"/>
-          <w:sz w:val="24"/>
-          <w:szCs w:val="24"/>
-        </w:rPr>
-        <w:t>🔍</w:t>
-      </w:r>
-      <w:r>
-        <w:rPr>
-          <w:rFonts w:ascii="Times New Roman" w:eastAsia="Times New Roman" w:hAnsi="Times New Roman" w:cs="Times New Roman"/>
-          <w:sz w:val="24"/>
-          <w:szCs w:val="24"/>
-        </w:rPr>
-        <w:t xml:space="preserve"> </w:t>
-      </w:r>
-      <w:r>
-        <w:rPr>
-          <w:rFonts w:ascii="Times New Roman" w:eastAsia="Times New Roman" w:hAnsi="Times New Roman" w:cs="Times New Roman"/>
-          <w:b/>
-          <w:bCs/>
-          <w:sz w:val="24"/>
-          <w:szCs w:val="24"/>
-        </w:rPr>
-        <w:t>Key Insight:</w:t>
-      </w:r>
-      <w:r>
-        <w:rPr>
-          <w:rFonts w:ascii="Times New Roman" w:eastAsia="Times New Roman" w:hAnsi="Times New Roman" w:cs="Times New Roman"/>
-          <w:sz w:val="24"/>
-          <w:szCs w:val="24"/>
-        </w:rPr>
-        <w:t xml:space="preserve"> AWS Glue reduces the complexity of ETL pipelines, making it easier to process and analyze data across multiple sources.</w:t>
-      </w:r>
-    </w:p>
-    <w:p>
-      <w:pPr>
-        <w:spacing w:before="100" w:beforeAutospacing="1" w:after="100" w:afterAutospacing="1" w:line="240" w:lineRule="auto"/>
-        <w:rPr>
-          <w:rFonts w:ascii="Times New Roman" w:eastAsia="Times New Roman" w:hAnsi="Times New Roman" w:cs="Times New Roman"/>
-          <w:sz w:val="24"/>
-          <w:szCs w:val="24"/>
-        </w:rPr>
-      </w:pPr>
-      <w:r>
-        <w:rPr>
-          <w:rFonts w:ascii="Segoe UI Emoji" w:eastAsia="Times New Roman" w:hAnsi="Segoe UI Emoji" w:cs="Segoe UI Emoji"/>
-          <w:sz w:val="24"/>
-          <w:szCs w:val="24"/>
-        </w:rPr>
-        <w:lastRenderedPageBreak/>
-        <w:t>💡</w:t>
-      </w:r>
-      <w:r>
-        <w:rPr>
-          <w:rFonts w:ascii="Times New Roman" w:eastAsia="Times New Roman" w:hAnsi="Times New Roman" w:cs="Times New Roman"/>
-          <w:sz w:val="24"/>
-          <w:szCs w:val="24"/>
-        </w:rPr>
-        <w:t xml:space="preserve"> </w:t>
-      </w:r>
-      <w:r>
-        <w:rPr>
-          <w:rFonts w:ascii="Times New Roman" w:eastAsia="Times New Roman" w:hAnsi="Times New Roman" w:cs="Times New Roman"/>
-          <w:b/>
-          <w:bCs/>
-          <w:sz w:val="24"/>
-          <w:szCs w:val="24"/>
-        </w:rPr>
-        <w:t>Real-World Example:</w:t>
-      </w:r>
-      <w:r>
-        <w:rPr>
-          <w:rFonts w:ascii="Times New Roman" w:eastAsia="Times New Roman" w:hAnsi="Times New Roman" w:cs="Times New Roman"/>
-          <w:sz w:val="24"/>
-          <w:szCs w:val="24"/>
-        </w:rPr>
-        <w:br/>
-        <w:t xml:space="preserve">A </w:t>
-      </w:r>
-      <w:r>
-        <w:rPr>
-          <w:rFonts w:ascii="Times New Roman" w:eastAsia="Times New Roman" w:hAnsi="Times New Roman" w:cs="Times New Roman"/>
-          <w:b/>
-          <w:bCs/>
-          <w:sz w:val="24"/>
-          <w:szCs w:val="24"/>
-        </w:rPr>
-        <w:t>financial institution</w:t>
-      </w:r>
-      <w:r>
-        <w:rPr>
-          <w:rFonts w:ascii="Times New Roman" w:eastAsia="Times New Roman" w:hAnsi="Times New Roman" w:cs="Times New Roman"/>
-          <w:sz w:val="24"/>
-          <w:szCs w:val="24"/>
-        </w:rPr>
-        <w:t xml:space="preserve"> uses Glue to clean and transform transaction data from S3 into a structured format before loading it into </w:t>
-      </w:r>
-      <w:r>
-        <w:rPr>
-          <w:rFonts w:ascii="Times New Roman" w:eastAsia="Times New Roman" w:hAnsi="Times New Roman" w:cs="Times New Roman"/>
-          <w:b/>
-          <w:bCs/>
-          <w:sz w:val="24"/>
-          <w:szCs w:val="24"/>
-        </w:rPr>
-        <w:t>Redshift</w:t>
-      </w:r>
-      <w:r>
-        <w:rPr>
-          <w:rFonts w:ascii="Times New Roman" w:eastAsia="Times New Roman" w:hAnsi="Times New Roman" w:cs="Times New Roman"/>
-          <w:sz w:val="24"/>
-          <w:szCs w:val="24"/>
-        </w:rPr>
-        <w:t xml:space="preserve"> for advanced analytics.</w:t>
-      </w:r>
-    </w:p>
-    <w:p>
-      <w:pPr>
-        <w:spacing w:before="100" w:beforeAutospacing="1" w:after="100" w:afterAutospacing="1" w:line="240" w:lineRule="auto"/>
-        <w:rPr>
-          <w:rFonts w:ascii="Times New Roman" w:eastAsia="Times New Roman" w:hAnsi="Times New Roman" w:cs="Times New Roman"/>
-          <w:sz w:val="24"/>
-          <w:szCs w:val="24"/>
-        </w:rPr>
-      </w:pPr>
-      <w:r>
-        <w:rPr>
-          <w:rFonts w:ascii="Segoe UI Emoji" w:eastAsia="Times New Roman" w:hAnsi="Segoe UI Emoji" w:cs="Segoe UI Emoji"/>
-          <w:sz w:val="24"/>
-          <w:szCs w:val="24"/>
-        </w:rPr>
-        <w:t>🔔</w:t>
-      </w:r>
-      <w:r>
-        <w:rPr>
-          <w:rFonts w:ascii="Times New Roman" w:eastAsia="Times New Roman" w:hAnsi="Times New Roman" w:cs="Times New Roman"/>
-          <w:sz w:val="24"/>
-          <w:szCs w:val="24"/>
-        </w:rPr>
-        <w:t xml:space="preserve"> </w:t>
-      </w:r>
-      <w:r>
-        <w:rPr>
-          <w:rFonts w:ascii="Times New Roman" w:eastAsia="Times New Roman" w:hAnsi="Times New Roman" w:cs="Times New Roman"/>
-          <w:b/>
-          <w:bCs/>
-          <w:sz w:val="24"/>
-          <w:szCs w:val="24"/>
-        </w:rPr>
-        <w:t>Why This Matters:</w:t>
-      </w:r>
-      <w:r>
-        <w:rPr>
-          <w:rFonts w:ascii="Times New Roman" w:eastAsia="Times New Roman" w:hAnsi="Times New Roman" w:cs="Times New Roman"/>
-          <w:sz w:val="24"/>
-          <w:szCs w:val="24"/>
-        </w:rPr>
-        <w:br/>
-        <w:t>Learning AWS Glue is key to automating data workflows and simplifying the data preparation process, saving time and resources in building data pipelines.</w:t>
-      </w:r>
-    </w:p>
-    <w:p>
-      <w:pPr>
-        <w:spacing w:after="0" w:line="240" w:lineRule="auto"/>
-        <w:rPr>
-          <w:rFonts w:ascii="Times New Roman" w:eastAsia="Times New Roman" w:hAnsi="Times New Roman" w:cs="Times New Roman"/>
-          <w:sz w:val="24"/>
-          <w:szCs w:val="24"/>
-        </w:rPr>
-      </w:pPr>
-      <w:r>
-        <w:rPr>
-          <w:rFonts w:ascii="Times New Roman" w:eastAsia="Times New Roman" w:hAnsi="Times New Roman" w:cs="Times New Roman"/>
-          <w:sz w:val="24"/>
-          <w:szCs w:val="24"/>
-        </w:rPr>
-        <w:pict w14:anchorId="32B99BE7">
-          <v:rect id="_x0000_i1030" style="width:0;height:1.5pt" o:hralign="center" o:hrstd="t" o:hr="t" fillcolor="#a0a0a0" stroked="f"/>
-        </w:pict>
-      </w:r>
-    </w:p>
-    <w:p>
-      <w:pPr>
-        <w:spacing w:before="100" w:beforeAutospacing="1" w:after="100" w:afterAutospacing="1" w:line="240" w:lineRule="auto"/>
-        <w:outlineLvl w:val="2"/>
-        <w:rPr>
-          <w:rFonts w:ascii="Times New Roman" w:eastAsia="Times New Roman" w:hAnsi="Times New Roman" w:cs="Times New Roman"/>
-          <w:b/>
-          <w:bCs/>
-          <w:sz w:val="27"/>
-          <w:szCs w:val="27"/>
-        </w:rPr>
-      </w:pPr>
-      <w:r>
-        <w:rPr>
-          <w:rFonts w:ascii="Segoe UI Emoji" w:eastAsia="Times New Roman" w:hAnsi="Segoe UI Emoji" w:cs="Segoe UI Emoji"/>
-          <w:b/>
-          <w:bCs/>
-          <w:sz w:val="27"/>
-          <w:szCs w:val="27"/>
-        </w:rPr>
-        <w:t>🚀</w:t>
-      </w:r>
-      <w:r>
-        <w:rPr>
-          <w:rFonts w:ascii="Times New Roman" w:eastAsia="Times New Roman" w:hAnsi="Times New Roman" w:cs="Times New Roman"/>
-          <w:b/>
-          <w:bCs/>
-          <w:sz w:val="27"/>
-          <w:szCs w:val="27"/>
-        </w:rPr>
-        <w:t xml:space="preserve"> Day 12: Amazon EMR – What I Learned Today </w:t>
-      </w:r>
-      <w:r>
-        <w:rPr>
-          <w:rFonts w:ascii="Segoe UI Emoji" w:eastAsia="Times New Roman" w:hAnsi="Segoe UI Emoji" w:cs="Segoe UI Emoji"/>
-          <w:b/>
-          <w:bCs/>
-          <w:sz w:val="27"/>
-          <w:szCs w:val="27"/>
-        </w:rPr>
-        <w:t>🚀</w:t>
-      </w:r>
-    </w:p>
-    <w:p>
-      <w:pPr>
-        <w:spacing w:before="100" w:beforeAutospacing="1" w:after="100" w:afterAutospacing="1" w:line="240" w:lineRule="auto"/>
-        <w:rPr>
-          <w:rFonts w:ascii="Times New Roman" w:eastAsia="Times New Roman" w:hAnsi="Times New Roman" w:cs="Times New Roman"/>
-          <w:sz w:val="24"/>
-          <w:szCs w:val="24"/>
-        </w:rPr>
-      </w:pPr>
-      <w:r>
-        <w:rPr>
-          <w:rFonts w:ascii="Segoe UI Emoji" w:eastAsia="Times New Roman" w:hAnsi="Segoe UI Emoji" w:cs="Segoe UI Emoji"/>
-          <w:sz w:val="24"/>
-          <w:szCs w:val="24"/>
-        </w:rPr>
-        <w:t>🌟</w:t>
-      </w:r>
-      <w:r>
-        <w:rPr>
-          <w:rFonts w:ascii="Times New Roman" w:eastAsia="Times New Roman" w:hAnsi="Times New Roman" w:cs="Times New Roman"/>
-          <w:sz w:val="24"/>
-          <w:szCs w:val="24"/>
-        </w:rPr>
-        <w:t xml:space="preserve"> </w:t>
-      </w:r>
-      <w:r>
-        <w:rPr>
-          <w:rFonts w:ascii="Times New Roman" w:eastAsia="Times New Roman" w:hAnsi="Times New Roman" w:cs="Times New Roman"/>
-          <w:b/>
-          <w:bCs/>
-          <w:sz w:val="24"/>
-          <w:szCs w:val="24"/>
-        </w:rPr>
-        <w:t>Overview: Big Data Processing with Amazon EMR</w:t>
-      </w:r>
-      <w:r>
-        <w:rPr>
-          <w:rFonts w:ascii="Times New Roman" w:eastAsia="Times New Roman" w:hAnsi="Times New Roman" w:cs="Times New Roman"/>
-          <w:sz w:val="24"/>
-          <w:szCs w:val="24"/>
-        </w:rPr>
-        <w:t xml:space="preserve"> </w:t>
-      </w:r>
-      <w:r>
-        <w:rPr>
-          <w:rFonts w:ascii="Segoe UI Emoji" w:eastAsia="Times New Roman" w:hAnsi="Segoe UI Emoji" w:cs="Segoe UI Emoji"/>
-          <w:sz w:val="24"/>
-          <w:szCs w:val="24"/>
-        </w:rPr>
-        <w:t>🌟</w:t>
-      </w:r>
-      <w:r>
-        <w:rPr>
-          <w:rFonts w:ascii="Times New Roman" w:eastAsia="Times New Roman" w:hAnsi="Times New Roman" w:cs="Times New Roman"/>
-          <w:sz w:val="24"/>
-          <w:szCs w:val="24"/>
-        </w:rPr>
-        <w:br/>
-        <w:t xml:space="preserve">Today, I learned about </w:t>
-      </w:r>
-      <w:r>
-        <w:rPr>
-          <w:rFonts w:ascii="Times New Roman" w:eastAsia="Times New Roman" w:hAnsi="Times New Roman" w:cs="Times New Roman"/>
-          <w:b/>
-          <w:bCs/>
-          <w:sz w:val="24"/>
-          <w:szCs w:val="24"/>
-        </w:rPr>
-        <w:t>Amazon EMR</w:t>
-      </w:r>
-      <w:r>
-        <w:rPr>
-          <w:rFonts w:ascii="Times New Roman" w:eastAsia="Times New Roman" w:hAnsi="Times New Roman" w:cs="Times New Roman"/>
-          <w:sz w:val="24"/>
-          <w:szCs w:val="24"/>
-        </w:rPr>
-        <w:t xml:space="preserve"> (Elastic MapReduce), a cloud-native big data platform designed for running distributed frameworks like Hadoop, Spark, and Hive for scalable data processing.</w:t>
+          <w:rFonts w:ascii="Times New Roman" w:eastAsia="Times New Roman" w:hAnsi="Times New Roman" w:cs="Times New Roman"/>
+          <w:sz w:val="24"/>
+          <w:szCs w:val="24"/>
+        </w:rPr>
+        <w:t>oop, Spark, and Hive for scalable data processing.</w:t>
       </w:r>
     </w:p>
     <w:p>
@@ -1158,6 +695,7 @@
           <w:sz w:val="24"/>
           <w:szCs w:val="24"/>
         </w:rPr>
+        <w:lastRenderedPageBreak/>
         <w:t>🔍</w:t>
       </w:r>
       <w:r>
@@ -1329,7 +867,7 @@
           <w:szCs w:val="24"/>
         </w:rPr>
         <w:pict w14:anchorId="159EB8F9">
-          <v:rect id="_x0000_i1031" style="width:0;height:1.5pt" o:hralign="center" o:hrstd="t" o:hr="t" fillcolor="#a0a0a0" stroked="f"/>
+          <v:rect id="_x0000_i1030" style="width:0;height:1.5pt" o:hralign="center" o:hrstd="t" o:hr="t" fillcolor="#a0a0a0" stroked="f"/>
         </w:pict>
       </w:r>
     </w:p>
@@ -1472,7 +1010,6 @@
           <w:sz w:val="24"/>
           <w:szCs w:val="24"/>
         </w:rPr>
-        <w:lastRenderedPageBreak/>
         <w:t>Key Takeaways:</w:t>
       </w:r>
     </w:p>
@@ -1862,7 +1399,16 @@
           <w:sz w:val="24"/>
           <w:szCs w:val="24"/>
         </w:rPr>
-        <w:t xml:space="preserve">, which provides fully managed search and analytics capabilities for large volumes of data. It’s based on the open-source </w:t>
+        <w:t xml:space="preserve">, which provides fully managed search and </w:t>
+      </w:r>
+      <w:r>
+        <w:rPr>
+          <w:rFonts w:ascii="Times New Roman" w:eastAsia="Times New Roman" w:hAnsi="Times New Roman" w:cs="Times New Roman"/>
+          <w:sz w:val="24"/>
+          <w:szCs w:val="24"/>
+        </w:rPr>
+        <w:lastRenderedPageBreak/>
+        <w:t xml:space="preserve">analytics capabilities for large volumes of data. It’s based on the open-source </w:t>
       </w:r>
       <w:r>
         <w:rPr>
@@ -2184,9 +1730,8 @@
           <w:sz w:val="24"/>
           <w:szCs w:val="24"/>
         </w:rPr>
-        <w:lastRenderedPageBreak/>
         <w:pict w14:anchorId="1C844013">
-          <v:rect id="_x0000_i1032" style="width:0;height:1.5pt" o:hralign="center" o:hrstd="t" o:hr="t" fillcolor="#a0a0a0" stroked="f"/>
+          <v:rect id="_x0000_i1031" style="width:0;height:1.5pt" o:hralign="center" o:hrstd="t" o:hr="t" fillcolor="#a0a0a0" stroked="f"/>
         </w:pict>
       </w:r>
     </w:p>
@@ -2604,6 +2149,7 @@
           <w:sz w:val="24"/>
           <w:szCs w:val="24"/>
         </w:rPr>
+        <w:lastRenderedPageBreak/>
         <w:t>🔔</w:t>
       </w:r>
       <w:r>
@@ -2650,7 +2196,7 @@
           <w:szCs w:val="24"/>
         </w:rPr>
         <w:pict w14:anchorId="189AE2B6">
-          <v:rect id="_x0000_i1033" style="width:0;height:1.5pt" o:hralign="center" o:hrstd="t" o:hr="t" fillcolor="#a0a0a0" stroked="f"/>
+          <v:rect id="_x0000_i1032" style="width:0;height:1.5pt" o:hralign="center" o:hrstd="t" o:hr="t" fillcolor="#a0a0a0" stroked="f"/>
         </w:pict>
       </w:r>
     </w:p>
@@ -2925,7 +2471,6 @@
           <w:sz w:val="24"/>
           <w:szCs w:val="24"/>
         </w:rPr>
-        <w:lastRenderedPageBreak/>
         <w:t>🔍</w:t>
       </w:r>
       <w:r>
@@ -3079,7 +2624,7 @@
           <w:szCs w:val="24"/>
         </w:rPr>
         <w:pict w14:anchorId="08F81060">
-          <v:rect id="_x0000_i1034" style="width:0;height:1.5pt" o:hralign="center" o:hrstd="t" o:hr="t" fillcolor="#a0a0a0" stroked="f"/>
+          <v:rect id="_x0000_i1033" style="width:0;height:1.5pt" o:hralign="center" o:hrstd="t" o:hr="t" fillcolor="#a0a0a0" stroked="f"/>
         </w:pict>
       </w:r>
     </w:p>
@@ -3328,6 +2873,7 @@
           <w:sz w:val="24"/>
           <w:szCs w:val="24"/>
         </w:rPr>
+        <w:lastRenderedPageBreak/>
         <w:t>Simple Setup:</w:t>
       </w:r>
       <w:r>
@@ -3624,7 +3170,7 @@
           <w:szCs w:val="24"/>
         </w:rPr>
         <w:pict w14:anchorId="2F98E574">
-          <v:rect id="_x0000_i1035" style="width:0;height:1.5pt" o:hralign="center" o:hrstd="t" o:hr="t" fillcolor="#a0a0a0" stroked="f"/>
+          <v:rect id="_x0000_i1034" style="width:0;height:1.5pt" o:hralign="center" o:hrstd="t" o:hr="t" fillcolor="#a0a0a0" stroked="f"/>
         </w:pict>
       </w:r>
     </w:p>
@@ -3686,7 +3232,6 @@
           <w:sz w:val="24"/>
           <w:szCs w:val="24"/>
         </w:rPr>
-        <w:lastRenderedPageBreak/>
         <w:t>🌟</w:t>
       </w:r>
       <w:r>
@@ -4007,6 +3552,7 @@
           <w:sz w:val="24"/>
           <w:szCs w:val="24"/>
         </w:rPr>
+        <w:lastRenderedPageBreak/>
         <w:t>🔔</w:t>
       </w:r>
       <w:r>
@@ -4434,7 +3980,6 @@
           <w:sz w:val="24"/>
           <w:szCs w:val="24"/>
         </w:rPr>
-        <w:lastRenderedPageBreak/>
         <w:t>💡</w:t>
       </w:r>
       <w:r>
@@ -4579,7 +4124,7 @@
           <w:szCs w:val="24"/>
         </w:rPr>
         <w:pict w14:anchorId="7A3018B6">
-          <v:rect id="_x0000_i1036" style="width:0;height:1.5pt" o:hralign="center" o:hrstd="t" o:hr="t" fillcolor="#a0a0a0" stroked="f"/>
+          <v:rect id="_x0000_i1035" style="width:0;height:1.5pt" o:hralign="center" o:hrstd="t" o:hr="t" fillcolor="#a0a0a0" stroked="f"/>
         </w:pict>
       </w:r>
     </w:p>
@@ -4764,6 +4309,7 @@
           <w:sz w:val="24"/>
           <w:szCs w:val="24"/>
         </w:rPr>
+        <w:lastRenderedPageBreak/>
         <w:t>In-Memory Caching:</w:t>
       </w:r>
       <w:r>
@@ -5007,7 +4553,7 @@
           <w:szCs w:val="24"/>
         </w:rPr>
         <w:pict w14:anchorId="223100CB">
-          <v:rect id="_x0000_i1037" style="width:0;height:1.5pt" o:hralign="center" o:hrstd="t" o:hr="t" fillcolor="#a0a0a0" stroked="f"/>
+          <v:rect id="_x0000_i1036" style="width:0;height:1.5pt" o:hralign="center" o:hrstd="t" o:hr="t" fillcolor="#a0a0a0" stroked="f"/>
         </w:pict>
       </w:r>
     </w:p>
@@ -5130,16 +4676,7 @@
           <w:sz w:val="24"/>
           <w:szCs w:val="24"/>
         </w:rPr>
-        <w:t xml:space="preserve">, a service that allows you </w:t>
-      </w:r>
-      <w:r>
-        <w:rPr>
-          <w:rFonts w:ascii="Times New Roman" w:eastAsia="Times New Roman" w:hAnsi="Times New Roman" w:cs="Times New Roman"/>
-          <w:sz w:val="24"/>
-          <w:szCs w:val="24"/>
-        </w:rPr>
-        <w:lastRenderedPageBreak/>
-        <w:t>to securely control access to AWS services and resources. IAM is essential for managing user permissions and securing resources within your AWS environment.</w:t>
+        <w:t>, a service that allows you to securely control access to AWS services and resources. IAM is essential for managing user permissions and securing resources within your AWS environment.</w:t>
       </w:r>
     </w:p>
     <w:p>
@@ -5425,8 +4962,9 @@
           <w:sz w:val="24"/>
           <w:szCs w:val="24"/>
         </w:rPr>
+        <w:lastRenderedPageBreak/>
         <w:pict w14:anchorId="4CF83D31">
-          <v:rect id="_x0000_i1038" style="width:0;height:1.5pt" o:hralign="center" o:hrstd="t" o:hr="t" fillcolor="#a0a0a0" stroked="f"/>
+          <v:rect id="_x0000_i1037" style="width:0;height:1.5pt" o:hralign="center" o:hrstd="t" o:hr="t" fillcolor="#a0a0a0" stroked="f"/>
         </w:pict>
       </w:r>
     </w:p>
@@ -5880,7 +5418,6 @@
           <w:sz w:val="24"/>
           <w:szCs w:val="24"/>
         </w:rPr>
-        <w:lastRenderedPageBreak/>
         <w:t>🔔</w:t>
       </w:r>
       <w:r>
@@ -5927,7 +5464,7 @@
           <w:szCs w:val="24"/>
         </w:rPr>
         <w:pict w14:anchorId="6A506BA5">
-          <v:rect id="_x0000_i1039" style="width:0;height:1.5pt" o:hralign="center" o:hrstd="t" o:hr="t" fillcolor="#a0a0a0" stroked="f"/>
+          <v:rect id="_x0000_i1038" style="width:0;height:1.5pt" o:hralign="center" o:hrstd="t" o:hr="t" fillcolor="#a0a0a0" stroked="f"/>
         </w:pict>
       </w:r>
     </w:p>
@@ -6184,6 +5721,7 @@
           <w:sz w:val="24"/>
           <w:szCs w:val="24"/>
         </w:rPr>
+        <w:lastRenderedPageBreak/>
         <w:t>🔍</w:t>
       </w:r>
       <w:r>
@@ -6337,7 +5875,7 @@
           <w:szCs w:val="24"/>
         </w:rPr>
         <w:pict w14:anchorId="2A3E99E5">
-          <v:rect id="_x0000_i1040" style="width:0;height:1.5pt" o:hralign="center" o:hrstd="t" o:hr="t" fillcolor="#a0a0a0" stroked="f"/>
+          <v:rect id="_x0000_i1039" style="width:0;height:1.5pt" o:hralign="center" o:hrstd="t" o:hr="t" fillcolor="#a0a0a0" stroked="f"/>
         </w:pict>
       </w:r>
     </w:p>
@@ -6504,7 +6042,6 @@
           <w:sz w:val="24"/>
           <w:szCs w:val="24"/>
         </w:rPr>
-        <w:lastRenderedPageBreak/>
         <w:t>Simplified Deployment:</w:t>
       </w:r>
       <w:r>

</xml_diff>

<commit_message>
day 15 loog added
</commit_message>
<xml_diff>
--- a/posts.docx
+++ b/posts.docx
@@ -377,453 +377,6 @@
     <w:p/>
     <w:p>
       <w:pPr>
-        <w:spacing w:before="100" w:beforeAutospacing="1" w:after="100" w:afterAutospacing="1" w:line="240" w:lineRule="auto"/>
-        <w:outlineLvl w:val="2"/>
-        <w:rPr>
-          <w:rFonts w:ascii="Times New Roman" w:eastAsia="Times New Roman" w:hAnsi="Times New Roman" w:cs="Times New Roman"/>
-          <w:b/>
-          <w:bCs/>
-          <w:sz w:val="27"/>
-          <w:szCs w:val="27"/>
-        </w:rPr>
-      </w:pPr>
-      <w:bookmarkStart w:id="0" w:name="_GoBack"/>
-      <w:bookmarkEnd w:id="0"/>
-      <w:r>
-        <w:rPr>
-          <w:rFonts w:ascii="Segoe UI Emoji" w:eastAsia="Times New Roman" w:hAnsi="Segoe UI Emoji" w:cs="Segoe UI Emoji"/>
-          <w:b/>
-          <w:bCs/>
-          <w:sz w:val="27"/>
-          <w:szCs w:val="27"/>
-        </w:rPr>
-        <w:t>🚀</w:t>
-      </w:r>
-      <w:r>
-        <w:rPr>
-          <w:rFonts w:ascii="Times New Roman" w:eastAsia="Times New Roman" w:hAnsi="Times New Roman" w:cs="Times New Roman"/>
-          <w:b/>
-          <w:bCs/>
-          <w:sz w:val="27"/>
-          <w:szCs w:val="27"/>
-        </w:rPr>
-        <w:t xml:space="preserve"> Day 15: Amazon Athena – What I Learned Today </w:t>
-      </w:r>
-      <w:r>
-        <w:rPr>
-          <w:rFonts w:ascii="Segoe UI Emoji" w:eastAsia="Times New Roman" w:hAnsi="Segoe UI Emoji" w:cs="Segoe UI Emoji"/>
-          <w:b/>
-          <w:bCs/>
-          <w:sz w:val="27"/>
-          <w:szCs w:val="27"/>
-        </w:rPr>
-        <w:t>🚀</w:t>
-      </w:r>
-    </w:p>
-    <w:p>
-      <w:pPr>
-        <w:spacing w:before="100" w:beforeAutospacing="1" w:after="100" w:afterAutospacing="1" w:line="240" w:lineRule="auto"/>
-        <w:rPr>
-          <w:rFonts w:ascii="Times New Roman" w:eastAsia="Times New Roman" w:hAnsi="Times New Roman" w:cs="Times New Roman"/>
-          <w:sz w:val="24"/>
-          <w:szCs w:val="24"/>
-        </w:rPr>
-      </w:pPr>
-      <w:r>
-        <w:rPr>
-          <w:rFonts w:ascii="Segoe UI Emoji" w:eastAsia="Times New Roman" w:hAnsi="Segoe UI Emoji" w:cs="Segoe UI Emoji"/>
-          <w:sz w:val="24"/>
-          <w:szCs w:val="24"/>
-        </w:rPr>
-        <w:t>🌟</w:t>
-      </w:r>
-      <w:r>
-        <w:rPr>
-          <w:rFonts w:ascii="Times New Roman" w:eastAsia="Times New Roman" w:hAnsi="Times New Roman" w:cs="Times New Roman"/>
-          <w:sz w:val="24"/>
-          <w:szCs w:val="24"/>
-        </w:rPr>
-        <w:t xml:space="preserve"> </w:t>
-      </w:r>
-      <w:r>
-        <w:rPr>
-          <w:rFonts w:ascii="Times New Roman" w:eastAsia="Times New Roman" w:hAnsi="Times New Roman" w:cs="Times New Roman"/>
-          <w:b/>
-          <w:bCs/>
-          <w:sz w:val="24"/>
-          <w:szCs w:val="24"/>
-        </w:rPr>
-        <w:t>Overview: Serverless Querying with Amazon Athena</w:t>
-      </w:r>
-      <w:r>
-        <w:rPr>
-          <w:rFonts w:ascii="Times New Roman" w:eastAsia="Times New Roman" w:hAnsi="Times New Roman" w:cs="Times New Roman"/>
-          <w:sz w:val="24"/>
-          <w:szCs w:val="24"/>
-        </w:rPr>
-        <w:t xml:space="preserve"> </w:t>
-      </w:r>
-      <w:r>
-        <w:rPr>
-          <w:rFonts w:ascii="Segoe UI Emoji" w:eastAsia="Times New Roman" w:hAnsi="Segoe UI Emoji" w:cs="Segoe UI Emoji"/>
-          <w:sz w:val="24"/>
-          <w:szCs w:val="24"/>
-        </w:rPr>
-        <w:t>🌟</w:t>
-      </w:r>
-      <w:r>
-        <w:rPr>
-          <w:rFonts w:ascii="Times New Roman" w:eastAsia="Times New Roman" w:hAnsi="Times New Roman" w:cs="Times New Roman"/>
-          <w:sz w:val="24"/>
-          <w:szCs w:val="24"/>
-        </w:rPr>
-        <w:br/>
-        <w:t xml:space="preserve">I explored </w:t>
-      </w:r>
-      <w:r>
-        <w:rPr>
-          <w:rFonts w:ascii="Times New Roman" w:eastAsia="Times New Roman" w:hAnsi="Times New Roman" w:cs="Times New Roman"/>
-          <w:b/>
-          <w:bCs/>
-          <w:sz w:val="24"/>
-          <w:szCs w:val="24"/>
-        </w:rPr>
-        <w:t>Amazon Athena</w:t>
-      </w:r>
-      <w:r>
-        <w:rPr>
-          <w:rFonts w:ascii="Times New Roman" w:eastAsia="Times New Roman" w:hAnsi="Times New Roman" w:cs="Times New Roman"/>
-          <w:sz w:val="24"/>
-          <w:szCs w:val="24"/>
-        </w:rPr>
-        <w:t>, a serverless interactive query service that allows you to run SQL queries on data stored in Amazon S3. Athena is perfect for analyzing large datasets in a cost-effective and scalable manner without needing to manage infrastructure.</w:t>
-      </w:r>
-    </w:p>
-    <w:p>
-      <w:pPr>
-        <w:spacing w:before="100" w:beforeAutospacing="1" w:after="100" w:afterAutospacing="1" w:line="240" w:lineRule="auto"/>
-        <w:rPr>
-          <w:rFonts w:ascii="Times New Roman" w:eastAsia="Times New Roman" w:hAnsi="Times New Roman" w:cs="Times New Roman"/>
-          <w:sz w:val="24"/>
-          <w:szCs w:val="24"/>
-        </w:rPr>
-      </w:pPr>
-      <w:r>
-        <w:rPr>
-          <w:rFonts w:ascii="Times New Roman" w:eastAsia="Times New Roman" w:hAnsi="Times New Roman" w:cs="Times New Roman"/>
-          <w:b/>
-          <w:bCs/>
-          <w:sz w:val="24"/>
-          <w:szCs w:val="24"/>
-        </w:rPr>
-        <w:t>Key Takeaways:</w:t>
-      </w:r>
-    </w:p>
-    <w:p>
-      <w:pPr>
-        <w:numPr>
-          <w:ilvl w:val="0"/>
-          <w:numId w:val="16"/>
-        </w:numPr>
-        <w:spacing w:before="100" w:beforeAutospacing="1" w:after="100" w:afterAutospacing="1" w:line="240" w:lineRule="auto"/>
-        <w:rPr>
-          <w:rFonts w:ascii="Times New Roman" w:eastAsia="Times New Roman" w:hAnsi="Times New Roman" w:cs="Times New Roman"/>
-          <w:sz w:val="24"/>
-          <w:szCs w:val="24"/>
-        </w:rPr>
-      </w:pPr>
-      <w:r>
-        <w:rPr>
-          <w:rFonts w:ascii="Times New Roman" w:eastAsia="Times New Roman" w:hAnsi="Times New Roman" w:cs="Times New Roman"/>
-          <w:b/>
-          <w:bCs/>
-          <w:sz w:val="24"/>
-          <w:szCs w:val="24"/>
-        </w:rPr>
-        <w:t>SQL-Compatible:</w:t>
-      </w:r>
-      <w:r>
-        <w:rPr>
-          <w:rFonts w:ascii="Times New Roman" w:eastAsia="Times New Roman" w:hAnsi="Times New Roman" w:cs="Times New Roman"/>
-          <w:sz w:val="24"/>
-          <w:szCs w:val="24"/>
-        </w:rPr>
-        <w:t xml:space="preserve"> Athena uses standard </w:t>
-      </w:r>
-      <w:r>
-        <w:rPr>
-          <w:rFonts w:ascii="Times New Roman" w:eastAsia="Times New Roman" w:hAnsi="Times New Roman" w:cs="Times New Roman"/>
-          <w:b/>
-          <w:bCs/>
-          <w:sz w:val="24"/>
-          <w:szCs w:val="24"/>
-        </w:rPr>
-        <w:t>SQL</w:t>
-      </w:r>
-      <w:r>
-        <w:rPr>
-          <w:rFonts w:ascii="Times New Roman" w:eastAsia="Times New Roman" w:hAnsi="Times New Roman" w:cs="Times New Roman"/>
-          <w:sz w:val="24"/>
-          <w:szCs w:val="24"/>
-        </w:rPr>
-        <w:t xml:space="preserve"> syntax, making it accessible for anyone familiar with relational databases.</w:t>
-      </w:r>
-    </w:p>
-    <w:p>
-      <w:pPr>
-        <w:numPr>
-          <w:ilvl w:val="0"/>
-          <w:numId w:val="16"/>
-        </w:numPr>
-        <w:spacing w:before="100" w:beforeAutospacing="1" w:after="100" w:afterAutospacing="1" w:line="240" w:lineRule="auto"/>
-        <w:rPr>
-          <w:rFonts w:ascii="Times New Roman" w:eastAsia="Times New Roman" w:hAnsi="Times New Roman" w:cs="Times New Roman"/>
-          <w:sz w:val="24"/>
-          <w:szCs w:val="24"/>
-        </w:rPr>
-      </w:pPr>
-      <w:r>
-        <w:rPr>
-          <w:rFonts w:ascii="Times New Roman" w:eastAsia="Times New Roman" w:hAnsi="Times New Roman" w:cs="Times New Roman"/>
-          <w:b/>
-          <w:bCs/>
-          <w:sz w:val="24"/>
-          <w:szCs w:val="24"/>
-        </w:rPr>
-        <w:t>Cost-Efficient:</w:t>
-      </w:r>
-      <w:r>
-        <w:rPr>
-          <w:rFonts w:ascii="Times New Roman" w:eastAsia="Times New Roman" w:hAnsi="Times New Roman" w:cs="Times New Roman"/>
-          <w:sz w:val="24"/>
-          <w:szCs w:val="24"/>
-        </w:rPr>
-        <w:t xml:space="preserve"> Pay only for the data you scan with your queries.</w:t>
-      </w:r>
-    </w:p>
-    <w:p>
-      <w:pPr>
-        <w:numPr>
-          <w:ilvl w:val="0"/>
-          <w:numId w:val="16"/>
-        </w:numPr>
-        <w:spacing w:before="100" w:beforeAutospacing="1" w:after="100" w:afterAutospacing="1" w:line="240" w:lineRule="auto"/>
-        <w:rPr>
-          <w:rFonts w:ascii="Times New Roman" w:eastAsia="Times New Roman" w:hAnsi="Times New Roman" w:cs="Times New Roman"/>
-          <w:sz w:val="24"/>
-          <w:szCs w:val="24"/>
-        </w:rPr>
-      </w:pPr>
-      <w:r>
-        <w:rPr>
-          <w:rFonts w:ascii="Times New Roman" w:eastAsia="Times New Roman" w:hAnsi="Times New Roman" w:cs="Times New Roman"/>
-          <w:b/>
-          <w:bCs/>
-          <w:sz w:val="24"/>
-          <w:szCs w:val="24"/>
-        </w:rPr>
-        <w:t>Integration with Glue:</w:t>
-      </w:r>
-      <w:r>
-        <w:rPr>
-          <w:rFonts w:ascii="Times New Roman" w:eastAsia="Times New Roman" w:hAnsi="Times New Roman" w:cs="Times New Roman"/>
-          <w:sz w:val="24"/>
-          <w:szCs w:val="24"/>
-        </w:rPr>
-        <w:t xml:space="preserve"> Use the </w:t>
-      </w:r>
-      <w:r>
-        <w:rPr>
-          <w:rFonts w:ascii="Times New Roman" w:eastAsia="Times New Roman" w:hAnsi="Times New Roman" w:cs="Times New Roman"/>
-          <w:b/>
-          <w:bCs/>
-          <w:sz w:val="24"/>
-          <w:szCs w:val="24"/>
-        </w:rPr>
-        <w:t>Glue Data Catalog</w:t>
-      </w:r>
-      <w:r>
-        <w:rPr>
-          <w:rFonts w:ascii="Times New Roman" w:eastAsia="Times New Roman" w:hAnsi="Times New Roman" w:cs="Times New Roman"/>
-          <w:sz w:val="24"/>
-          <w:szCs w:val="24"/>
-        </w:rPr>
-        <w:t xml:space="preserve"> to define and manage your S3 data schema.</w:t>
-      </w:r>
-    </w:p>
-    <w:p>
-      <w:pPr>
-        <w:spacing w:before="100" w:beforeAutospacing="1" w:after="100" w:afterAutospacing="1" w:line="240" w:lineRule="auto"/>
-        <w:rPr>
-          <w:rFonts w:ascii="Times New Roman" w:eastAsia="Times New Roman" w:hAnsi="Times New Roman" w:cs="Times New Roman"/>
-          <w:sz w:val="24"/>
-          <w:szCs w:val="24"/>
-        </w:rPr>
-      </w:pPr>
-      <w:r>
-        <w:rPr>
-          <w:rFonts w:ascii="Segoe UI Emoji" w:eastAsia="Times New Roman" w:hAnsi="Segoe UI Emoji" w:cs="Segoe UI Emoji"/>
-          <w:sz w:val="24"/>
-          <w:szCs w:val="24"/>
-        </w:rPr>
-        <w:lastRenderedPageBreak/>
-        <w:t>🔍</w:t>
-      </w:r>
-      <w:r>
-        <w:rPr>
-          <w:rFonts w:ascii="Times New Roman" w:eastAsia="Times New Roman" w:hAnsi="Times New Roman" w:cs="Times New Roman"/>
-          <w:sz w:val="24"/>
-          <w:szCs w:val="24"/>
-        </w:rPr>
-        <w:t xml:space="preserve"> </w:t>
-      </w:r>
-      <w:r>
-        <w:rPr>
-          <w:rFonts w:ascii="Times New Roman" w:eastAsia="Times New Roman" w:hAnsi="Times New Roman" w:cs="Times New Roman"/>
-          <w:b/>
-          <w:bCs/>
-          <w:sz w:val="24"/>
-          <w:szCs w:val="24"/>
-        </w:rPr>
-        <w:t>Key Insight:</w:t>
-      </w:r>
-      <w:r>
-        <w:rPr>
-          <w:rFonts w:ascii="Times New Roman" w:eastAsia="Times New Roman" w:hAnsi="Times New Roman" w:cs="Times New Roman"/>
-          <w:sz w:val="24"/>
-          <w:szCs w:val="24"/>
-        </w:rPr>
-        <w:t xml:space="preserve"> Athena is a cost-effective solution for ad-hoc data analysis, allowing businesses to query large datasets in S3 without the need for ETL processes.</w:t>
-      </w:r>
-    </w:p>
-    <w:p>
-      <w:pPr>
-        <w:spacing w:before="100" w:beforeAutospacing="1" w:after="100" w:afterAutospacing="1" w:line="240" w:lineRule="auto"/>
-        <w:rPr>
-          <w:rFonts w:ascii="Times New Roman" w:eastAsia="Times New Roman" w:hAnsi="Times New Roman" w:cs="Times New Roman"/>
-          <w:sz w:val="24"/>
-          <w:szCs w:val="24"/>
-        </w:rPr>
-      </w:pPr>
-      <w:r>
-        <w:rPr>
-          <w:rFonts w:ascii="Segoe UI Emoji" w:eastAsia="Times New Roman" w:hAnsi="Segoe UI Emoji" w:cs="Segoe UI Emoji"/>
-          <w:sz w:val="24"/>
-          <w:szCs w:val="24"/>
-        </w:rPr>
-        <w:t>💡</w:t>
-      </w:r>
-      <w:r>
-        <w:rPr>
-          <w:rFonts w:ascii="Times New Roman" w:eastAsia="Times New Roman" w:hAnsi="Times New Roman" w:cs="Times New Roman"/>
-          <w:sz w:val="24"/>
-          <w:szCs w:val="24"/>
-        </w:rPr>
-        <w:t xml:space="preserve"> </w:t>
-      </w:r>
-      <w:r>
-        <w:rPr>
-          <w:rFonts w:ascii="Times New Roman" w:eastAsia="Times New Roman" w:hAnsi="Times New Roman" w:cs="Times New Roman"/>
-          <w:b/>
-          <w:bCs/>
-          <w:sz w:val="24"/>
-          <w:szCs w:val="24"/>
-        </w:rPr>
-        <w:t>Real-World Example:</w:t>
-      </w:r>
-      <w:r>
-        <w:rPr>
-          <w:rFonts w:ascii="Times New Roman" w:eastAsia="Times New Roman" w:hAnsi="Times New Roman" w:cs="Times New Roman"/>
-          <w:sz w:val="24"/>
-          <w:szCs w:val="24"/>
-        </w:rPr>
-        <w:br/>
-        <w:t xml:space="preserve">A </w:t>
-      </w:r>
-      <w:r>
-        <w:rPr>
-          <w:rFonts w:ascii="Times New Roman" w:eastAsia="Times New Roman" w:hAnsi="Times New Roman" w:cs="Times New Roman"/>
-          <w:b/>
-          <w:bCs/>
-          <w:sz w:val="24"/>
-          <w:szCs w:val="24"/>
-        </w:rPr>
-        <w:t>marketing agency</w:t>
-      </w:r>
-      <w:r>
-        <w:rPr>
-          <w:rFonts w:ascii="Times New Roman" w:eastAsia="Times New Roman" w:hAnsi="Times New Roman" w:cs="Times New Roman"/>
-          <w:sz w:val="24"/>
-          <w:szCs w:val="24"/>
-        </w:rPr>
-        <w:t xml:space="preserve"> uses Athena to query campaign performance data stored in </w:t>
-      </w:r>
-      <w:r>
-        <w:rPr>
-          <w:rFonts w:ascii="Times New Roman" w:eastAsia="Times New Roman" w:hAnsi="Times New Roman" w:cs="Times New Roman"/>
-          <w:b/>
-          <w:bCs/>
-          <w:sz w:val="24"/>
-          <w:szCs w:val="24"/>
-        </w:rPr>
-        <w:t>S3</w:t>
-      </w:r>
-      <w:r>
-        <w:rPr>
-          <w:rFonts w:ascii="Times New Roman" w:eastAsia="Times New Roman" w:hAnsi="Times New Roman" w:cs="Times New Roman"/>
-          <w:sz w:val="24"/>
-          <w:szCs w:val="24"/>
-        </w:rPr>
-        <w:t>, enabling fast, real-time analysis of customer engagement metrics.</w:t>
-      </w:r>
-    </w:p>
-    <w:p>
-      <w:pPr>
-        <w:spacing w:before="100" w:beforeAutospacing="1" w:after="100" w:afterAutospacing="1" w:line="240" w:lineRule="auto"/>
-        <w:rPr>
-          <w:rFonts w:ascii="Times New Roman" w:eastAsia="Times New Roman" w:hAnsi="Times New Roman" w:cs="Times New Roman"/>
-          <w:sz w:val="24"/>
-          <w:szCs w:val="24"/>
-        </w:rPr>
-      </w:pPr>
-      <w:r>
-        <w:rPr>
-          <w:rFonts w:ascii="Segoe UI Emoji" w:eastAsia="Times New Roman" w:hAnsi="Segoe UI Emoji" w:cs="Segoe UI Emoji"/>
-          <w:sz w:val="24"/>
-          <w:szCs w:val="24"/>
-        </w:rPr>
-        <w:t>🔔</w:t>
-      </w:r>
-      <w:r>
-        <w:rPr>
-          <w:rFonts w:ascii="Times New Roman" w:eastAsia="Times New Roman" w:hAnsi="Times New Roman" w:cs="Times New Roman"/>
-          <w:sz w:val="24"/>
-          <w:szCs w:val="24"/>
-        </w:rPr>
-        <w:t xml:space="preserve"> </w:t>
-      </w:r>
-      <w:r>
-        <w:rPr>
-          <w:rFonts w:ascii="Times New Roman" w:eastAsia="Times New Roman" w:hAnsi="Times New Roman" w:cs="Times New Roman"/>
-          <w:b/>
-          <w:bCs/>
-          <w:sz w:val="24"/>
-          <w:szCs w:val="24"/>
-        </w:rPr>
-        <w:t>Why This Matters:</w:t>
-      </w:r>
-      <w:r>
-        <w:rPr>
-          <w:rFonts w:ascii="Times New Roman" w:eastAsia="Times New Roman" w:hAnsi="Times New Roman" w:cs="Times New Roman"/>
-          <w:sz w:val="24"/>
-          <w:szCs w:val="24"/>
-        </w:rPr>
-        <w:br/>
-        <w:t>Mastering Athena helps optimize your big data querying, enabling flexible, cost-effective analysis directly on cloud-stored data.</w:t>
-      </w:r>
-    </w:p>
-    <w:p>
-      <w:pPr>
         <w:spacing w:after="0" w:line="240" w:lineRule="auto"/>
         <w:rPr>
           <w:rFonts w:ascii="Times New Roman" w:eastAsia="Times New Roman" w:hAnsi="Times New Roman" w:cs="Times New Roman"/>
@@ -831,16 +384,6 @@
           <w:szCs w:val="24"/>
         </w:rPr>
       </w:pPr>
-      <w:r>
-        <w:rPr>
-          <w:rFonts w:ascii="Times New Roman" w:eastAsia="Times New Roman" w:hAnsi="Times New Roman" w:cs="Times New Roman"/>
-          <w:sz w:val="24"/>
-          <w:szCs w:val="24"/>
-        </w:rPr>
-        <w:pict w14:anchorId="189AE2B6">
-          <v:rect id="_x0000_i1031" style="width:0;height:1.5pt" o:hralign="center" o:hrstd="t" o:hr="t" fillcolor="#a0a0a0" stroked="f"/>
-        </w:pict>
-      </w:r>
     </w:p>
     <w:p>
       <w:pPr>
@@ -1113,6 +656,7 @@
           <w:sz w:val="24"/>
           <w:szCs w:val="24"/>
         </w:rPr>
+        <w:lastRenderedPageBreak/>
         <w:t>🔍</w:t>
       </w:r>
       <w:r>
@@ -1266,7 +810,7 @@
           <w:szCs w:val="24"/>
         </w:rPr>
         <w:pict w14:anchorId="08F81060">
-          <v:rect id="_x0000_i1032" style="width:0;height:1.5pt" o:hralign="center" o:hrstd="t" o:hr="t" fillcolor="#a0a0a0" stroked="f"/>
+          <v:rect id="_x0000_i1031" style="width:0;height:1.5pt" o:hralign="center" o:hrstd="t" o:hr="t" fillcolor="#a0a0a0" stroked="f"/>
         </w:pict>
       </w:r>
     </w:p>
@@ -1350,7 +894,6 @@
           <w:sz w:val="24"/>
           <w:szCs w:val="24"/>
         </w:rPr>
-        <w:lastRenderedPageBreak/>
         <w:t>🌟</w:t>
       </w:r>
       <w:r>
@@ -1812,7 +1355,7 @@
           <w:szCs w:val="24"/>
         </w:rPr>
         <w:pict w14:anchorId="2F98E574">
-          <v:rect id="_x0000_i1033" style="width:0;height:1.5pt" o:hralign="center" o:hrstd="t" o:hr="t" fillcolor="#a0a0a0" stroked="f"/>
+          <v:rect id="_x0000_i1032" style="width:0;height:1.5pt" o:hralign="center" o:hrstd="t" o:hr="t" fillcolor="#a0a0a0" stroked="f"/>
         </w:pict>
       </w:r>
     </w:p>
@@ -1874,6 +1417,7 @@
           <w:sz w:val="24"/>
           <w:szCs w:val="24"/>
         </w:rPr>
+        <w:lastRenderedPageBreak/>
         <w:t>🌟</w:t>
       </w:r>
       <w:r>
@@ -2087,7 +1631,6 @@
           <w:sz w:val="24"/>
           <w:szCs w:val="24"/>
         </w:rPr>
-        <w:lastRenderedPageBreak/>
         <w:t>🔍</w:t>
       </w:r>
       <w:r>
@@ -2622,6 +2165,7 @@
           <w:sz w:val="24"/>
           <w:szCs w:val="24"/>
         </w:rPr>
+        <w:lastRenderedPageBreak/>
         <w:t>💡</w:t>
       </w:r>
       <w:r>
@@ -2766,7 +2310,7 @@
           <w:szCs w:val="24"/>
         </w:rPr>
         <w:pict w14:anchorId="7A3018B6">
-          <v:rect id="_x0000_i1034" style="width:0;height:1.5pt" o:hralign="center" o:hrstd="t" o:hr="t" fillcolor="#a0a0a0" stroked="f"/>
+          <v:rect id="_x0000_i1033" style="width:0;height:1.5pt" o:hralign="center" o:hrstd="t" o:hr="t" fillcolor="#a0a0a0" stroked="f"/>
         </w:pict>
       </w:r>
     </w:p>
@@ -2828,7 +2372,6 @@
           <w:sz w:val="24"/>
           <w:szCs w:val="24"/>
         </w:rPr>
-        <w:lastRenderedPageBreak/>
         <w:t>🌟</w:t>
       </w:r>
       <w:r>
@@ -3195,7 +2738,7 @@
           <w:szCs w:val="24"/>
         </w:rPr>
         <w:pict w14:anchorId="223100CB">
-          <v:rect id="_x0000_i1035" style="width:0;height:1.5pt" o:hralign="center" o:hrstd="t" o:hr="t" fillcolor="#a0a0a0" stroked="f"/>
+          <v:rect id="_x0000_i1034" style="width:0;height:1.5pt" o:hralign="center" o:hrstd="t" o:hr="t" fillcolor="#a0a0a0" stroked="f"/>
         </w:pict>
       </w:r>
     </w:p>
@@ -3318,7 +2861,16 @@
           <w:sz w:val="24"/>
           <w:szCs w:val="24"/>
         </w:rPr>
-        <w:t>, a service that allows you to securely control access to AWS services and resources. IAM is essential for managing user permissions and securing resources within your AWS environment.</w:t>
+        <w:t xml:space="preserve">, a service that allows you </w:t>
+      </w:r>
+      <w:r>
+        <w:rPr>
+          <w:rFonts w:ascii="Times New Roman" w:eastAsia="Times New Roman" w:hAnsi="Times New Roman" w:cs="Times New Roman"/>
+          <w:sz w:val="24"/>
+          <w:szCs w:val="24"/>
+        </w:rPr>
+        <w:lastRenderedPageBreak/>
+        <w:t>to securely control access to AWS services and resources. IAM is essential for managing user permissions and securing resources within your AWS environment.</w:t>
       </w:r>
     </w:p>
     <w:p>
@@ -3496,7 +3048,6 @@
           <w:sz w:val="24"/>
           <w:szCs w:val="24"/>
         </w:rPr>
-        <w:lastRenderedPageBreak/>
         <w:t>💡</w:t>
       </w:r>
       <w:r>
@@ -3606,7 +3157,7 @@
           <w:szCs w:val="24"/>
         </w:rPr>
         <w:pict w14:anchorId="4CF83D31">
-          <v:rect id="_x0000_i1036" style="width:0;height:1.5pt" o:hralign="center" o:hrstd="t" o:hr="t" fillcolor="#a0a0a0" stroked="f"/>
+          <v:rect id="_x0000_i1035" style="width:0;height:1.5pt" o:hralign="center" o:hrstd="t" o:hr="t" fillcolor="#a0a0a0" stroked="f"/>
         </w:pict>
       </w:r>
     </w:p>
@@ -4060,6 +3611,7 @@
           <w:sz w:val="24"/>
           <w:szCs w:val="24"/>
         </w:rPr>
+        <w:lastRenderedPageBreak/>
         <w:t>🔔</w:t>
       </w:r>
       <w:r>
@@ -4106,7 +3658,7 @@
           <w:szCs w:val="24"/>
         </w:rPr>
         <w:pict w14:anchorId="6A506BA5">
-          <v:rect id="_x0000_i1037" style="width:0;height:1.5pt" o:hralign="center" o:hrstd="t" o:hr="t" fillcolor="#a0a0a0" stroked="f"/>
+          <v:rect id="_x0000_i1036" style="width:0;height:1.5pt" o:hralign="center" o:hrstd="t" o:hr="t" fillcolor="#a0a0a0" stroked="f"/>
         </w:pict>
       </w:r>
     </w:p>
@@ -4229,16 +3781,7 @@
           <w:sz w:val="24"/>
           <w:szCs w:val="24"/>
         </w:rPr>
-        <w:t xml:space="preserve">, a managed relational database service that supports several </w:t>
-      </w:r>
-      <w:r>
-        <w:rPr>
-          <w:rFonts w:ascii="Times New Roman" w:eastAsia="Times New Roman" w:hAnsi="Times New Roman" w:cs="Times New Roman"/>
-          <w:sz w:val="24"/>
-          <w:szCs w:val="24"/>
-        </w:rPr>
-        <w:lastRenderedPageBreak/>
-        <w:t>database engines such as MySQL, PostgreSQL, and Oracle. RDS handles routine database tasks like backups, patching, and scaling, making it easier to manage relational databases on AWS.</w:t>
+        <w:t>, a managed relational database service that supports several database engines such as MySQL, PostgreSQL, and Oracle. RDS handles routine database tasks like backups, patching, and scaling, making it easier to manage relational databases on AWS.</w:t>
       </w:r>
     </w:p>
     <w:p>
@@ -4525,7 +4068,7 @@
           <w:szCs w:val="24"/>
         </w:rPr>
         <w:pict w14:anchorId="2A3E99E5">
-          <v:rect id="_x0000_i1038" style="width:0;height:1.5pt" o:hralign="center" o:hrstd="t" o:hr="t" fillcolor="#a0a0a0" stroked="f"/>
+          <v:rect id="_x0000_i1037" style="width:0;height:1.5pt" o:hralign="center" o:hrstd="t" o:hr="t" fillcolor="#a0a0a0" stroked="f"/>
         </w:pict>
       </w:r>
     </w:p>
@@ -4692,6 +4235,7 @@
           <w:sz w:val="24"/>
           <w:szCs w:val="24"/>
         </w:rPr>
+        <w:lastRenderedPageBreak/>
         <w:t>Simplified Deployment:</w:t>
       </w:r>
       <w:r>
@@ -4880,7 +4424,6 @@
           <w:sz w:val="24"/>
           <w:szCs w:val="24"/>
         </w:rPr>
-        <w:lastRenderedPageBreak/>
         <w:t>💡</w:t>
       </w:r>
       <w:r>
@@ -4976,6 +4519,12 @@
     </w:p>
     <w:p/>
     <w:sectPr>
+      <w:headerReference w:type="even" r:id="rId7"/>
+      <w:headerReference w:type="default" r:id="rId8"/>
+      <w:footerReference w:type="even" r:id="rId9"/>
+      <w:footerReference w:type="default" r:id="rId10"/>
+      <w:headerReference w:type="first" r:id="rId11"/>
+      <w:footerReference w:type="first" r:id="rId12"/>
       <w:pgSz w:w="12240" w:h="15840"/>
       <w:pgMar w:top="1440" w:right="1440" w:bottom="1440" w:left="1440" w:header="720" w:footer="720" w:gutter="0"/>
       <w:cols w:space="720"/>
@@ -5010,6 +4559,38 @@
 </w:endnotes>
 </file>
 
+<file path=word/footer1.xml><?xml version="1.0" encoding="utf-8"?>
+<w:ftr xmlns:wpc="http://schemas.microsoft.com/office/word/2010/wordprocessingCanvas" xmlns:cx="http://schemas.microsoft.com/office/drawing/2014/chartex" xmlns:cx1="http://schemas.microsoft.com/office/drawing/2015/9/8/chartex" xmlns:cx2="http://schemas.microsoft.com/office/drawing/2015/10/21/chartex" xmlns:cx3="http://schemas.microsoft.com/office/drawing/2016/5/9/chartex" xmlns:cx4="http://schemas.microsoft.com/office/drawing/2016/5/10/chartex" xmlns:cx5="http://schemas.microsoft.com/office/drawing/2016/5/11/chartex" xmlns:cx6="http://schemas.microsoft.com/office/drawing/2016/5/12/chartex" xmlns:cx7="http://schemas.microsoft.com/office/drawing/2016/5/13/chartex" xmlns:cx8="http://schemas.microsoft.com/office/drawing/2016/5/14/chartex" xmlns:mc="http://schemas.openxmlformats.org/markup-compatibility/2006" xmlns:aink="http://schemas.microsoft.com/office/drawing/2016/ink" xmlns:am3d="http://schemas.microsoft.com/office/drawing/2017/model3d" xmlns:o="urn:schemas-microsoft-com:office:office" xmlns:r="http://schemas.openxmlformats.org/officeDocument/2006/relationships" xmlns:m="http://schemas.openxmlformats.org/officeDocument/2006/math" xmlns:v="urn:schemas-microsoft-com:vml" xmlns:wp14="http://schemas.microsoft.com/office/word/2010/wordprocessingDrawing" xmlns:wp="http://schemas.openxmlformats.org/drawingml/2006/wordprocessingDrawing" xmlns:w10="urn:schemas-microsoft-com:office:word" xmlns:w="http://schemas.openxmlformats.org/wordprocessingml/2006/main" xmlns:w14="http://schemas.microsoft.com/office/word/2010/wordml" xmlns:w15="http://schemas.microsoft.com/office/word/2012/wordml" xmlns:w16cid="http://schemas.microsoft.com/office/word/2016/wordml/cid" xmlns:w16se="http://schemas.microsoft.com/office/word/2015/wordml/symex" xmlns:wpg="http://schemas.microsoft.com/office/word/2010/wordprocessingGroup" xmlns:wpi="http://schemas.microsoft.com/office/word/2010/wordprocessingInk" xmlns:wne="http://schemas.microsoft.com/office/word/2006/wordml" xmlns:wps="http://schemas.microsoft.com/office/word/2010/wordprocessingShape" mc:Ignorable="w14 w15 w16se w16cid wp14">
+  <w:p>
+    <w:pPr>
+      <w:pStyle w:val="Footer"/>
+    </w:pPr>
+  </w:p>
+</w:ftr>
+</file>
+
+<file path=word/footer2.xml><?xml version="1.0" encoding="utf-8"?>
+<w:ftr xmlns:wpc="http://schemas.microsoft.com/office/word/2010/wordprocessingCanvas" xmlns:cx="http://schemas.microsoft.com/office/drawing/2014/chartex" xmlns:cx1="http://schemas.microsoft.com/office/drawing/2015/9/8/chartex" xmlns:cx2="http://schemas.microsoft.com/office/drawing/2015/10/21/chartex" xmlns:cx3="http://schemas.microsoft.com/office/drawing/2016/5/9/chartex" xmlns:cx4="http://schemas.microsoft.com/office/drawing/2016/5/10/chartex" xmlns:cx5="http://schemas.microsoft.com/office/drawing/2016/5/11/chartex" xmlns:cx6="http://schemas.microsoft.com/office/drawing/2016/5/12/chartex" xmlns:cx7="http://schemas.microsoft.com/office/drawing/2016/5/13/chartex" xmlns:cx8="http://schemas.microsoft.com/office/drawing/2016/5/14/chartex" xmlns:mc="http://schemas.openxmlformats.org/markup-compatibility/2006" xmlns:aink="http://schemas.microsoft.com/office/drawing/2016/ink" xmlns:am3d="http://schemas.microsoft.com/office/drawing/2017/model3d" xmlns:o="urn:schemas-microsoft-com:office:office" xmlns:r="http://schemas.openxmlformats.org/officeDocument/2006/relationships" xmlns:m="http://schemas.openxmlformats.org/officeDocument/2006/math" xmlns:v="urn:schemas-microsoft-com:vml" xmlns:wp14="http://schemas.microsoft.com/office/word/2010/wordprocessingDrawing" xmlns:wp="http://schemas.openxmlformats.org/drawingml/2006/wordprocessingDrawing" xmlns:w10="urn:schemas-microsoft-com:office:word" xmlns:w="http://schemas.openxmlformats.org/wordprocessingml/2006/main" xmlns:w14="http://schemas.microsoft.com/office/word/2010/wordml" xmlns:w15="http://schemas.microsoft.com/office/word/2012/wordml" xmlns:w16cid="http://schemas.microsoft.com/office/word/2016/wordml/cid" xmlns:w16se="http://schemas.microsoft.com/office/word/2015/wordml/symex" xmlns:wpg="http://schemas.microsoft.com/office/word/2010/wordprocessingGroup" xmlns:wpi="http://schemas.microsoft.com/office/word/2010/wordprocessingInk" xmlns:wne="http://schemas.microsoft.com/office/word/2006/wordml" xmlns:wps="http://schemas.microsoft.com/office/word/2010/wordprocessingShape" mc:Ignorable="w14 w15 w16se w16cid wp14">
+  <w:p>
+    <w:pPr>
+      <w:pStyle w:val="Footer"/>
+    </w:pPr>
+    <w:bookmarkStart w:id="0" w:name="_GoBack"/>
+    <w:bookmarkEnd w:id="0"/>
+  </w:p>
+</w:ftr>
+</file>
+
+<file path=word/footer3.xml><?xml version="1.0" encoding="utf-8"?>
+<w:ftr xmlns:wpc="http://schemas.microsoft.com/office/word/2010/wordprocessingCanvas" xmlns:cx="http://schemas.microsoft.com/office/drawing/2014/chartex" xmlns:cx1="http://schemas.microsoft.com/office/drawing/2015/9/8/chartex" xmlns:cx2="http://schemas.microsoft.com/office/drawing/2015/10/21/chartex" xmlns:cx3="http://schemas.microsoft.com/office/drawing/2016/5/9/chartex" xmlns:cx4="http://schemas.microsoft.com/office/drawing/2016/5/10/chartex" xmlns:cx5="http://schemas.microsoft.com/office/drawing/2016/5/11/chartex" xmlns:cx6="http://schemas.microsoft.com/office/drawing/2016/5/12/chartex" xmlns:cx7="http://schemas.microsoft.com/office/drawing/2016/5/13/chartex" xmlns:cx8="http://schemas.microsoft.com/office/drawing/2016/5/14/chartex" xmlns:mc="http://schemas.openxmlformats.org/markup-compatibility/2006" xmlns:aink="http://schemas.microsoft.com/office/drawing/2016/ink" xmlns:am3d="http://schemas.microsoft.com/office/drawing/2017/model3d" xmlns:o="urn:schemas-microsoft-com:office:office" xmlns:r="http://schemas.openxmlformats.org/officeDocument/2006/relationships" xmlns:m="http://schemas.openxmlformats.org/officeDocument/2006/math" xmlns:v="urn:schemas-microsoft-com:vml" xmlns:wp14="http://schemas.microsoft.com/office/word/2010/wordprocessingDrawing" xmlns:wp="http://schemas.openxmlformats.org/drawingml/2006/wordprocessingDrawing" xmlns:w10="urn:schemas-microsoft-com:office:word" xmlns:w="http://schemas.openxmlformats.org/wordprocessingml/2006/main" xmlns:w14="http://schemas.microsoft.com/office/word/2010/wordml" xmlns:w15="http://schemas.microsoft.com/office/word/2012/wordml" xmlns:w16cid="http://schemas.microsoft.com/office/word/2016/wordml/cid" xmlns:w16se="http://schemas.microsoft.com/office/word/2015/wordml/symex" xmlns:wpg="http://schemas.microsoft.com/office/word/2010/wordprocessingGroup" xmlns:wpi="http://schemas.microsoft.com/office/word/2010/wordprocessingInk" xmlns:wne="http://schemas.microsoft.com/office/word/2006/wordml" xmlns:wps="http://schemas.microsoft.com/office/word/2010/wordprocessingShape" mc:Ignorable="w14 w15 w16se w16cid wp14">
+  <w:p>
+    <w:pPr>
+      <w:pStyle w:val="Footer"/>
+    </w:pPr>
+  </w:p>
+</w:ftr>
+</file>
+
 <file path=word/footnotes.xml><?xml version="1.0" encoding="utf-8"?>
 <w:footnotes xmlns:wpc="http://schemas.microsoft.com/office/word/2010/wordprocessingCanvas" xmlns:cx="http://schemas.microsoft.com/office/drawing/2014/chartex" xmlns:cx1="http://schemas.microsoft.com/office/drawing/2015/9/8/chartex" xmlns:cx2="http://schemas.microsoft.com/office/drawing/2015/10/21/chartex" xmlns:cx3="http://schemas.microsoft.com/office/drawing/2016/5/9/chartex" xmlns:cx4="http://schemas.microsoft.com/office/drawing/2016/5/10/chartex" xmlns:cx5="http://schemas.microsoft.com/office/drawing/2016/5/11/chartex" xmlns:cx6="http://schemas.microsoft.com/office/drawing/2016/5/12/chartex" xmlns:cx7="http://schemas.microsoft.com/office/drawing/2016/5/13/chartex" xmlns:cx8="http://schemas.microsoft.com/office/drawing/2016/5/14/chartex" xmlns:mc="http://schemas.openxmlformats.org/markup-compatibility/2006" xmlns:aink="http://schemas.microsoft.com/office/drawing/2016/ink" xmlns:am3d="http://schemas.microsoft.com/office/drawing/2017/model3d" xmlns:o="urn:schemas-microsoft-com:office:office" xmlns:r="http://schemas.openxmlformats.org/officeDocument/2006/relationships" xmlns:m="http://schemas.openxmlformats.org/officeDocument/2006/math" xmlns:v="urn:schemas-microsoft-com:vml" xmlns:wp14="http://schemas.microsoft.com/office/word/2010/wordprocessingDrawing" xmlns:wp="http://schemas.openxmlformats.org/drawingml/2006/wordprocessingDrawing" xmlns:w10="urn:schemas-microsoft-com:office:word" xmlns:w="http://schemas.openxmlformats.org/wordprocessingml/2006/main" xmlns:w14="http://schemas.microsoft.com/office/word/2010/wordml" xmlns:w15="http://schemas.microsoft.com/office/word/2012/wordml" xmlns:w16cid="http://schemas.microsoft.com/office/word/2016/wordml/cid" xmlns:w16se="http://schemas.microsoft.com/office/word/2015/wordml/symex" xmlns:wpg="http://schemas.microsoft.com/office/word/2010/wordprocessingGroup" xmlns:wpi="http://schemas.microsoft.com/office/word/2010/wordprocessingInk" xmlns:wne="http://schemas.microsoft.com/office/word/2006/wordml" xmlns:wps="http://schemas.microsoft.com/office/word/2010/wordprocessingShape" mc:Ignorable="w14 w15 w16se w16cid wp14">
   <w:footnote w:type="separator" w:id="-1">
@@ -5033,6 +4614,36 @@
     </w:p>
   </w:footnote>
 </w:footnotes>
+</file>
+
+<file path=word/header1.xml><?xml version="1.0" encoding="utf-8"?>
+<w:hdr xmlns:wpc="http://schemas.microsoft.com/office/word/2010/wordprocessingCanvas" xmlns:cx="http://schemas.microsoft.com/office/drawing/2014/chartex" xmlns:cx1="http://schemas.microsoft.com/office/drawing/2015/9/8/chartex" xmlns:cx2="http://schemas.microsoft.com/office/drawing/2015/10/21/chartex" xmlns:cx3="http://schemas.microsoft.com/office/drawing/2016/5/9/chartex" xmlns:cx4="http://schemas.microsoft.com/office/drawing/2016/5/10/chartex" xmlns:cx5="http://schemas.microsoft.com/office/drawing/2016/5/11/chartex" xmlns:cx6="http://schemas.microsoft.com/office/drawing/2016/5/12/chartex" xmlns:cx7="http://schemas.microsoft.com/office/drawing/2016/5/13/chartex" xmlns:cx8="http://schemas.microsoft.com/office/drawing/2016/5/14/chartex" xmlns:mc="http://schemas.openxmlformats.org/markup-compatibility/2006" xmlns:aink="http://schemas.microsoft.com/office/drawing/2016/ink" xmlns:am3d="http://schemas.microsoft.com/office/drawing/2017/model3d" xmlns:o="urn:schemas-microsoft-com:office:office" xmlns:r="http://schemas.openxmlformats.org/officeDocument/2006/relationships" xmlns:m="http://schemas.openxmlformats.org/officeDocument/2006/math" xmlns:v="urn:schemas-microsoft-com:vml" xmlns:wp14="http://schemas.microsoft.com/office/word/2010/wordprocessingDrawing" xmlns:wp="http://schemas.openxmlformats.org/drawingml/2006/wordprocessingDrawing" xmlns:w10="urn:schemas-microsoft-com:office:word" xmlns:w="http://schemas.openxmlformats.org/wordprocessingml/2006/main" xmlns:w14="http://schemas.microsoft.com/office/word/2010/wordml" xmlns:w15="http://schemas.microsoft.com/office/word/2012/wordml" xmlns:w16cid="http://schemas.microsoft.com/office/word/2016/wordml/cid" xmlns:w16se="http://schemas.microsoft.com/office/word/2015/wordml/symex" xmlns:wpg="http://schemas.microsoft.com/office/word/2010/wordprocessingGroup" xmlns:wpi="http://schemas.microsoft.com/office/word/2010/wordprocessingInk" xmlns:wne="http://schemas.microsoft.com/office/word/2006/wordml" xmlns:wps="http://schemas.microsoft.com/office/word/2010/wordprocessingShape" mc:Ignorable="w14 w15 w16se w16cid wp14">
+  <w:p>
+    <w:pPr>
+      <w:pStyle w:val="Header"/>
+    </w:pPr>
+  </w:p>
+</w:hdr>
+</file>
+
+<file path=word/header2.xml><?xml version="1.0" encoding="utf-8"?>
+<w:hdr xmlns:wpc="http://schemas.microsoft.com/office/word/2010/wordprocessingCanvas" xmlns:cx="http://schemas.microsoft.com/office/drawing/2014/chartex" xmlns:cx1="http://schemas.microsoft.com/office/drawing/2015/9/8/chartex" xmlns:cx2="http://schemas.microsoft.com/office/drawing/2015/10/21/chartex" xmlns:cx3="http://schemas.microsoft.com/office/drawing/2016/5/9/chartex" xmlns:cx4="http://schemas.microsoft.com/office/drawing/2016/5/10/chartex" xmlns:cx5="http://schemas.microsoft.com/office/drawing/2016/5/11/chartex" xmlns:cx6="http://schemas.microsoft.com/office/drawing/2016/5/12/chartex" xmlns:cx7="http://schemas.microsoft.com/office/drawing/2016/5/13/chartex" xmlns:cx8="http://schemas.microsoft.com/office/drawing/2016/5/14/chartex" xmlns:mc="http://schemas.openxmlformats.org/markup-compatibility/2006" xmlns:aink="http://schemas.microsoft.com/office/drawing/2016/ink" xmlns:am3d="http://schemas.microsoft.com/office/drawing/2017/model3d" xmlns:o="urn:schemas-microsoft-com:office:office" xmlns:r="http://schemas.openxmlformats.org/officeDocument/2006/relationships" xmlns:m="http://schemas.openxmlformats.org/officeDocument/2006/math" xmlns:v="urn:schemas-microsoft-com:vml" xmlns:wp14="http://schemas.microsoft.com/office/word/2010/wordprocessingDrawing" xmlns:wp="http://schemas.openxmlformats.org/drawingml/2006/wordprocessingDrawing" xmlns:w10="urn:schemas-microsoft-com:office:word" xmlns:w="http://schemas.openxmlformats.org/wordprocessingml/2006/main" xmlns:w14="http://schemas.microsoft.com/office/word/2010/wordml" xmlns:w15="http://schemas.microsoft.com/office/word/2012/wordml" xmlns:w16cid="http://schemas.microsoft.com/office/word/2016/wordml/cid" xmlns:w16se="http://schemas.microsoft.com/office/word/2015/wordml/symex" xmlns:wpg="http://schemas.microsoft.com/office/word/2010/wordprocessingGroup" xmlns:wpi="http://schemas.microsoft.com/office/word/2010/wordprocessingInk" xmlns:wne="http://schemas.microsoft.com/office/word/2006/wordml" xmlns:wps="http://schemas.microsoft.com/office/word/2010/wordprocessingShape" mc:Ignorable="w14 w15 w16se w16cid wp14">
+  <w:p>
+    <w:pPr>
+      <w:pStyle w:val="Header"/>
+    </w:pPr>
+  </w:p>
+</w:hdr>
+</file>
+
+<file path=word/header3.xml><?xml version="1.0" encoding="utf-8"?>
+<w:hdr xmlns:wpc="http://schemas.microsoft.com/office/word/2010/wordprocessingCanvas" xmlns:cx="http://schemas.microsoft.com/office/drawing/2014/chartex" xmlns:cx1="http://schemas.microsoft.com/office/drawing/2015/9/8/chartex" xmlns:cx2="http://schemas.microsoft.com/office/drawing/2015/10/21/chartex" xmlns:cx3="http://schemas.microsoft.com/office/drawing/2016/5/9/chartex" xmlns:cx4="http://schemas.microsoft.com/office/drawing/2016/5/10/chartex" xmlns:cx5="http://schemas.microsoft.com/office/drawing/2016/5/11/chartex" xmlns:cx6="http://schemas.microsoft.com/office/drawing/2016/5/12/chartex" xmlns:cx7="http://schemas.microsoft.com/office/drawing/2016/5/13/chartex" xmlns:cx8="http://schemas.microsoft.com/office/drawing/2016/5/14/chartex" xmlns:mc="http://schemas.openxmlformats.org/markup-compatibility/2006" xmlns:aink="http://schemas.microsoft.com/office/drawing/2016/ink" xmlns:am3d="http://schemas.microsoft.com/office/drawing/2017/model3d" xmlns:o="urn:schemas-microsoft-com:office:office" xmlns:r="http://schemas.openxmlformats.org/officeDocument/2006/relationships" xmlns:m="http://schemas.openxmlformats.org/officeDocument/2006/math" xmlns:v="urn:schemas-microsoft-com:vml" xmlns:wp14="http://schemas.microsoft.com/office/word/2010/wordprocessingDrawing" xmlns:wp="http://schemas.openxmlformats.org/drawingml/2006/wordprocessingDrawing" xmlns:w10="urn:schemas-microsoft-com:office:word" xmlns:w="http://schemas.openxmlformats.org/wordprocessingml/2006/main" xmlns:w14="http://schemas.microsoft.com/office/word/2010/wordml" xmlns:w15="http://schemas.microsoft.com/office/word/2012/wordml" xmlns:w16cid="http://schemas.microsoft.com/office/word/2016/wordml/cid" xmlns:w16se="http://schemas.microsoft.com/office/word/2015/wordml/symex" xmlns:wpg="http://schemas.microsoft.com/office/word/2010/wordprocessingGroup" xmlns:wpi="http://schemas.microsoft.com/office/word/2010/wordprocessingInk" xmlns:wne="http://schemas.microsoft.com/office/word/2006/wordml" xmlns:wps="http://schemas.microsoft.com/office/word/2010/wordprocessingShape" mc:Ignorable="w14 w15 w16se w16cid wp14">
+  <w:p>
+    <w:pPr>
+      <w:pStyle w:val="Header"/>
+    </w:pPr>
+  </w:p>
+</w:hdr>
 </file>
 
 <file path=word/numbering.xml><?xml version="1.0" encoding="utf-8"?>

</xml_diff>

<commit_message>
logo added day 17
</commit_message>
<xml_diff>
--- a/posts.docx
+++ b/posts.docx
@@ -394,8 +394,6 @@
           <w:szCs w:val="24"/>
         </w:rPr>
       </w:pPr>
-      <w:bookmarkStart w:id="0" w:name="_GoBack"/>
-      <w:bookmarkEnd w:id="0"/>
       <w:r>
         <w:rPr>
           <w:rFonts w:ascii="Times New Roman" w:eastAsia="Times New Roman" w:hAnsi="Times New Roman" w:cs="Times New Roman"/>
@@ -409,532 +407,6 @@
     </w:p>
     <w:p>
       <w:pPr>
-        <w:spacing w:before="100" w:beforeAutospacing="1" w:after="100" w:afterAutospacing="1" w:line="240" w:lineRule="auto"/>
-        <w:outlineLvl w:val="2"/>
-        <w:rPr>
-          <w:rFonts w:ascii="Times New Roman" w:eastAsia="Times New Roman" w:hAnsi="Times New Roman" w:cs="Times New Roman"/>
-          <w:b/>
-          <w:bCs/>
-          <w:sz w:val="27"/>
-          <w:szCs w:val="27"/>
-        </w:rPr>
-      </w:pPr>
-      <w:r>
-        <w:rPr>
-          <w:rFonts w:ascii="Segoe UI Emoji" w:eastAsia="Times New Roman" w:hAnsi="Segoe UI Emoji" w:cs="Segoe UI Emoji"/>
-          <w:b/>
-          <w:bCs/>
-          <w:sz w:val="27"/>
-          <w:szCs w:val="27"/>
-        </w:rPr>
-        <w:t>🚀</w:t>
-      </w:r>
-      <w:r>
-        <w:rPr>
-          <w:rFonts w:ascii="Times New Roman" w:eastAsia="Times New Roman" w:hAnsi="Times New Roman" w:cs="Times New Roman"/>
-          <w:b/>
-          <w:bCs/>
-          <w:sz w:val="27"/>
-          <w:szCs w:val="27"/>
-        </w:rPr>
-        <w:t xml:space="preserve"> Day 17: AWS </w:t>
-      </w:r>
-      <w:proofErr w:type="spellStart"/>
-      <w:r>
-        <w:rPr>
-          <w:rFonts w:ascii="Times New Roman" w:eastAsia="Times New Roman" w:hAnsi="Times New Roman" w:cs="Times New Roman"/>
-          <w:b/>
-          <w:bCs/>
-          <w:sz w:val="27"/>
-          <w:szCs w:val="27"/>
-        </w:rPr>
-        <w:t>OpsHub</w:t>
-      </w:r>
-      <w:proofErr w:type="spellEnd"/>
-      <w:r>
-        <w:rPr>
-          <w:rFonts w:ascii="Times New Roman" w:eastAsia="Times New Roman" w:hAnsi="Times New Roman" w:cs="Times New Roman"/>
-          <w:b/>
-          <w:bCs/>
-          <w:sz w:val="27"/>
-          <w:szCs w:val="27"/>
-        </w:rPr>
-        <w:t xml:space="preserve"> – What I Learned Today </w:t>
-      </w:r>
-      <w:r>
-        <w:rPr>
-          <w:rFonts w:ascii="Segoe UI Emoji" w:eastAsia="Times New Roman" w:hAnsi="Segoe UI Emoji" w:cs="Segoe UI Emoji"/>
-          <w:b/>
-          <w:bCs/>
-          <w:sz w:val="27"/>
-          <w:szCs w:val="27"/>
-        </w:rPr>
-        <w:t>🚀</w:t>
-      </w:r>
-    </w:p>
-    <w:p>
-      <w:pPr>
-        <w:spacing w:before="100" w:beforeAutospacing="1" w:after="100" w:afterAutospacing="1" w:line="240" w:lineRule="auto"/>
-        <w:rPr>
-          <w:rFonts w:ascii="Times New Roman" w:eastAsia="Times New Roman" w:hAnsi="Times New Roman" w:cs="Times New Roman"/>
-          <w:sz w:val="24"/>
-          <w:szCs w:val="24"/>
-        </w:rPr>
-      </w:pPr>
-      <w:r>
-        <w:rPr>
-          <w:rFonts w:ascii="Segoe UI Emoji" w:eastAsia="Times New Roman" w:hAnsi="Segoe UI Emoji" w:cs="Segoe UI Emoji"/>
-          <w:sz w:val="24"/>
-          <w:szCs w:val="24"/>
-        </w:rPr>
-        <w:t>🌟</w:t>
-      </w:r>
-      <w:r>
-        <w:rPr>
-          <w:rFonts w:ascii="Times New Roman" w:eastAsia="Times New Roman" w:hAnsi="Times New Roman" w:cs="Times New Roman"/>
-          <w:sz w:val="24"/>
-          <w:szCs w:val="24"/>
-        </w:rPr>
-        <w:t xml:space="preserve"> </w:t>
-      </w:r>
-      <w:r>
-        <w:rPr>
-          <w:rFonts w:ascii="Times New Roman" w:eastAsia="Times New Roman" w:hAnsi="Times New Roman" w:cs="Times New Roman"/>
-          <w:b/>
-          <w:bCs/>
-          <w:sz w:val="24"/>
-          <w:szCs w:val="24"/>
-        </w:rPr>
-        <w:t xml:space="preserve">Overview: Managing Snow Family Devices with AWS </w:t>
-      </w:r>
-      <w:proofErr w:type="spellStart"/>
-      <w:r>
-        <w:rPr>
-          <w:rFonts w:ascii="Times New Roman" w:eastAsia="Times New Roman" w:hAnsi="Times New Roman" w:cs="Times New Roman"/>
-          <w:b/>
-          <w:bCs/>
-          <w:sz w:val="24"/>
-          <w:szCs w:val="24"/>
-        </w:rPr>
-        <w:t>OpsHub</w:t>
-      </w:r>
-      <w:proofErr w:type="spellEnd"/>
-      <w:r>
-        <w:rPr>
-          <w:rFonts w:ascii="Times New Roman" w:eastAsia="Times New Roman" w:hAnsi="Times New Roman" w:cs="Times New Roman"/>
-          <w:sz w:val="24"/>
-          <w:szCs w:val="24"/>
-        </w:rPr>
-        <w:t xml:space="preserve"> </w:t>
-      </w:r>
-      <w:r>
-        <w:rPr>
-          <w:rFonts w:ascii="Segoe UI Emoji" w:eastAsia="Times New Roman" w:hAnsi="Segoe UI Emoji" w:cs="Segoe UI Emoji"/>
-          <w:sz w:val="24"/>
-          <w:szCs w:val="24"/>
-        </w:rPr>
-        <w:t>🌟</w:t>
-      </w:r>
-      <w:r>
-        <w:rPr>
-          <w:rFonts w:ascii="Times New Roman" w:eastAsia="Times New Roman" w:hAnsi="Times New Roman" w:cs="Times New Roman"/>
-          <w:sz w:val="24"/>
-          <w:szCs w:val="24"/>
-        </w:rPr>
-        <w:br/>
-        <w:t xml:space="preserve">Today, I explored </w:t>
-      </w:r>
-      <w:r>
-        <w:rPr>
-          <w:rFonts w:ascii="Times New Roman" w:eastAsia="Times New Roman" w:hAnsi="Times New Roman" w:cs="Times New Roman"/>
-          <w:b/>
-          <w:bCs/>
-          <w:sz w:val="24"/>
-          <w:szCs w:val="24"/>
-        </w:rPr>
-        <w:t xml:space="preserve">AWS </w:t>
-      </w:r>
-      <w:proofErr w:type="spellStart"/>
-      <w:r>
-        <w:rPr>
-          <w:rFonts w:ascii="Times New Roman" w:eastAsia="Times New Roman" w:hAnsi="Times New Roman" w:cs="Times New Roman"/>
-          <w:b/>
-          <w:bCs/>
-          <w:sz w:val="24"/>
-          <w:szCs w:val="24"/>
-        </w:rPr>
-        <w:t>OpsHub</w:t>
-      </w:r>
-      <w:proofErr w:type="spellEnd"/>
-      <w:r>
-        <w:rPr>
-          <w:rFonts w:ascii="Times New Roman" w:eastAsia="Times New Roman" w:hAnsi="Times New Roman" w:cs="Times New Roman"/>
-          <w:sz w:val="24"/>
-          <w:szCs w:val="24"/>
-        </w:rPr>
-        <w:t xml:space="preserve">, a graphical user interface (GUI) for managing Snow Family devices, such as </w:t>
-      </w:r>
-      <w:proofErr w:type="spellStart"/>
-      <w:r>
-        <w:rPr>
-          <w:rFonts w:ascii="Times New Roman" w:eastAsia="Times New Roman" w:hAnsi="Times New Roman" w:cs="Times New Roman"/>
-          <w:sz w:val="24"/>
-          <w:szCs w:val="24"/>
-        </w:rPr>
-        <w:t>Snowcone</w:t>
-      </w:r>
-      <w:proofErr w:type="spellEnd"/>
-      <w:r>
-        <w:rPr>
-          <w:rFonts w:ascii="Times New Roman" w:eastAsia="Times New Roman" w:hAnsi="Times New Roman" w:cs="Times New Roman"/>
-          <w:sz w:val="24"/>
-          <w:szCs w:val="24"/>
-        </w:rPr>
-        <w:t xml:space="preserve">, Snowball, and Snowmobile. </w:t>
-      </w:r>
-      <w:proofErr w:type="spellStart"/>
-      <w:r>
-        <w:rPr>
-          <w:rFonts w:ascii="Times New Roman" w:eastAsia="Times New Roman" w:hAnsi="Times New Roman" w:cs="Times New Roman"/>
-          <w:sz w:val="24"/>
-          <w:szCs w:val="24"/>
-        </w:rPr>
-        <w:t>OpsHub</w:t>
-      </w:r>
-      <w:proofErr w:type="spellEnd"/>
-      <w:r>
-        <w:rPr>
-          <w:rFonts w:ascii="Times New Roman" w:eastAsia="Times New Roman" w:hAnsi="Times New Roman" w:cs="Times New Roman"/>
-          <w:sz w:val="24"/>
-          <w:szCs w:val="24"/>
-        </w:rPr>
-        <w:t xml:space="preserve"> makes it easier to configure and manage these devices for data transfer and edge computing.</w:t>
-      </w:r>
-    </w:p>
-    <w:p>
-      <w:pPr>
-        <w:spacing w:before="100" w:beforeAutospacing="1" w:after="100" w:afterAutospacing="1" w:line="240" w:lineRule="auto"/>
-        <w:rPr>
-          <w:rFonts w:ascii="Times New Roman" w:eastAsia="Times New Roman" w:hAnsi="Times New Roman" w:cs="Times New Roman"/>
-          <w:sz w:val="24"/>
-          <w:szCs w:val="24"/>
-        </w:rPr>
-      </w:pPr>
-      <w:r>
-        <w:rPr>
-          <w:rFonts w:ascii="Times New Roman" w:eastAsia="Times New Roman" w:hAnsi="Times New Roman" w:cs="Times New Roman"/>
-          <w:b/>
-          <w:bCs/>
-          <w:sz w:val="24"/>
-          <w:szCs w:val="24"/>
-        </w:rPr>
-        <w:t>Key Takeaways:</w:t>
-      </w:r>
-    </w:p>
-    <w:p>
-      <w:pPr>
-        <w:numPr>
-          <w:ilvl w:val="0"/>
-          <w:numId w:val="18"/>
-        </w:numPr>
-        <w:spacing w:before="100" w:beforeAutospacing="1" w:after="100" w:afterAutospacing="1" w:line="240" w:lineRule="auto"/>
-        <w:rPr>
-          <w:rFonts w:ascii="Times New Roman" w:eastAsia="Times New Roman" w:hAnsi="Times New Roman" w:cs="Times New Roman"/>
-          <w:sz w:val="24"/>
-          <w:szCs w:val="24"/>
-        </w:rPr>
-      </w:pPr>
-      <w:r>
-        <w:rPr>
-          <w:rFonts w:ascii="Times New Roman" w:eastAsia="Times New Roman" w:hAnsi="Times New Roman" w:cs="Times New Roman"/>
-          <w:b/>
-          <w:bCs/>
-          <w:sz w:val="24"/>
-          <w:szCs w:val="24"/>
-        </w:rPr>
-        <w:t>Simple Setup:</w:t>
-      </w:r>
-      <w:r>
-        <w:rPr>
-          <w:rFonts w:ascii="Times New Roman" w:eastAsia="Times New Roman" w:hAnsi="Times New Roman" w:cs="Times New Roman"/>
-          <w:sz w:val="24"/>
-          <w:szCs w:val="24"/>
-        </w:rPr>
-        <w:t xml:space="preserve"> </w:t>
-      </w:r>
-      <w:proofErr w:type="spellStart"/>
-      <w:r>
-        <w:rPr>
-          <w:rFonts w:ascii="Times New Roman" w:eastAsia="Times New Roman" w:hAnsi="Times New Roman" w:cs="Times New Roman"/>
-          <w:sz w:val="24"/>
-          <w:szCs w:val="24"/>
-        </w:rPr>
-        <w:t>OpsHub</w:t>
-      </w:r>
-      <w:proofErr w:type="spellEnd"/>
-      <w:r>
-        <w:rPr>
-          <w:rFonts w:ascii="Times New Roman" w:eastAsia="Times New Roman" w:hAnsi="Times New Roman" w:cs="Times New Roman"/>
-          <w:sz w:val="24"/>
-          <w:szCs w:val="24"/>
-        </w:rPr>
-        <w:t xml:space="preserve"> simplifies configuring Snow devices for data migration and edge computing tasks.</w:t>
-      </w:r>
-    </w:p>
-    <w:p>
-      <w:pPr>
-        <w:numPr>
-          <w:ilvl w:val="0"/>
-          <w:numId w:val="18"/>
-        </w:numPr>
-        <w:spacing w:before="100" w:beforeAutospacing="1" w:after="100" w:afterAutospacing="1" w:line="240" w:lineRule="auto"/>
-        <w:rPr>
-          <w:rFonts w:ascii="Times New Roman" w:eastAsia="Times New Roman" w:hAnsi="Times New Roman" w:cs="Times New Roman"/>
-          <w:sz w:val="24"/>
-          <w:szCs w:val="24"/>
-        </w:rPr>
-      </w:pPr>
-      <w:r>
-        <w:rPr>
-          <w:rFonts w:ascii="Times New Roman" w:eastAsia="Times New Roman" w:hAnsi="Times New Roman" w:cs="Times New Roman"/>
-          <w:b/>
-          <w:bCs/>
-          <w:sz w:val="24"/>
-          <w:szCs w:val="24"/>
-        </w:rPr>
-        <w:t>User-Friendly Interface:</w:t>
-      </w:r>
-      <w:r>
-        <w:rPr>
-          <w:rFonts w:ascii="Times New Roman" w:eastAsia="Times New Roman" w:hAnsi="Times New Roman" w:cs="Times New Roman"/>
-          <w:sz w:val="24"/>
-          <w:szCs w:val="24"/>
-        </w:rPr>
-        <w:t xml:space="preserve"> No command-line tools required, making it easier for users to set up and monitor data transfers.</w:t>
-      </w:r>
-    </w:p>
-    <w:p>
-      <w:pPr>
-        <w:numPr>
-          <w:ilvl w:val="0"/>
-          <w:numId w:val="18"/>
-        </w:numPr>
-        <w:spacing w:before="100" w:beforeAutospacing="1" w:after="100" w:afterAutospacing="1" w:line="240" w:lineRule="auto"/>
-        <w:rPr>
-          <w:rFonts w:ascii="Times New Roman" w:eastAsia="Times New Roman" w:hAnsi="Times New Roman" w:cs="Times New Roman"/>
-          <w:sz w:val="24"/>
-          <w:szCs w:val="24"/>
-        </w:rPr>
-      </w:pPr>
-      <w:r>
-        <w:rPr>
-          <w:rFonts w:ascii="Times New Roman" w:eastAsia="Times New Roman" w:hAnsi="Times New Roman" w:cs="Times New Roman"/>
-          <w:b/>
-          <w:bCs/>
-          <w:sz w:val="24"/>
-          <w:szCs w:val="24"/>
-        </w:rPr>
-        <w:lastRenderedPageBreak/>
-        <w:t>Real-Time Monitoring:</w:t>
-      </w:r>
-      <w:r>
-        <w:rPr>
-          <w:rFonts w:ascii="Times New Roman" w:eastAsia="Times New Roman" w:hAnsi="Times New Roman" w:cs="Times New Roman"/>
-          <w:sz w:val="24"/>
-          <w:szCs w:val="24"/>
-        </w:rPr>
-        <w:t xml:space="preserve"> Monitor the status of data transfers and device health in real time.</w:t>
-      </w:r>
-    </w:p>
-    <w:p>
-      <w:pPr>
-        <w:spacing w:before="100" w:beforeAutospacing="1" w:after="100" w:afterAutospacing="1" w:line="240" w:lineRule="auto"/>
-        <w:rPr>
-          <w:rFonts w:ascii="Times New Roman" w:eastAsia="Times New Roman" w:hAnsi="Times New Roman" w:cs="Times New Roman"/>
-          <w:sz w:val="24"/>
-          <w:szCs w:val="24"/>
-        </w:rPr>
-      </w:pPr>
-      <w:r>
-        <w:rPr>
-          <w:rFonts w:ascii="Segoe UI Emoji" w:eastAsia="Times New Roman" w:hAnsi="Segoe UI Emoji" w:cs="Segoe UI Emoji"/>
-          <w:sz w:val="24"/>
-          <w:szCs w:val="24"/>
-        </w:rPr>
-        <w:t>🔍</w:t>
-      </w:r>
-      <w:r>
-        <w:rPr>
-          <w:rFonts w:ascii="Times New Roman" w:eastAsia="Times New Roman" w:hAnsi="Times New Roman" w:cs="Times New Roman"/>
-          <w:sz w:val="24"/>
-          <w:szCs w:val="24"/>
-        </w:rPr>
-        <w:t xml:space="preserve"> </w:t>
-      </w:r>
-      <w:r>
-        <w:rPr>
-          <w:rFonts w:ascii="Times New Roman" w:eastAsia="Times New Roman" w:hAnsi="Times New Roman" w:cs="Times New Roman"/>
-          <w:b/>
-          <w:bCs/>
-          <w:sz w:val="24"/>
-          <w:szCs w:val="24"/>
-        </w:rPr>
-        <w:t>Key Insight:</w:t>
-      </w:r>
-      <w:r>
-        <w:rPr>
-          <w:rFonts w:ascii="Times New Roman" w:eastAsia="Times New Roman" w:hAnsi="Times New Roman" w:cs="Times New Roman"/>
-          <w:sz w:val="24"/>
-          <w:szCs w:val="24"/>
-        </w:rPr>
-        <w:t xml:space="preserve"> </w:t>
-      </w:r>
-      <w:proofErr w:type="spellStart"/>
-      <w:r>
-        <w:rPr>
-          <w:rFonts w:ascii="Times New Roman" w:eastAsia="Times New Roman" w:hAnsi="Times New Roman" w:cs="Times New Roman"/>
-          <w:sz w:val="24"/>
-          <w:szCs w:val="24"/>
-        </w:rPr>
-        <w:t>OpsHub</w:t>
-      </w:r>
-      <w:proofErr w:type="spellEnd"/>
-      <w:r>
-        <w:rPr>
-          <w:rFonts w:ascii="Times New Roman" w:eastAsia="Times New Roman" w:hAnsi="Times New Roman" w:cs="Times New Roman"/>
-          <w:sz w:val="24"/>
-          <w:szCs w:val="24"/>
-        </w:rPr>
-        <w:t xml:space="preserve"> reduces the complexity of managing physical devices used in large-scale data migration, providing an intuitive interface for managing data transfer and edge processing.</w:t>
-      </w:r>
-    </w:p>
-    <w:p>
-      <w:pPr>
-        <w:spacing w:before="100" w:beforeAutospacing="1" w:after="100" w:afterAutospacing="1" w:line="240" w:lineRule="auto"/>
-        <w:rPr>
-          <w:rFonts w:ascii="Times New Roman" w:eastAsia="Times New Roman" w:hAnsi="Times New Roman" w:cs="Times New Roman"/>
-          <w:sz w:val="24"/>
-          <w:szCs w:val="24"/>
-        </w:rPr>
-      </w:pPr>
-      <w:r>
-        <w:rPr>
-          <w:rFonts w:ascii="Segoe UI Emoji" w:eastAsia="Times New Roman" w:hAnsi="Segoe UI Emoji" w:cs="Segoe UI Emoji"/>
-          <w:sz w:val="24"/>
-          <w:szCs w:val="24"/>
-        </w:rPr>
-        <w:t>💡</w:t>
-      </w:r>
-      <w:r>
-        <w:rPr>
-          <w:rFonts w:ascii="Times New Roman" w:eastAsia="Times New Roman" w:hAnsi="Times New Roman" w:cs="Times New Roman"/>
-          <w:sz w:val="24"/>
-          <w:szCs w:val="24"/>
-        </w:rPr>
-        <w:t xml:space="preserve"> </w:t>
-      </w:r>
-      <w:r>
-        <w:rPr>
-          <w:rFonts w:ascii="Times New Roman" w:eastAsia="Times New Roman" w:hAnsi="Times New Roman" w:cs="Times New Roman"/>
-          <w:b/>
-          <w:bCs/>
-          <w:sz w:val="24"/>
-          <w:szCs w:val="24"/>
-        </w:rPr>
-        <w:t>Real-World Example:</w:t>
-      </w:r>
-      <w:r>
-        <w:rPr>
-          <w:rFonts w:ascii="Times New Roman" w:eastAsia="Times New Roman" w:hAnsi="Times New Roman" w:cs="Times New Roman"/>
-          <w:sz w:val="24"/>
-          <w:szCs w:val="24"/>
-        </w:rPr>
-        <w:br/>
-        <w:t xml:space="preserve">A </w:t>
-      </w:r>
-      <w:r>
-        <w:rPr>
-          <w:rFonts w:ascii="Times New Roman" w:eastAsia="Times New Roman" w:hAnsi="Times New Roman" w:cs="Times New Roman"/>
-          <w:b/>
-          <w:bCs/>
-          <w:sz w:val="24"/>
-          <w:szCs w:val="24"/>
-        </w:rPr>
-        <w:t>healthcare organization</w:t>
-      </w:r>
-      <w:r>
-        <w:rPr>
-          <w:rFonts w:ascii="Times New Roman" w:eastAsia="Times New Roman" w:hAnsi="Times New Roman" w:cs="Times New Roman"/>
-          <w:sz w:val="24"/>
-          <w:szCs w:val="24"/>
-        </w:rPr>
-        <w:t xml:space="preserve"> uses Snowball Edge devices to collect and process medical imaging data locally before transferring it to AWS for storage and analysis.</w:t>
-      </w:r>
-    </w:p>
-    <w:p>
-      <w:pPr>
-        <w:spacing w:before="100" w:beforeAutospacing="1" w:after="100" w:afterAutospacing="1" w:line="240" w:lineRule="auto"/>
-        <w:rPr>
-          <w:rFonts w:ascii="Times New Roman" w:eastAsia="Times New Roman" w:hAnsi="Times New Roman" w:cs="Times New Roman"/>
-          <w:sz w:val="24"/>
-          <w:szCs w:val="24"/>
-        </w:rPr>
-      </w:pPr>
-      <w:r>
-        <w:rPr>
-          <w:rFonts w:ascii="Segoe UI Emoji" w:eastAsia="Times New Roman" w:hAnsi="Segoe UI Emoji" w:cs="Segoe UI Emoji"/>
-          <w:sz w:val="24"/>
-          <w:szCs w:val="24"/>
-        </w:rPr>
-        <w:t>🔔</w:t>
-      </w:r>
-      <w:r>
-        <w:rPr>
-          <w:rFonts w:ascii="Times New Roman" w:eastAsia="Times New Roman" w:hAnsi="Times New Roman" w:cs="Times New Roman"/>
-          <w:sz w:val="24"/>
-          <w:szCs w:val="24"/>
-        </w:rPr>
-        <w:t xml:space="preserve"> </w:t>
-      </w:r>
-      <w:r>
-        <w:rPr>
-          <w:rFonts w:ascii="Times New Roman" w:eastAsia="Times New Roman" w:hAnsi="Times New Roman" w:cs="Times New Roman"/>
-          <w:b/>
-          <w:bCs/>
-          <w:sz w:val="24"/>
-          <w:szCs w:val="24"/>
-        </w:rPr>
-        <w:t>Why This Matters:</w:t>
-      </w:r>
-      <w:r>
-        <w:rPr>
-          <w:rFonts w:ascii="Times New Roman" w:eastAsia="Times New Roman" w:hAnsi="Times New Roman" w:cs="Times New Roman"/>
-          <w:sz w:val="24"/>
-          <w:szCs w:val="24"/>
-        </w:rPr>
-        <w:br/>
-      </w:r>
-      <w:proofErr w:type="spellStart"/>
-      <w:r>
-        <w:rPr>
-          <w:rFonts w:ascii="Times New Roman" w:eastAsia="Times New Roman" w:hAnsi="Times New Roman" w:cs="Times New Roman"/>
-          <w:sz w:val="24"/>
-          <w:szCs w:val="24"/>
-        </w:rPr>
-        <w:t>OpsHub</w:t>
-      </w:r>
-      <w:proofErr w:type="spellEnd"/>
-      <w:r>
-        <w:rPr>
-          <w:rFonts w:ascii="Times New Roman" w:eastAsia="Times New Roman" w:hAnsi="Times New Roman" w:cs="Times New Roman"/>
-          <w:sz w:val="24"/>
-          <w:szCs w:val="24"/>
-        </w:rPr>
-        <w:t xml:space="preserve"> enhances the manageability of Snow Family devices, enabling smoother large-scale data migrations and edge processing.</w:t>
-      </w:r>
-    </w:p>
-    <w:p>
-      <w:pPr>
         <w:spacing w:after="0" w:line="240" w:lineRule="auto"/>
         <w:rPr>
           <w:rFonts w:ascii="Times New Roman" w:eastAsia="Times New Roman" w:hAnsi="Times New Roman" w:cs="Times New Roman"/>
@@ -942,16 +414,8 @@
           <w:szCs w:val="24"/>
         </w:rPr>
       </w:pPr>
-      <w:r>
-        <w:rPr>
-          <w:rFonts w:ascii="Times New Roman" w:eastAsia="Times New Roman" w:hAnsi="Times New Roman" w:cs="Times New Roman"/>
-          <w:sz w:val="24"/>
-          <w:szCs w:val="24"/>
-        </w:rPr>
-        <w:pict w14:anchorId="2F98E574">
-          <v:rect id="_x0000_i1031" style="width:0;height:1.5pt" o:hralign="center" o:hrstd="t" o:hr="t" fillcolor="#a0a0a0" stroked="f"/>
-        </w:pict>
-      </w:r>
+      <w:bookmarkStart w:id="0" w:name="_GoBack"/>
+      <w:bookmarkEnd w:id="0"/>
     </w:p>
     <w:p>
       <w:pPr>
@@ -1180,6 +644,7 @@
           <w:sz w:val="24"/>
           <w:szCs w:val="24"/>
         </w:rPr>
+        <w:lastRenderedPageBreak/>
         <w:t>Integration with S3:</w:t>
       </w:r>
       <w:r>
@@ -1381,7 +846,6 @@
           <w:sz w:val="27"/>
           <w:szCs w:val="27"/>
         </w:rPr>
-        <w:lastRenderedPageBreak/>
         <w:t>🚀</w:t>
       </w:r>
       <w:r>
@@ -1927,6 +1391,7 @@
           <w:sz w:val="27"/>
           <w:szCs w:val="27"/>
         </w:rPr>
+        <w:lastRenderedPageBreak/>
         <w:t>🚀</w:t>
       </w:r>
       <w:r>
@@ -2178,7 +1643,6 @@
           <w:sz w:val="24"/>
           <w:szCs w:val="24"/>
         </w:rPr>
-        <w:lastRenderedPageBreak/>
         <w:t>🔍</w:t>
       </w:r>
       <w:r>
@@ -2589,6 +2053,7 @@
           <w:sz w:val="24"/>
           <w:szCs w:val="24"/>
         </w:rPr>
+        <w:lastRenderedPageBreak/>
         <w:t>🔍</w:t>
       </w:r>
       <w:r>
@@ -2804,7 +2269,6 @@
           <w:sz w:val="24"/>
           <w:szCs w:val="24"/>
         </w:rPr>
-        <w:lastRenderedPageBreak/>
         <w:t>🌟</w:t>
       </w:r>
       <w:r>
@@ -3305,6 +2769,7 @@
           <w:sz w:val="24"/>
           <w:szCs w:val="24"/>
         </w:rPr>
+        <w:lastRenderedPageBreak/>
         <w:t>🌟</w:t>
       </w:r>
       <w:r>
@@ -3544,7 +3009,6 @@
           <w:sz w:val="24"/>
           <w:szCs w:val="24"/>
         </w:rPr>
-        <w:lastRenderedPageBreak/>
         <w:t>💡</w:t>
       </w:r>
       <w:r>
@@ -4009,6 +3473,7 @@
           <w:sz w:val="24"/>
           <w:szCs w:val="24"/>
         </w:rPr>
+        <w:lastRenderedPageBreak/>
         <w:t>💡</w:t>
       </w:r>
       <w:r>
@@ -4104,12 +3569,6 @@
     </w:p>
     <w:p/>
     <w:sectPr>
-      <w:headerReference w:type="even" r:id="rId7"/>
-      <w:headerReference w:type="default" r:id="rId8"/>
-      <w:footerReference w:type="even" r:id="rId9"/>
-      <w:footerReference w:type="default" r:id="rId10"/>
-      <w:headerReference w:type="first" r:id="rId11"/>
-      <w:footerReference w:type="first" r:id="rId12"/>
       <w:pgSz w:w="12240" w:h="15840"/>
       <w:pgMar w:top="1440" w:right="1440" w:bottom="1440" w:left="1440" w:header="720" w:footer="720" w:gutter="0"/>
       <w:cols w:space="720"/>
@@ -4144,36 +3603,6 @@
 </w:endnotes>
 </file>
 
-<file path=word/footer1.xml><?xml version="1.0" encoding="utf-8"?>
-<w:ftr xmlns:wpc="http://schemas.microsoft.com/office/word/2010/wordprocessingCanvas" xmlns:cx="http://schemas.microsoft.com/office/drawing/2014/chartex" xmlns:cx1="http://schemas.microsoft.com/office/drawing/2015/9/8/chartex" xmlns:cx2="http://schemas.microsoft.com/office/drawing/2015/10/21/chartex" xmlns:cx3="http://schemas.microsoft.com/office/drawing/2016/5/9/chartex" xmlns:cx4="http://schemas.microsoft.com/office/drawing/2016/5/10/chartex" xmlns:cx5="http://schemas.microsoft.com/office/drawing/2016/5/11/chartex" xmlns:cx6="http://schemas.microsoft.com/office/drawing/2016/5/12/chartex" xmlns:cx7="http://schemas.microsoft.com/office/drawing/2016/5/13/chartex" xmlns:cx8="http://schemas.microsoft.com/office/drawing/2016/5/14/chartex" xmlns:mc="http://schemas.openxmlformats.org/markup-compatibility/2006" xmlns:aink="http://schemas.microsoft.com/office/drawing/2016/ink" xmlns:am3d="http://schemas.microsoft.com/office/drawing/2017/model3d" xmlns:o="urn:schemas-microsoft-com:office:office" xmlns:r="http://schemas.openxmlformats.org/officeDocument/2006/relationships" xmlns:m="http://schemas.openxmlformats.org/officeDocument/2006/math" xmlns:v="urn:schemas-microsoft-com:vml" xmlns:wp14="http://schemas.microsoft.com/office/word/2010/wordprocessingDrawing" xmlns:wp="http://schemas.openxmlformats.org/drawingml/2006/wordprocessingDrawing" xmlns:w10="urn:schemas-microsoft-com:office:word" xmlns:w="http://schemas.openxmlformats.org/wordprocessingml/2006/main" xmlns:w14="http://schemas.microsoft.com/office/word/2010/wordml" xmlns:w15="http://schemas.microsoft.com/office/word/2012/wordml" xmlns:w16cid="http://schemas.microsoft.com/office/word/2016/wordml/cid" xmlns:w16se="http://schemas.microsoft.com/office/word/2015/wordml/symex" xmlns:wpg="http://schemas.microsoft.com/office/word/2010/wordprocessingGroup" xmlns:wpi="http://schemas.microsoft.com/office/word/2010/wordprocessingInk" xmlns:wne="http://schemas.microsoft.com/office/word/2006/wordml" xmlns:wps="http://schemas.microsoft.com/office/word/2010/wordprocessingShape" mc:Ignorable="w14 w15 w16se w16cid wp14">
-  <w:p>
-    <w:pPr>
-      <w:pStyle w:val="Footer"/>
-    </w:pPr>
-  </w:p>
-</w:ftr>
-</file>
-
-<file path=word/footer2.xml><?xml version="1.0" encoding="utf-8"?>
-<w:ftr xmlns:wpc="http://schemas.microsoft.com/office/word/2010/wordprocessingCanvas" xmlns:cx="http://schemas.microsoft.com/office/drawing/2014/chartex" xmlns:cx1="http://schemas.microsoft.com/office/drawing/2015/9/8/chartex" xmlns:cx2="http://schemas.microsoft.com/office/drawing/2015/10/21/chartex" xmlns:cx3="http://schemas.microsoft.com/office/drawing/2016/5/9/chartex" xmlns:cx4="http://schemas.microsoft.com/office/drawing/2016/5/10/chartex" xmlns:cx5="http://schemas.microsoft.com/office/drawing/2016/5/11/chartex" xmlns:cx6="http://schemas.microsoft.com/office/drawing/2016/5/12/chartex" xmlns:cx7="http://schemas.microsoft.com/office/drawing/2016/5/13/chartex" xmlns:cx8="http://schemas.microsoft.com/office/drawing/2016/5/14/chartex" xmlns:mc="http://schemas.openxmlformats.org/markup-compatibility/2006" xmlns:aink="http://schemas.microsoft.com/office/drawing/2016/ink" xmlns:am3d="http://schemas.microsoft.com/office/drawing/2017/model3d" xmlns:o="urn:schemas-microsoft-com:office:office" xmlns:r="http://schemas.openxmlformats.org/officeDocument/2006/relationships" xmlns:m="http://schemas.openxmlformats.org/officeDocument/2006/math" xmlns:v="urn:schemas-microsoft-com:vml" xmlns:wp14="http://schemas.microsoft.com/office/word/2010/wordprocessingDrawing" xmlns:wp="http://schemas.openxmlformats.org/drawingml/2006/wordprocessingDrawing" xmlns:w10="urn:schemas-microsoft-com:office:word" xmlns:w="http://schemas.openxmlformats.org/wordprocessingml/2006/main" xmlns:w14="http://schemas.microsoft.com/office/word/2010/wordml" xmlns:w15="http://schemas.microsoft.com/office/word/2012/wordml" xmlns:w16cid="http://schemas.microsoft.com/office/word/2016/wordml/cid" xmlns:w16se="http://schemas.microsoft.com/office/word/2015/wordml/symex" xmlns:wpg="http://schemas.microsoft.com/office/word/2010/wordprocessingGroup" xmlns:wpi="http://schemas.microsoft.com/office/word/2010/wordprocessingInk" xmlns:wne="http://schemas.microsoft.com/office/word/2006/wordml" xmlns:wps="http://schemas.microsoft.com/office/word/2010/wordprocessingShape" mc:Ignorable="w14 w15 w16se w16cid wp14">
-  <w:p>
-    <w:pPr>
-      <w:pStyle w:val="Footer"/>
-    </w:pPr>
-  </w:p>
-</w:ftr>
-</file>
-
-<file path=word/footer3.xml><?xml version="1.0" encoding="utf-8"?>
-<w:ftr xmlns:wpc="http://schemas.microsoft.com/office/word/2010/wordprocessingCanvas" xmlns:cx="http://schemas.microsoft.com/office/drawing/2014/chartex" xmlns:cx1="http://schemas.microsoft.com/office/drawing/2015/9/8/chartex" xmlns:cx2="http://schemas.microsoft.com/office/drawing/2015/10/21/chartex" xmlns:cx3="http://schemas.microsoft.com/office/drawing/2016/5/9/chartex" xmlns:cx4="http://schemas.microsoft.com/office/drawing/2016/5/10/chartex" xmlns:cx5="http://schemas.microsoft.com/office/drawing/2016/5/11/chartex" xmlns:cx6="http://schemas.microsoft.com/office/drawing/2016/5/12/chartex" xmlns:cx7="http://schemas.microsoft.com/office/drawing/2016/5/13/chartex" xmlns:cx8="http://schemas.microsoft.com/office/drawing/2016/5/14/chartex" xmlns:mc="http://schemas.openxmlformats.org/markup-compatibility/2006" xmlns:aink="http://schemas.microsoft.com/office/drawing/2016/ink" xmlns:am3d="http://schemas.microsoft.com/office/drawing/2017/model3d" xmlns:o="urn:schemas-microsoft-com:office:office" xmlns:r="http://schemas.openxmlformats.org/officeDocument/2006/relationships" xmlns:m="http://schemas.openxmlformats.org/officeDocument/2006/math" xmlns:v="urn:schemas-microsoft-com:vml" xmlns:wp14="http://schemas.microsoft.com/office/word/2010/wordprocessingDrawing" xmlns:wp="http://schemas.openxmlformats.org/drawingml/2006/wordprocessingDrawing" xmlns:w10="urn:schemas-microsoft-com:office:word" xmlns:w="http://schemas.openxmlformats.org/wordprocessingml/2006/main" xmlns:w14="http://schemas.microsoft.com/office/word/2010/wordml" xmlns:w15="http://schemas.microsoft.com/office/word/2012/wordml" xmlns:w16cid="http://schemas.microsoft.com/office/word/2016/wordml/cid" xmlns:w16se="http://schemas.microsoft.com/office/word/2015/wordml/symex" xmlns:wpg="http://schemas.microsoft.com/office/word/2010/wordprocessingGroup" xmlns:wpi="http://schemas.microsoft.com/office/word/2010/wordprocessingInk" xmlns:wne="http://schemas.microsoft.com/office/word/2006/wordml" xmlns:wps="http://schemas.microsoft.com/office/word/2010/wordprocessingShape" mc:Ignorable="w14 w15 w16se w16cid wp14">
-  <w:p>
-    <w:pPr>
-      <w:pStyle w:val="Footer"/>
-    </w:pPr>
-  </w:p>
-</w:ftr>
-</file>
-
 <file path=word/footnotes.xml><?xml version="1.0" encoding="utf-8"?>
 <w:footnotes xmlns:wpc="http://schemas.microsoft.com/office/word/2010/wordprocessingCanvas" xmlns:cx="http://schemas.microsoft.com/office/drawing/2014/chartex" xmlns:cx1="http://schemas.microsoft.com/office/drawing/2015/9/8/chartex" xmlns:cx2="http://schemas.microsoft.com/office/drawing/2015/10/21/chartex" xmlns:cx3="http://schemas.microsoft.com/office/drawing/2016/5/9/chartex" xmlns:cx4="http://schemas.microsoft.com/office/drawing/2016/5/10/chartex" xmlns:cx5="http://schemas.microsoft.com/office/drawing/2016/5/11/chartex" xmlns:cx6="http://schemas.microsoft.com/office/drawing/2016/5/12/chartex" xmlns:cx7="http://schemas.microsoft.com/office/drawing/2016/5/13/chartex" xmlns:cx8="http://schemas.microsoft.com/office/drawing/2016/5/14/chartex" xmlns:mc="http://schemas.openxmlformats.org/markup-compatibility/2006" xmlns:aink="http://schemas.microsoft.com/office/drawing/2016/ink" xmlns:am3d="http://schemas.microsoft.com/office/drawing/2017/model3d" xmlns:o="urn:schemas-microsoft-com:office:office" xmlns:r="http://schemas.openxmlformats.org/officeDocument/2006/relationships" xmlns:m="http://schemas.openxmlformats.org/officeDocument/2006/math" xmlns:v="urn:schemas-microsoft-com:vml" xmlns:wp14="http://schemas.microsoft.com/office/word/2010/wordprocessingDrawing" xmlns:wp="http://schemas.openxmlformats.org/drawingml/2006/wordprocessingDrawing" xmlns:w10="urn:schemas-microsoft-com:office:word" xmlns:w="http://schemas.openxmlformats.org/wordprocessingml/2006/main" xmlns:w14="http://schemas.microsoft.com/office/word/2010/wordml" xmlns:w15="http://schemas.microsoft.com/office/word/2012/wordml" xmlns:w16cid="http://schemas.microsoft.com/office/word/2016/wordml/cid" xmlns:w16se="http://schemas.microsoft.com/office/word/2015/wordml/symex" xmlns:wpg="http://schemas.microsoft.com/office/word/2010/wordprocessingGroup" xmlns:wpi="http://schemas.microsoft.com/office/word/2010/wordprocessingInk" xmlns:wne="http://schemas.microsoft.com/office/word/2006/wordml" xmlns:wps="http://schemas.microsoft.com/office/word/2010/wordprocessingShape" mc:Ignorable="w14 w15 w16se w16cid wp14">
   <w:footnote w:type="separator" w:id="-1">
@@ -4197,36 +3626,6 @@
     </w:p>
   </w:footnote>
 </w:footnotes>
-</file>
-
-<file path=word/header1.xml><?xml version="1.0" encoding="utf-8"?>
-<w:hdr xmlns:wpc="http://schemas.microsoft.com/office/word/2010/wordprocessingCanvas" xmlns:cx="http://schemas.microsoft.com/office/drawing/2014/chartex" xmlns:cx1="http://schemas.microsoft.com/office/drawing/2015/9/8/chartex" xmlns:cx2="http://schemas.microsoft.com/office/drawing/2015/10/21/chartex" xmlns:cx3="http://schemas.microsoft.com/office/drawing/2016/5/9/chartex" xmlns:cx4="http://schemas.microsoft.com/office/drawing/2016/5/10/chartex" xmlns:cx5="http://schemas.microsoft.com/office/drawing/2016/5/11/chartex" xmlns:cx6="http://schemas.microsoft.com/office/drawing/2016/5/12/chartex" xmlns:cx7="http://schemas.microsoft.com/office/drawing/2016/5/13/chartex" xmlns:cx8="http://schemas.microsoft.com/office/drawing/2016/5/14/chartex" xmlns:mc="http://schemas.openxmlformats.org/markup-compatibility/2006" xmlns:aink="http://schemas.microsoft.com/office/drawing/2016/ink" xmlns:am3d="http://schemas.microsoft.com/office/drawing/2017/model3d" xmlns:o="urn:schemas-microsoft-com:office:office" xmlns:r="http://schemas.openxmlformats.org/officeDocument/2006/relationships" xmlns:m="http://schemas.openxmlformats.org/officeDocument/2006/math" xmlns:v="urn:schemas-microsoft-com:vml" xmlns:wp14="http://schemas.microsoft.com/office/word/2010/wordprocessingDrawing" xmlns:wp="http://schemas.openxmlformats.org/drawingml/2006/wordprocessingDrawing" xmlns:w10="urn:schemas-microsoft-com:office:word" xmlns:w="http://schemas.openxmlformats.org/wordprocessingml/2006/main" xmlns:w14="http://schemas.microsoft.com/office/word/2010/wordml" xmlns:w15="http://schemas.microsoft.com/office/word/2012/wordml" xmlns:w16cid="http://schemas.microsoft.com/office/word/2016/wordml/cid" xmlns:w16se="http://schemas.microsoft.com/office/word/2015/wordml/symex" xmlns:wpg="http://schemas.microsoft.com/office/word/2010/wordprocessingGroup" xmlns:wpi="http://schemas.microsoft.com/office/word/2010/wordprocessingInk" xmlns:wne="http://schemas.microsoft.com/office/word/2006/wordml" xmlns:wps="http://schemas.microsoft.com/office/word/2010/wordprocessingShape" mc:Ignorable="w14 w15 w16se w16cid wp14">
-  <w:p>
-    <w:pPr>
-      <w:pStyle w:val="Header"/>
-    </w:pPr>
-  </w:p>
-</w:hdr>
-</file>
-
-<file path=word/header2.xml><?xml version="1.0" encoding="utf-8"?>
-<w:hdr xmlns:wpc="http://schemas.microsoft.com/office/word/2010/wordprocessingCanvas" xmlns:cx="http://schemas.microsoft.com/office/drawing/2014/chartex" xmlns:cx1="http://schemas.microsoft.com/office/drawing/2015/9/8/chartex" xmlns:cx2="http://schemas.microsoft.com/office/drawing/2015/10/21/chartex" xmlns:cx3="http://schemas.microsoft.com/office/drawing/2016/5/9/chartex" xmlns:cx4="http://schemas.microsoft.com/office/drawing/2016/5/10/chartex" xmlns:cx5="http://schemas.microsoft.com/office/drawing/2016/5/11/chartex" xmlns:cx6="http://schemas.microsoft.com/office/drawing/2016/5/12/chartex" xmlns:cx7="http://schemas.microsoft.com/office/drawing/2016/5/13/chartex" xmlns:cx8="http://schemas.microsoft.com/office/drawing/2016/5/14/chartex" xmlns:mc="http://schemas.openxmlformats.org/markup-compatibility/2006" xmlns:aink="http://schemas.microsoft.com/office/drawing/2016/ink" xmlns:am3d="http://schemas.microsoft.com/office/drawing/2017/model3d" xmlns:o="urn:schemas-microsoft-com:office:office" xmlns:r="http://schemas.openxmlformats.org/officeDocument/2006/relationships" xmlns:m="http://schemas.openxmlformats.org/officeDocument/2006/math" xmlns:v="urn:schemas-microsoft-com:vml" xmlns:wp14="http://schemas.microsoft.com/office/word/2010/wordprocessingDrawing" xmlns:wp="http://schemas.openxmlformats.org/drawingml/2006/wordprocessingDrawing" xmlns:w10="urn:schemas-microsoft-com:office:word" xmlns:w="http://schemas.openxmlformats.org/wordprocessingml/2006/main" xmlns:w14="http://schemas.microsoft.com/office/word/2010/wordml" xmlns:w15="http://schemas.microsoft.com/office/word/2012/wordml" xmlns:w16cid="http://schemas.microsoft.com/office/word/2016/wordml/cid" xmlns:w16se="http://schemas.microsoft.com/office/word/2015/wordml/symex" xmlns:wpg="http://schemas.microsoft.com/office/word/2010/wordprocessingGroup" xmlns:wpi="http://schemas.microsoft.com/office/word/2010/wordprocessingInk" xmlns:wne="http://schemas.microsoft.com/office/word/2006/wordml" xmlns:wps="http://schemas.microsoft.com/office/word/2010/wordprocessingShape" mc:Ignorable="w14 w15 w16se w16cid wp14">
-  <w:p>
-    <w:pPr>
-      <w:pStyle w:val="Header"/>
-    </w:pPr>
-  </w:p>
-</w:hdr>
-</file>
-
-<file path=word/header3.xml><?xml version="1.0" encoding="utf-8"?>
-<w:hdr xmlns:wpc="http://schemas.microsoft.com/office/word/2010/wordprocessingCanvas" xmlns:cx="http://schemas.microsoft.com/office/drawing/2014/chartex" xmlns:cx1="http://schemas.microsoft.com/office/drawing/2015/9/8/chartex" xmlns:cx2="http://schemas.microsoft.com/office/drawing/2015/10/21/chartex" xmlns:cx3="http://schemas.microsoft.com/office/drawing/2016/5/9/chartex" xmlns:cx4="http://schemas.microsoft.com/office/drawing/2016/5/10/chartex" xmlns:cx5="http://schemas.microsoft.com/office/drawing/2016/5/11/chartex" xmlns:cx6="http://schemas.microsoft.com/office/drawing/2016/5/12/chartex" xmlns:cx7="http://schemas.microsoft.com/office/drawing/2016/5/13/chartex" xmlns:cx8="http://schemas.microsoft.com/office/drawing/2016/5/14/chartex" xmlns:mc="http://schemas.openxmlformats.org/markup-compatibility/2006" xmlns:aink="http://schemas.microsoft.com/office/drawing/2016/ink" xmlns:am3d="http://schemas.microsoft.com/office/drawing/2017/model3d" xmlns:o="urn:schemas-microsoft-com:office:office" xmlns:r="http://schemas.openxmlformats.org/officeDocument/2006/relationships" xmlns:m="http://schemas.openxmlformats.org/officeDocument/2006/math" xmlns:v="urn:schemas-microsoft-com:vml" xmlns:wp14="http://schemas.microsoft.com/office/word/2010/wordprocessingDrawing" xmlns:wp="http://schemas.openxmlformats.org/drawingml/2006/wordprocessingDrawing" xmlns:w10="urn:schemas-microsoft-com:office:word" xmlns:w="http://schemas.openxmlformats.org/wordprocessingml/2006/main" xmlns:w14="http://schemas.microsoft.com/office/word/2010/wordml" xmlns:w15="http://schemas.microsoft.com/office/word/2012/wordml" xmlns:w16cid="http://schemas.microsoft.com/office/word/2016/wordml/cid" xmlns:w16se="http://schemas.microsoft.com/office/word/2015/wordml/symex" xmlns:wpg="http://schemas.microsoft.com/office/word/2010/wordprocessingGroup" xmlns:wpi="http://schemas.microsoft.com/office/word/2010/wordprocessingInk" xmlns:wne="http://schemas.microsoft.com/office/word/2006/wordml" xmlns:wps="http://schemas.microsoft.com/office/word/2010/wordprocessingShape" mc:Ignorable="w14 w15 w16se w16cid wp14">
-  <w:p>
-    <w:pPr>
-      <w:pStyle w:val="Header"/>
-    </w:pPr>
-  </w:p>
-</w:hdr>
 </file>
 
 <file path=word/numbering.xml><?xml version="1.0" encoding="utf-8"?>

</xml_diff>

<commit_message>
logo addedd day 18
</commit_message>
<xml_diff>
--- a/posts.docx
+++ b/posts.docx
@@ -414,430 +414,21 @@
           <w:szCs w:val="24"/>
         </w:rPr>
       </w:pPr>
+    </w:p>
+    <w:p>
+      <w:pPr>
+        <w:spacing w:before="100" w:beforeAutospacing="1" w:after="100" w:afterAutospacing="1" w:line="240" w:lineRule="auto"/>
+        <w:outlineLvl w:val="2"/>
+        <w:rPr>
+          <w:rFonts w:ascii="Times New Roman" w:eastAsia="Times New Roman" w:hAnsi="Times New Roman" w:cs="Times New Roman"/>
+          <w:b/>
+          <w:bCs/>
+          <w:sz w:val="27"/>
+          <w:szCs w:val="27"/>
+        </w:rPr>
+      </w:pPr>
       <w:bookmarkStart w:id="0" w:name="_GoBack"/>
       <w:bookmarkEnd w:id="0"/>
-    </w:p>
-    <w:p>
-      <w:pPr>
-        <w:spacing w:before="100" w:beforeAutospacing="1" w:after="100" w:afterAutospacing="1" w:line="240" w:lineRule="auto"/>
-        <w:outlineLvl w:val="2"/>
-        <w:rPr>
-          <w:rFonts w:ascii="Times New Roman" w:eastAsia="Times New Roman" w:hAnsi="Times New Roman" w:cs="Times New Roman"/>
-          <w:b/>
-          <w:bCs/>
-          <w:sz w:val="27"/>
-          <w:szCs w:val="27"/>
-        </w:rPr>
-      </w:pPr>
-      <w:r>
-        <w:rPr>
-          <w:rFonts w:ascii="Segoe UI Emoji" w:eastAsia="Times New Roman" w:hAnsi="Segoe UI Emoji" w:cs="Segoe UI Emoji"/>
-          <w:b/>
-          <w:bCs/>
-          <w:sz w:val="27"/>
-          <w:szCs w:val="27"/>
-        </w:rPr>
-        <w:t>🚀</w:t>
-      </w:r>
-      <w:r>
-        <w:rPr>
-          <w:rFonts w:ascii="Times New Roman" w:eastAsia="Times New Roman" w:hAnsi="Times New Roman" w:cs="Times New Roman"/>
-          <w:b/>
-          <w:bCs/>
-          <w:sz w:val="27"/>
-          <w:szCs w:val="27"/>
-        </w:rPr>
-        <w:t xml:space="preserve"> Day 18: AWS Snowmobile – What I Learned Today </w:t>
-      </w:r>
-      <w:r>
-        <w:rPr>
-          <w:rFonts w:ascii="Segoe UI Emoji" w:eastAsia="Times New Roman" w:hAnsi="Segoe UI Emoji" w:cs="Segoe UI Emoji"/>
-          <w:b/>
-          <w:bCs/>
-          <w:sz w:val="27"/>
-          <w:szCs w:val="27"/>
-        </w:rPr>
-        <w:t>🚀</w:t>
-      </w:r>
-    </w:p>
-    <w:p>
-      <w:pPr>
-        <w:spacing w:before="100" w:beforeAutospacing="1" w:after="100" w:afterAutospacing="1" w:line="240" w:lineRule="auto"/>
-        <w:rPr>
-          <w:rFonts w:ascii="Times New Roman" w:eastAsia="Times New Roman" w:hAnsi="Times New Roman" w:cs="Times New Roman"/>
-          <w:sz w:val="24"/>
-          <w:szCs w:val="24"/>
-        </w:rPr>
-      </w:pPr>
-      <w:r>
-        <w:rPr>
-          <w:rFonts w:ascii="Segoe UI Emoji" w:eastAsia="Times New Roman" w:hAnsi="Segoe UI Emoji" w:cs="Segoe UI Emoji"/>
-          <w:sz w:val="24"/>
-          <w:szCs w:val="24"/>
-        </w:rPr>
-        <w:t>🌟</w:t>
-      </w:r>
-      <w:r>
-        <w:rPr>
-          <w:rFonts w:ascii="Times New Roman" w:eastAsia="Times New Roman" w:hAnsi="Times New Roman" w:cs="Times New Roman"/>
-          <w:sz w:val="24"/>
-          <w:szCs w:val="24"/>
-        </w:rPr>
-        <w:t xml:space="preserve"> </w:t>
-      </w:r>
-      <w:r>
-        <w:rPr>
-          <w:rFonts w:ascii="Times New Roman" w:eastAsia="Times New Roman" w:hAnsi="Times New Roman" w:cs="Times New Roman"/>
-          <w:b/>
-          <w:bCs/>
-          <w:sz w:val="24"/>
-          <w:szCs w:val="24"/>
-        </w:rPr>
-        <w:t>Overview: Petabyte-Scale Data Migration with AWS Snowmobile</w:t>
-      </w:r>
-      <w:r>
-        <w:rPr>
-          <w:rFonts w:ascii="Times New Roman" w:eastAsia="Times New Roman" w:hAnsi="Times New Roman" w:cs="Times New Roman"/>
-          <w:sz w:val="24"/>
-          <w:szCs w:val="24"/>
-        </w:rPr>
-        <w:t xml:space="preserve"> </w:t>
-      </w:r>
-      <w:r>
-        <w:rPr>
-          <w:rFonts w:ascii="Segoe UI Emoji" w:eastAsia="Times New Roman" w:hAnsi="Segoe UI Emoji" w:cs="Segoe UI Emoji"/>
-          <w:sz w:val="24"/>
-          <w:szCs w:val="24"/>
-        </w:rPr>
-        <w:t>🌟</w:t>
-      </w:r>
-      <w:r>
-        <w:rPr>
-          <w:rFonts w:ascii="Times New Roman" w:eastAsia="Times New Roman" w:hAnsi="Times New Roman" w:cs="Times New Roman"/>
-          <w:sz w:val="24"/>
-          <w:szCs w:val="24"/>
-        </w:rPr>
-        <w:br/>
-        <w:t xml:space="preserve">Today, I explored </w:t>
-      </w:r>
-      <w:r>
-        <w:rPr>
-          <w:rFonts w:ascii="Times New Roman" w:eastAsia="Times New Roman" w:hAnsi="Times New Roman" w:cs="Times New Roman"/>
-          <w:b/>
-          <w:bCs/>
-          <w:sz w:val="24"/>
-          <w:szCs w:val="24"/>
-        </w:rPr>
-        <w:t>AWS Snowmobile</w:t>
-      </w:r>
-      <w:r>
-        <w:rPr>
-          <w:rFonts w:ascii="Times New Roman" w:eastAsia="Times New Roman" w:hAnsi="Times New Roman" w:cs="Times New Roman"/>
-          <w:sz w:val="24"/>
-          <w:szCs w:val="24"/>
-        </w:rPr>
-        <w:t>, a high-capacity data transfer service designed for migrating petabytes of data into AWS. This physical truck can transport up to 100PB of data, making it perfect for large-scale migrations.</w:t>
-      </w:r>
-    </w:p>
-    <w:p>
-      <w:pPr>
-        <w:spacing w:before="100" w:beforeAutospacing="1" w:after="100" w:afterAutospacing="1" w:line="240" w:lineRule="auto"/>
-        <w:rPr>
-          <w:rFonts w:ascii="Times New Roman" w:eastAsia="Times New Roman" w:hAnsi="Times New Roman" w:cs="Times New Roman"/>
-          <w:sz w:val="24"/>
-          <w:szCs w:val="24"/>
-        </w:rPr>
-      </w:pPr>
-      <w:r>
-        <w:rPr>
-          <w:rFonts w:ascii="Times New Roman" w:eastAsia="Times New Roman" w:hAnsi="Times New Roman" w:cs="Times New Roman"/>
-          <w:b/>
-          <w:bCs/>
-          <w:sz w:val="24"/>
-          <w:szCs w:val="24"/>
-        </w:rPr>
-        <w:t>Key Takeaways:</w:t>
-      </w:r>
-    </w:p>
-    <w:p>
-      <w:pPr>
-        <w:numPr>
-          <w:ilvl w:val="0"/>
-          <w:numId w:val="19"/>
-        </w:numPr>
-        <w:spacing w:before="100" w:beforeAutospacing="1" w:after="100" w:afterAutospacing="1" w:line="240" w:lineRule="auto"/>
-        <w:rPr>
-          <w:rFonts w:ascii="Times New Roman" w:eastAsia="Times New Roman" w:hAnsi="Times New Roman" w:cs="Times New Roman"/>
-          <w:sz w:val="24"/>
-          <w:szCs w:val="24"/>
-        </w:rPr>
-      </w:pPr>
-      <w:r>
-        <w:rPr>
-          <w:rFonts w:ascii="Times New Roman" w:eastAsia="Times New Roman" w:hAnsi="Times New Roman" w:cs="Times New Roman"/>
-          <w:b/>
-          <w:bCs/>
-          <w:sz w:val="24"/>
-          <w:szCs w:val="24"/>
-        </w:rPr>
-        <w:t>Massive Data Transfer:</w:t>
-      </w:r>
-      <w:r>
-        <w:rPr>
-          <w:rFonts w:ascii="Times New Roman" w:eastAsia="Times New Roman" w:hAnsi="Times New Roman" w:cs="Times New Roman"/>
-          <w:sz w:val="24"/>
-          <w:szCs w:val="24"/>
-        </w:rPr>
-        <w:t xml:space="preserve"> Snowmobile is designed for organizations that need to migrate exabyte-scale datasets quickly and securely.</w:t>
-      </w:r>
-    </w:p>
-    <w:p>
-      <w:pPr>
-        <w:numPr>
-          <w:ilvl w:val="0"/>
-          <w:numId w:val="19"/>
-        </w:numPr>
-        <w:spacing w:before="100" w:beforeAutospacing="1" w:after="100" w:afterAutospacing="1" w:line="240" w:lineRule="auto"/>
-        <w:rPr>
-          <w:rFonts w:ascii="Times New Roman" w:eastAsia="Times New Roman" w:hAnsi="Times New Roman" w:cs="Times New Roman"/>
-          <w:sz w:val="24"/>
-          <w:szCs w:val="24"/>
-        </w:rPr>
-      </w:pPr>
-      <w:r>
-        <w:rPr>
-          <w:rFonts w:ascii="Times New Roman" w:eastAsia="Times New Roman" w:hAnsi="Times New Roman" w:cs="Times New Roman"/>
-          <w:b/>
-          <w:bCs/>
-          <w:sz w:val="24"/>
-          <w:szCs w:val="24"/>
-        </w:rPr>
-        <w:t>Secure Transport:</w:t>
-      </w:r>
-      <w:r>
-        <w:rPr>
-          <w:rFonts w:ascii="Times New Roman" w:eastAsia="Times New Roman" w:hAnsi="Times New Roman" w:cs="Times New Roman"/>
-          <w:sz w:val="24"/>
-          <w:szCs w:val="24"/>
-        </w:rPr>
-        <w:t xml:space="preserve"> The device is transported by truck, ensuring data security during transit.</w:t>
-      </w:r>
-    </w:p>
-    <w:p>
-      <w:pPr>
-        <w:numPr>
-          <w:ilvl w:val="0"/>
-          <w:numId w:val="19"/>
-        </w:numPr>
-        <w:spacing w:before="100" w:beforeAutospacing="1" w:after="100" w:afterAutospacing="1" w:line="240" w:lineRule="auto"/>
-        <w:rPr>
-          <w:rFonts w:ascii="Times New Roman" w:eastAsia="Times New Roman" w:hAnsi="Times New Roman" w:cs="Times New Roman"/>
-          <w:sz w:val="24"/>
-          <w:szCs w:val="24"/>
-        </w:rPr>
-      </w:pPr>
-      <w:r>
-        <w:rPr>
-          <w:rFonts w:ascii="Times New Roman" w:eastAsia="Times New Roman" w:hAnsi="Times New Roman" w:cs="Times New Roman"/>
-          <w:b/>
-          <w:bCs/>
-          <w:sz w:val="24"/>
-          <w:szCs w:val="24"/>
-        </w:rPr>
-        <w:lastRenderedPageBreak/>
-        <w:t>Integration with S3:</w:t>
-      </w:r>
-      <w:r>
-        <w:rPr>
-          <w:rFonts w:ascii="Times New Roman" w:eastAsia="Times New Roman" w:hAnsi="Times New Roman" w:cs="Times New Roman"/>
-          <w:sz w:val="24"/>
-          <w:szCs w:val="24"/>
-        </w:rPr>
-        <w:t xml:space="preserve"> Data transferred via Snowmobile can be directly uploaded to </w:t>
-      </w:r>
-      <w:r>
-        <w:rPr>
-          <w:rFonts w:ascii="Times New Roman" w:eastAsia="Times New Roman" w:hAnsi="Times New Roman" w:cs="Times New Roman"/>
-          <w:b/>
-          <w:bCs/>
-          <w:sz w:val="24"/>
-          <w:szCs w:val="24"/>
-        </w:rPr>
-        <w:t>Amazon S3</w:t>
-      </w:r>
-      <w:r>
-        <w:rPr>
-          <w:rFonts w:ascii="Times New Roman" w:eastAsia="Times New Roman" w:hAnsi="Times New Roman" w:cs="Times New Roman"/>
-          <w:sz w:val="24"/>
-          <w:szCs w:val="24"/>
-        </w:rPr>
-        <w:t xml:space="preserve"> for storage and analysis.</w:t>
-      </w:r>
-    </w:p>
-    <w:p>
-      <w:pPr>
-        <w:spacing w:before="100" w:beforeAutospacing="1" w:after="100" w:afterAutospacing="1" w:line="240" w:lineRule="auto"/>
-        <w:rPr>
-          <w:rFonts w:ascii="Times New Roman" w:eastAsia="Times New Roman" w:hAnsi="Times New Roman" w:cs="Times New Roman"/>
-          <w:sz w:val="24"/>
-          <w:szCs w:val="24"/>
-        </w:rPr>
-      </w:pPr>
-      <w:r>
-        <w:rPr>
-          <w:rFonts w:ascii="Segoe UI Emoji" w:eastAsia="Times New Roman" w:hAnsi="Segoe UI Emoji" w:cs="Segoe UI Emoji"/>
-          <w:sz w:val="24"/>
-          <w:szCs w:val="24"/>
-        </w:rPr>
-        <w:t>🔍</w:t>
-      </w:r>
-      <w:r>
-        <w:rPr>
-          <w:rFonts w:ascii="Times New Roman" w:eastAsia="Times New Roman" w:hAnsi="Times New Roman" w:cs="Times New Roman"/>
-          <w:sz w:val="24"/>
-          <w:szCs w:val="24"/>
-        </w:rPr>
-        <w:t xml:space="preserve"> </w:t>
-      </w:r>
-      <w:r>
-        <w:rPr>
-          <w:rFonts w:ascii="Times New Roman" w:eastAsia="Times New Roman" w:hAnsi="Times New Roman" w:cs="Times New Roman"/>
-          <w:b/>
-          <w:bCs/>
-          <w:sz w:val="24"/>
-          <w:szCs w:val="24"/>
-        </w:rPr>
-        <w:t>Key Insight:</w:t>
-      </w:r>
-      <w:r>
-        <w:rPr>
-          <w:rFonts w:ascii="Times New Roman" w:eastAsia="Times New Roman" w:hAnsi="Times New Roman" w:cs="Times New Roman"/>
-          <w:sz w:val="24"/>
-          <w:szCs w:val="24"/>
-        </w:rPr>
-        <w:t xml:space="preserve"> Snowmobile is ideal for companies with massive datasets that need to move data to the cloud but face bandwidth limitations or have security concerns with internet-based transfer.</w:t>
-      </w:r>
-    </w:p>
-    <w:p>
-      <w:pPr>
-        <w:spacing w:before="100" w:beforeAutospacing="1" w:after="100" w:afterAutospacing="1" w:line="240" w:lineRule="auto"/>
-        <w:rPr>
-          <w:rFonts w:ascii="Times New Roman" w:eastAsia="Times New Roman" w:hAnsi="Times New Roman" w:cs="Times New Roman"/>
-          <w:sz w:val="24"/>
-          <w:szCs w:val="24"/>
-        </w:rPr>
-      </w:pPr>
-      <w:r>
-        <w:rPr>
-          <w:rFonts w:ascii="Segoe UI Emoji" w:eastAsia="Times New Roman" w:hAnsi="Segoe UI Emoji" w:cs="Segoe UI Emoji"/>
-          <w:sz w:val="24"/>
-          <w:szCs w:val="24"/>
-        </w:rPr>
-        <w:t>💡</w:t>
-      </w:r>
-      <w:r>
-        <w:rPr>
-          <w:rFonts w:ascii="Times New Roman" w:eastAsia="Times New Roman" w:hAnsi="Times New Roman" w:cs="Times New Roman"/>
-          <w:sz w:val="24"/>
-          <w:szCs w:val="24"/>
-        </w:rPr>
-        <w:t xml:space="preserve"> </w:t>
-      </w:r>
-      <w:r>
-        <w:rPr>
-          <w:rFonts w:ascii="Times New Roman" w:eastAsia="Times New Roman" w:hAnsi="Times New Roman" w:cs="Times New Roman"/>
-          <w:b/>
-          <w:bCs/>
-          <w:sz w:val="24"/>
-          <w:szCs w:val="24"/>
-        </w:rPr>
-        <w:t>Real-World Example:</w:t>
-      </w:r>
-      <w:r>
-        <w:rPr>
-          <w:rFonts w:ascii="Times New Roman" w:eastAsia="Times New Roman" w:hAnsi="Times New Roman" w:cs="Times New Roman"/>
-          <w:sz w:val="24"/>
-          <w:szCs w:val="24"/>
-        </w:rPr>
-        <w:br/>
-        <w:t xml:space="preserve">A </w:t>
-      </w:r>
-      <w:r>
-        <w:rPr>
-          <w:rFonts w:ascii="Times New Roman" w:eastAsia="Times New Roman" w:hAnsi="Times New Roman" w:cs="Times New Roman"/>
-          <w:b/>
-          <w:bCs/>
-          <w:sz w:val="24"/>
-          <w:szCs w:val="24"/>
-        </w:rPr>
-        <w:t>global film production studio</w:t>
-      </w:r>
-      <w:r>
-        <w:rPr>
-          <w:rFonts w:ascii="Times New Roman" w:eastAsia="Times New Roman" w:hAnsi="Times New Roman" w:cs="Times New Roman"/>
-          <w:sz w:val="24"/>
-          <w:szCs w:val="24"/>
-        </w:rPr>
-        <w:t xml:space="preserve"> uses Snowmobile to transfer petabytes of video data from on-premise storage to AWS for archival and post-production processing.</w:t>
-      </w:r>
-    </w:p>
-    <w:p>
-      <w:pPr>
-        <w:spacing w:before="100" w:beforeAutospacing="1" w:after="100" w:afterAutospacing="1" w:line="240" w:lineRule="auto"/>
-        <w:rPr>
-          <w:rFonts w:ascii="Times New Roman" w:eastAsia="Times New Roman" w:hAnsi="Times New Roman" w:cs="Times New Roman"/>
-          <w:sz w:val="24"/>
-          <w:szCs w:val="24"/>
-        </w:rPr>
-      </w:pPr>
-      <w:r>
-        <w:rPr>
-          <w:rFonts w:ascii="Segoe UI Emoji" w:eastAsia="Times New Roman" w:hAnsi="Segoe UI Emoji" w:cs="Segoe UI Emoji"/>
-          <w:sz w:val="24"/>
-          <w:szCs w:val="24"/>
-        </w:rPr>
-        <w:t>🔔</w:t>
-      </w:r>
-      <w:r>
-        <w:rPr>
-          <w:rFonts w:ascii="Times New Roman" w:eastAsia="Times New Roman" w:hAnsi="Times New Roman" w:cs="Times New Roman"/>
-          <w:sz w:val="24"/>
-          <w:szCs w:val="24"/>
-        </w:rPr>
-        <w:t xml:space="preserve"> </w:t>
-      </w:r>
-      <w:r>
-        <w:rPr>
-          <w:rFonts w:ascii="Times New Roman" w:eastAsia="Times New Roman" w:hAnsi="Times New Roman" w:cs="Times New Roman"/>
-          <w:b/>
-          <w:bCs/>
-          <w:sz w:val="24"/>
-          <w:szCs w:val="24"/>
-        </w:rPr>
-        <w:t>Why This Matters:</w:t>
-      </w:r>
-      <w:r>
-        <w:rPr>
-          <w:rFonts w:ascii="Times New Roman" w:eastAsia="Times New Roman" w:hAnsi="Times New Roman" w:cs="Times New Roman"/>
-          <w:sz w:val="24"/>
-          <w:szCs w:val="24"/>
-        </w:rPr>
-        <w:br/>
-        <w:t>Snowmobile makes it possible to quickly and securely migrate massive datasets to AWS, enabling more businesses to take advantage of cloud-scale storage and processing.</w:t>
-      </w:r>
-    </w:p>
-    <w:p>
-      <w:pPr>
-        <w:spacing w:before="100" w:beforeAutospacing="1" w:after="100" w:afterAutospacing="1" w:line="240" w:lineRule="auto"/>
-        <w:outlineLvl w:val="2"/>
-        <w:rPr>
-          <w:rFonts w:ascii="Times New Roman" w:eastAsia="Times New Roman" w:hAnsi="Times New Roman" w:cs="Times New Roman"/>
-          <w:b/>
-          <w:bCs/>
-          <w:sz w:val="27"/>
-          <w:szCs w:val="27"/>
-        </w:rPr>
-      </w:pPr>
       <w:r>
         <w:rPr>
           <w:rFonts w:ascii="Segoe UI Emoji" w:eastAsia="Times New Roman" w:hAnsi="Segoe UI Emoji" w:cs="Segoe UI Emoji"/>
@@ -1117,6 +708,7 @@
           <w:sz w:val="24"/>
           <w:szCs w:val="24"/>
         </w:rPr>
+        <w:lastRenderedPageBreak/>
         <w:t>Embedded Dashboards:</w:t>
       </w:r>
       <w:r>
@@ -1367,7 +959,7 @@
           <w:szCs w:val="24"/>
         </w:rPr>
         <w:pict w14:anchorId="7A3018B6">
-          <v:rect id="_x0000_i1032" style="width:0;height:1.5pt" o:hralign="center" o:hrstd="t" o:hr="t" fillcolor="#a0a0a0" stroked="f"/>
+          <v:rect id="_x0000_i1031" style="width:0;height:1.5pt" o:hralign="center" o:hrstd="t" o:hr="t" fillcolor="#a0a0a0" stroked="f"/>
         </w:pict>
       </w:r>
     </w:p>
@@ -1391,7 +983,6 @@
           <w:sz w:val="27"/>
           <w:szCs w:val="27"/>
         </w:rPr>
-        <w:lastRenderedPageBreak/>
         <w:t>🚀</w:t>
       </w:r>
       <w:r>
@@ -1796,7 +1387,7 @@
           <w:szCs w:val="24"/>
         </w:rPr>
         <w:pict w14:anchorId="223100CB">
-          <v:rect id="_x0000_i1033" style="width:0;height:1.5pt" o:hralign="center" o:hrstd="t" o:hr="t" fillcolor="#a0a0a0" stroked="f"/>
+          <v:rect id="_x0000_i1032" style="width:0;height:1.5pt" o:hralign="center" o:hrstd="t" o:hr="t" fillcolor="#a0a0a0" stroked="f"/>
         </w:pict>
       </w:r>
     </w:p>
@@ -1820,6 +1411,7 @@
           <w:sz w:val="27"/>
           <w:szCs w:val="27"/>
         </w:rPr>
+        <w:lastRenderedPageBreak/>
         <w:t>🚀</w:t>
       </w:r>
       <w:r>
@@ -2053,7 +1645,6 @@
           <w:sz w:val="24"/>
           <w:szCs w:val="24"/>
         </w:rPr>
-        <w:lastRenderedPageBreak/>
         <w:t>🔍</w:t>
       </w:r>
       <w:r>
@@ -2207,7 +1798,7 @@
           <w:szCs w:val="24"/>
         </w:rPr>
         <w:pict w14:anchorId="4CF83D31">
-          <v:rect id="_x0000_i1034" style="width:0;height:1.5pt" o:hralign="center" o:hrstd="t" o:hr="t" fillcolor="#a0a0a0" stroked="f"/>
+          <v:rect id="_x0000_i1033" style="width:0;height:1.5pt" o:hralign="center" o:hrstd="t" o:hr="t" fillcolor="#a0a0a0" stroked="f"/>
         </w:pict>
       </w:r>
     </w:p>
@@ -2536,6 +2127,7 @@
           <w:sz w:val="24"/>
           <w:szCs w:val="24"/>
         </w:rPr>
+        <w:lastRenderedPageBreak/>
         <w:t>🔍</w:t>
       </w:r>
       <w:r>
@@ -2707,7 +2299,7 @@
           <w:szCs w:val="24"/>
         </w:rPr>
         <w:pict w14:anchorId="6A506BA5">
-          <v:rect id="_x0000_i1035" style="width:0;height:1.5pt" o:hralign="center" o:hrstd="t" o:hr="t" fillcolor="#a0a0a0" stroked="f"/>
+          <v:rect id="_x0000_i1034" style="width:0;height:1.5pt" o:hralign="center" o:hrstd="t" o:hr="t" fillcolor="#a0a0a0" stroked="f"/>
         </w:pict>
       </w:r>
     </w:p>
@@ -2769,7 +2361,6 @@
           <w:sz w:val="24"/>
           <w:szCs w:val="24"/>
         </w:rPr>
-        <w:lastRenderedPageBreak/>
         <w:t>🌟</w:t>
       </w:r>
       <w:r>
@@ -3118,7 +2709,7 @@
           <w:szCs w:val="24"/>
         </w:rPr>
         <w:pict w14:anchorId="2A3E99E5">
-          <v:rect id="_x0000_i1036" style="width:0;height:1.5pt" o:hralign="center" o:hrstd="t" o:hr="t" fillcolor="#a0a0a0" stroked="f"/>
+          <v:rect id="_x0000_i1035" style="width:0;height:1.5pt" o:hralign="center" o:hrstd="t" o:hr="t" fillcolor="#a0a0a0" stroked="f"/>
         </w:pict>
       </w:r>
     </w:p>
@@ -3180,6 +2771,7 @@
           <w:sz w:val="24"/>
           <w:szCs w:val="24"/>
         </w:rPr>
+        <w:lastRenderedPageBreak/>
         <w:t>🌟</w:t>
       </w:r>
       <w:r>
@@ -3473,7 +3065,6 @@
           <w:sz w:val="24"/>
           <w:szCs w:val="24"/>
         </w:rPr>
-        <w:lastRenderedPageBreak/>
         <w:t>💡</w:t>
       </w:r>
       <w:r>

</xml_diff>

<commit_message>
completed aws data analytics
</commit_message>
<xml_diff>
--- a/posts.docx
+++ b/posts.docx
@@ -271,8 +271,6 @@
           <w:szCs w:val="27"/>
         </w:rPr>
       </w:pPr>
-      <w:bookmarkStart w:id="0" w:name="_GoBack"/>
-      <w:bookmarkEnd w:id="0"/>
     </w:p>
     <w:p>
       <w:pPr>
@@ -519,451 +517,9 @@
       </w:r>
     </w:p>
     <w:p>
-      <w:pPr>
-        <w:spacing w:before="100" w:beforeAutospacing="1" w:after="100" w:afterAutospacing="1" w:line="240" w:lineRule="auto"/>
-        <w:outlineLvl w:val="2"/>
-        <w:rPr>
-          <w:rFonts w:ascii="Times New Roman" w:eastAsia="Times New Roman" w:hAnsi="Times New Roman" w:cs="Times New Roman"/>
-          <w:b/>
-          <w:bCs/>
-          <w:sz w:val="27"/>
-          <w:szCs w:val="27"/>
-        </w:rPr>
-      </w:pPr>
-      <w:r>
-        <w:rPr>
-          <w:rFonts w:ascii="Segoe UI Emoji" w:eastAsia="Times New Roman" w:hAnsi="Segoe UI Emoji" w:cs="Segoe UI Emoji"/>
-          <w:b/>
-          <w:bCs/>
-          <w:sz w:val="27"/>
-          <w:szCs w:val="27"/>
-        </w:rPr>
-        <w:t>🚀</w:t>
-      </w:r>
-      <w:r>
-        <w:rPr>
-          <w:rFonts w:ascii="Times New Roman" w:eastAsia="Times New Roman" w:hAnsi="Times New Roman" w:cs="Times New Roman"/>
-          <w:b/>
-          <w:bCs/>
-          <w:sz w:val="27"/>
-          <w:szCs w:val="27"/>
-        </w:rPr>
-        <w:t xml:space="preserve"> Day 24: AWS Elastic Beanstalk – What I Learned Today </w:t>
-      </w:r>
-      <w:r>
-        <w:rPr>
-          <w:rFonts w:ascii="Segoe UI Emoji" w:eastAsia="Times New Roman" w:hAnsi="Segoe UI Emoji" w:cs="Segoe UI Emoji"/>
-          <w:b/>
-          <w:bCs/>
-          <w:sz w:val="27"/>
-          <w:szCs w:val="27"/>
-        </w:rPr>
-        <w:t>🚀</w:t>
-      </w:r>
+      <w:bookmarkStart w:id="0" w:name="_GoBack"/>
+      <w:bookmarkEnd w:id="0"/>
     </w:p>
-    <w:p>
-      <w:pPr>
-        <w:spacing w:before="100" w:beforeAutospacing="1" w:after="100" w:afterAutospacing="1" w:line="240" w:lineRule="auto"/>
-        <w:rPr>
-          <w:rFonts w:ascii="Times New Roman" w:eastAsia="Times New Roman" w:hAnsi="Times New Roman" w:cs="Times New Roman"/>
-          <w:sz w:val="24"/>
-          <w:szCs w:val="24"/>
-        </w:rPr>
-      </w:pPr>
-      <w:r>
-        <w:rPr>
-          <w:rFonts w:ascii="Segoe UI Emoji" w:eastAsia="Times New Roman" w:hAnsi="Segoe UI Emoji" w:cs="Segoe UI Emoji"/>
-          <w:sz w:val="24"/>
-          <w:szCs w:val="24"/>
-        </w:rPr>
-        <w:t>🌟</w:t>
-      </w:r>
-      <w:r>
-        <w:rPr>
-          <w:rFonts w:ascii="Times New Roman" w:eastAsia="Times New Roman" w:hAnsi="Times New Roman" w:cs="Times New Roman"/>
-          <w:sz w:val="24"/>
-          <w:szCs w:val="24"/>
-        </w:rPr>
-        <w:t xml:space="preserve"> </w:t>
-      </w:r>
-      <w:r>
-        <w:rPr>
-          <w:rFonts w:ascii="Times New Roman" w:eastAsia="Times New Roman" w:hAnsi="Times New Roman" w:cs="Times New Roman"/>
-          <w:b/>
-          <w:bCs/>
-          <w:sz w:val="24"/>
-          <w:szCs w:val="24"/>
-        </w:rPr>
-        <w:t>Overview: Application Deployment with AWS Elastic Beanstalk</w:t>
-      </w:r>
-      <w:r>
-        <w:rPr>
-          <w:rFonts w:ascii="Times New Roman" w:eastAsia="Times New Roman" w:hAnsi="Times New Roman" w:cs="Times New Roman"/>
-          <w:sz w:val="24"/>
-          <w:szCs w:val="24"/>
-        </w:rPr>
-        <w:t xml:space="preserve"> </w:t>
-      </w:r>
-      <w:r>
-        <w:rPr>
-          <w:rFonts w:ascii="Segoe UI Emoji" w:eastAsia="Times New Roman" w:hAnsi="Segoe UI Emoji" w:cs="Segoe UI Emoji"/>
-          <w:sz w:val="24"/>
-          <w:szCs w:val="24"/>
-        </w:rPr>
-        <w:t>🌟</w:t>
-      </w:r>
-      <w:r>
-        <w:rPr>
-          <w:rFonts w:ascii="Times New Roman" w:eastAsia="Times New Roman" w:hAnsi="Times New Roman" w:cs="Times New Roman"/>
-          <w:sz w:val="24"/>
-          <w:szCs w:val="24"/>
-        </w:rPr>
-        <w:br/>
-        <w:t xml:space="preserve">Today, I learned about </w:t>
-      </w:r>
-      <w:r>
-        <w:rPr>
-          <w:rFonts w:ascii="Times New Roman" w:eastAsia="Times New Roman" w:hAnsi="Times New Roman" w:cs="Times New Roman"/>
-          <w:b/>
-          <w:bCs/>
-          <w:sz w:val="24"/>
-          <w:szCs w:val="24"/>
-        </w:rPr>
-        <w:t>AWS Elastic Beanstalk</w:t>
-      </w:r>
-      <w:r>
-        <w:rPr>
-          <w:rFonts w:ascii="Times New Roman" w:eastAsia="Times New Roman" w:hAnsi="Times New Roman" w:cs="Times New Roman"/>
-          <w:sz w:val="24"/>
-          <w:szCs w:val="24"/>
-        </w:rPr>
-        <w:t>, an easy-to-use service for deploying and managing web applications and services. Elastic Beanstalk abstracts much of the infrastructure management, letting developers focus on writing code rather than managing servers.</w:t>
-      </w:r>
-    </w:p>
-    <w:p>
-      <w:pPr>
-        <w:spacing w:before="100" w:beforeAutospacing="1" w:after="100" w:afterAutospacing="1" w:line="240" w:lineRule="auto"/>
-        <w:rPr>
-          <w:rFonts w:ascii="Times New Roman" w:eastAsia="Times New Roman" w:hAnsi="Times New Roman" w:cs="Times New Roman"/>
-          <w:sz w:val="24"/>
-          <w:szCs w:val="24"/>
-        </w:rPr>
-      </w:pPr>
-      <w:r>
-        <w:rPr>
-          <w:rFonts w:ascii="Times New Roman" w:eastAsia="Times New Roman" w:hAnsi="Times New Roman" w:cs="Times New Roman"/>
-          <w:b/>
-          <w:bCs/>
-          <w:sz w:val="24"/>
-          <w:szCs w:val="24"/>
-        </w:rPr>
-        <w:t>Key Takeaways:</w:t>
-      </w:r>
-    </w:p>
-    <w:p>
-      <w:pPr>
-        <w:numPr>
-          <w:ilvl w:val="0"/>
-          <w:numId w:val="25"/>
-        </w:numPr>
-        <w:spacing w:before="100" w:beforeAutospacing="1" w:after="100" w:afterAutospacing="1" w:line="240" w:lineRule="auto"/>
-        <w:rPr>
-          <w:rFonts w:ascii="Times New Roman" w:eastAsia="Times New Roman" w:hAnsi="Times New Roman" w:cs="Times New Roman"/>
-          <w:sz w:val="24"/>
-          <w:szCs w:val="24"/>
-        </w:rPr>
-      </w:pPr>
-      <w:r>
-        <w:rPr>
-          <w:rFonts w:ascii="Times New Roman" w:eastAsia="Times New Roman" w:hAnsi="Times New Roman" w:cs="Times New Roman"/>
-          <w:b/>
-          <w:bCs/>
-          <w:sz w:val="24"/>
-          <w:szCs w:val="24"/>
-        </w:rPr>
-        <w:lastRenderedPageBreak/>
-        <w:t>Simplified Deployment:</w:t>
-      </w:r>
-      <w:r>
-        <w:rPr>
-          <w:rFonts w:ascii="Times New Roman" w:eastAsia="Times New Roman" w:hAnsi="Times New Roman" w:cs="Times New Roman"/>
-          <w:sz w:val="24"/>
-          <w:szCs w:val="24"/>
-        </w:rPr>
-        <w:t xml:space="preserve"> Deploy applications in several programming languages (Java, .NET, Python, etc.) with a few clicks.</w:t>
-      </w:r>
-    </w:p>
-    <w:p>
-      <w:pPr>
-        <w:numPr>
-          <w:ilvl w:val="0"/>
-          <w:numId w:val="25"/>
-        </w:numPr>
-        <w:spacing w:before="100" w:beforeAutospacing="1" w:after="100" w:afterAutospacing="1" w:line="240" w:lineRule="auto"/>
-        <w:rPr>
-          <w:rFonts w:ascii="Times New Roman" w:eastAsia="Times New Roman" w:hAnsi="Times New Roman" w:cs="Times New Roman"/>
-          <w:sz w:val="24"/>
-          <w:szCs w:val="24"/>
-        </w:rPr>
-      </w:pPr>
-      <w:r>
-        <w:rPr>
-          <w:rFonts w:ascii="Times New Roman" w:eastAsia="Times New Roman" w:hAnsi="Times New Roman" w:cs="Times New Roman"/>
-          <w:b/>
-          <w:bCs/>
-          <w:sz w:val="24"/>
-          <w:szCs w:val="24"/>
-        </w:rPr>
-        <w:t>Managed Environment:</w:t>
-      </w:r>
-      <w:r>
-        <w:rPr>
-          <w:rFonts w:ascii="Times New Roman" w:eastAsia="Times New Roman" w:hAnsi="Times New Roman" w:cs="Times New Roman"/>
-          <w:sz w:val="24"/>
-          <w:szCs w:val="24"/>
-        </w:rPr>
-        <w:t xml:space="preserve"> Beanstalk automatically handles scaling, monitoring, and patching of your environment.</w:t>
-      </w:r>
-    </w:p>
-    <w:p>
-      <w:pPr>
-        <w:numPr>
-          <w:ilvl w:val="0"/>
-          <w:numId w:val="25"/>
-        </w:numPr>
-        <w:spacing w:before="100" w:beforeAutospacing="1" w:after="100" w:afterAutospacing="1" w:line="240" w:lineRule="auto"/>
-        <w:rPr>
-          <w:rFonts w:ascii="Times New Roman" w:eastAsia="Times New Roman" w:hAnsi="Times New Roman" w:cs="Times New Roman"/>
-          <w:sz w:val="24"/>
-          <w:szCs w:val="24"/>
-        </w:rPr>
-      </w:pPr>
-      <w:r>
-        <w:rPr>
-          <w:rFonts w:ascii="Times New Roman" w:eastAsia="Times New Roman" w:hAnsi="Times New Roman" w:cs="Times New Roman"/>
-          <w:b/>
-          <w:bCs/>
-          <w:sz w:val="24"/>
-          <w:szCs w:val="24"/>
-        </w:rPr>
-        <w:t>Integration with Other AWS Services:</w:t>
-      </w:r>
-      <w:r>
-        <w:rPr>
-          <w:rFonts w:ascii="Times New Roman" w:eastAsia="Times New Roman" w:hAnsi="Times New Roman" w:cs="Times New Roman"/>
-          <w:sz w:val="24"/>
-          <w:szCs w:val="24"/>
-        </w:rPr>
-        <w:t xml:space="preserve"> Seamlessly integrates with </w:t>
-      </w:r>
-      <w:r>
-        <w:rPr>
-          <w:rFonts w:ascii="Times New Roman" w:eastAsia="Times New Roman" w:hAnsi="Times New Roman" w:cs="Times New Roman"/>
-          <w:b/>
-          <w:bCs/>
-          <w:sz w:val="24"/>
-          <w:szCs w:val="24"/>
-        </w:rPr>
-        <w:t>RDS</w:t>
-      </w:r>
-      <w:r>
-        <w:rPr>
-          <w:rFonts w:ascii="Times New Roman" w:eastAsia="Times New Roman" w:hAnsi="Times New Roman" w:cs="Times New Roman"/>
-          <w:sz w:val="24"/>
-          <w:szCs w:val="24"/>
-        </w:rPr>
-        <w:t xml:space="preserve">, </w:t>
-      </w:r>
-      <w:r>
-        <w:rPr>
-          <w:rFonts w:ascii="Times New Roman" w:eastAsia="Times New Roman" w:hAnsi="Times New Roman" w:cs="Times New Roman"/>
-          <w:b/>
-          <w:bCs/>
-          <w:sz w:val="24"/>
-          <w:szCs w:val="24"/>
-        </w:rPr>
-        <w:t>S3</w:t>
-      </w:r>
-      <w:r>
-        <w:rPr>
-          <w:rFonts w:ascii="Times New Roman" w:eastAsia="Times New Roman" w:hAnsi="Times New Roman" w:cs="Times New Roman"/>
-          <w:sz w:val="24"/>
-          <w:szCs w:val="24"/>
-        </w:rPr>
-        <w:t xml:space="preserve">, and </w:t>
-      </w:r>
-      <w:r>
-        <w:rPr>
-          <w:rFonts w:ascii="Times New Roman" w:eastAsia="Times New Roman" w:hAnsi="Times New Roman" w:cs="Times New Roman"/>
-          <w:b/>
-          <w:bCs/>
-          <w:sz w:val="24"/>
-          <w:szCs w:val="24"/>
-        </w:rPr>
-        <w:t>CloudWatch</w:t>
-      </w:r>
-      <w:r>
-        <w:rPr>
-          <w:rFonts w:ascii="Times New Roman" w:eastAsia="Times New Roman" w:hAnsi="Times New Roman" w:cs="Times New Roman"/>
-          <w:sz w:val="24"/>
-          <w:szCs w:val="24"/>
-        </w:rPr>
-        <w:t xml:space="preserve"> for data storage, monitoring, and alerts.</w:t>
-      </w:r>
-    </w:p>
-    <w:p>
-      <w:pPr>
-        <w:spacing w:before="100" w:beforeAutospacing="1" w:after="100" w:afterAutospacing="1" w:line="240" w:lineRule="auto"/>
-        <w:rPr>
-          <w:rFonts w:ascii="Times New Roman" w:eastAsia="Times New Roman" w:hAnsi="Times New Roman" w:cs="Times New Roman"/>
-          <w:sz w:val="24"/>
-          <w:szCs w:val="24"/>
-        </w:rPr>
-      </w:pPr>
-      <w:r>
-        <w:rPr>
-          <w:rFonts w:ascii="Segoe UI Emoji" w:eastAsia="Times New Roman" w:hAnsi="Segoe UI Emoji" w:cs="Segoe UI Emoji"/>
-          <w:sz w:val="24"/>
-          <w:szCs w:val="24"/>
-        </w:rPr>
-        <w:t>🔍</w:t>
-      </w:r>
-      <w:r>
-        <w:rPr>
-          <w:rFonts w:ascii="Times New Roman" w:eastAsia="Times New Roman" w:hAnsi="Times New Roman" w:cs="Times New Roman"/>
-          <w:sz w:val="24"/>
-          <w:szCs w:val="24"/>
-        </w:rPr>
-        <w:t xml:space="preserve"> </w:t>
-      </w:r>
-      <w:r>
-        <w:rPr>
-          <w:rFonts w:ascii="Times New Roman" w:eastAsia="Times New Roman" w:hAnsi="Times New Roman" w:cs="Times New Roman"/>
-          <w:b/>
-          <w:bCs/>
-          <w:sz w:val="24"/>
-          <w:szCs w:val="24"/>
-        </w:rPr>
-        <w:t>Key Insight:</w:t>
-      </w:r>
-      <w:r>
-        <w:rPr>
-          <w:rFonts w:ascii="Times New Roman" w:eastAsia="Times New Roman" w:hAnsi="Times New Roman" w:cs="Times New Roman"/>
-          <w:sz w:val="24"/>
-          <w:szCs w:val="24"/>
-        </w:rPr>
-        <w:t xml:space="preserve"> Elastic Beanstalk enables developers to quickly deploy scalable web applications without worrying about the underlying infrastructure.</w:t>
-      </w:r>
-    </w:p>
-    <w:p>
-      <w:pPr>
-        <w:spacing w:before="100" w:beforeAutospacing="1" w:after="100" w:afterAutospacing="1" w:line="240" w:lineRule="auto"/>
-        <w:rPr>
-          <w:rFonts w:ascii="Times New Roman" w:eastAsia="Times New Roman" w:hAnsi="Times New Roman" w:cs="Times New Roman"/>
-          <w:sz w:val="24"/>
-          <w:szCs w:val="24"/>
-        </w:rPr>
-      </w:pPr>
-      <w:r>
-        <w:rPr>
-          <w:rFonts w:ascii="Segoe UI Emoji" w:eastAsia="Times New Roman" w:hAnsi="Segoe UI Emoji" w:cs="Segoe UI Emoji"/>
-          <w:sz w:val="24"/>
-          <w:szCs w:val="24"/>
-        </w:rPr>
-        <w:t>💡</w:t>
-      </w:r>
-      <w:r>
-        <w:rPr>
-          <w:rFonts w:ascii="Times New Roman" w:eastAsia="Times New Roman" w:hAnsi="Times New Roman" w:cs="Times New Roman"/>
-          <w:sz w:val="24"/>
-          <w:szCs w:val="24"/>
-        </w:rPr>
-        <w:t xml:space="preserve"> </w:t>
-      </w:r>
-      <w:r>
-        <w:rPr>
-          <w:rFonts w:ascii="Times New Roman" w:eastAsia="Times New Roman" w:hAnsi="Times New Roman" w:cs="Times New Roman"/>
-          <w:b/>
-          <w:bCs/>
-          <w:sz w:val="24"/>
-          <w:szCs w:val="24"/>
-        </w:rPr>
-        <w:t>Real-World Example:</w:t>
-      </w:r>
-      <w:r>
-        <w:rPr>
-          <w:rFonts w:ascii="Times New Roman" w:eastAsia="Times New Roman" w:hAnsi="Times New Roman" w:cs="Times New Roman"/>
-          <w:sz w:val="24"/>
-          <w:szCs w:val="24"/>
-        </w:rPr>
-        <w:br/>
-        <w:t xml:space="preserve">A </w:t>
-      </w:r>
-      <w:r>
-        <w:rPr>
-          <w:rFonts w:ascii="Times New Roman" w:eastAsia="Times New Roman" w:hAnsi="Times New Roman" w:cs="Times New Roman"/>
-          <w:b/>
-          <w:bCs/>
-          <w:sz w:val="24"/>
-          <w:szCs w:val="24"/>
-        </w:rPr>
-        <w:t>startup</w:t>
-      </w:r>
-      <w:r>
-        <w:rPr>
-          <w:rFonts w:ascii="Times New Roman" w:eastAsia="Times New Roman" w:hAnsi="Times New Roman" w:cs="Times New Roman"/>
-          <w:sz w:val="24"/>
-          <w:szCs w:val="24"/>
-        </w:rPr>
-        <w:t xml:space="preserve"> uses Elastic Beanstalk to deploy a customer-facing web application, leveraging its automated scaling capabilities to handle varying traffic loads.</w:t>
-      </w:r>
-    </w:p>
-    <w:p>
-      <w:pPr>
-        <w:spacing w:before="100" w:beforeAutospacing="1" w:after="100" w:afterAutospacing="1" w:line="240" w:lineRule="auto"/>
-        <w:rPr>
-          <w:rFonts w:ascii="Times New Roman" w:eastAsia="Times New Roman" w:hAnsi="Times New Roman" w:cs="Times New Roman"/>
-          <w:sz w:val="24"/>
-          <w:szCs w:val="24"/>
-        </w:rPr>
-      </w:pPr>
-      <w:r>
-        <w:rPr>
-          <w:rFonts w:ascii="Segoe UI Emoji" w:eastAsia="Times New Roman" w:hAnsi="Segoe UI Emoji" w:cs="Segoe UI Emoji"/>
-          <w:sz w:val="24"/>
-          <w:szCs w:val="24"/>
-        </w:rPr>
-        <w:t>🔔</w:t>
-      </w:r>
-      <w:r>
-        <w:rPr>
-          <w:rFonts w:ascii="Times New Roman" w:eastAsia="Times New Roman" w:hAnsi="Times New Roman" w:cs="Times New Roman"/>
-          <w:sz w:val="24"/>
-          <w:szCs w:val="24"/>
-        </w:rPr>
-        <w:t xml:space="preserve"> </w:t>
-      </w:r>
-      <w:r>
-        <w:rPr>
-          <w:rFonts w:ascii="Times New Roman" w:eastAsia="Times New Roman" w:hAnsi="Times New Roman" w:cs="Times New Roman"/>
-          <w:b/>
-          <w:bCs/>
-          <w:sz w:val="24"/>
-          <w:szCs w:val="24"/>
-        </w:rPr>
-        <w:t>Why This Matters:</w:t>
-      </w:r>
-      <w:r>
-        <w:rPr>
-          <w:rFonts w:ascii="Times New Roman" w:eastAsia="Times New Roman" w:hAnsi="Times New Roman" w:cs="Times New Roman"/>
-          <w:sz w:val="24"/>
-          <w:szCs w:val="24"/>
-        </w:rPr>
-        <w:br/>
-        <w:t>Elastic Beanstalk makes application deployment simpler, faster, and more efficient, enabling developers to deliver applications quickly while AWS manages the heavy lifting.</w:t>
-      </w:r>
-    </w:p>
-    <w:p/>
     <w:sectPr>
       <w:pgSz w:w="12240" w:h="15840"/>
       <w:pgMar w:top="1440" w:right="1440" w:bottom="1440" w:left="1440" w:header="720" w:footer="720" w:gutter="0"/>

</xml_diff>